<commit_message>
sprint 4 modulo ventas
</commit_message>
<xml_diff>
--- a/Trabajo Grupal/Sprint 4_Equipo WebMaster.docx
+++ b/Trabajo Grupal/Sprint 4_Equipo WebMaster.docx
@@ -331,57 +331,212 @@
       <w:pPr>
         <w:jc w:val="center"/>
         <w:rPr>
-          <w:b/>
-          <w:color w:val="000000" w:themeColor="text1"/>
-          <w:sz w:val="28"/>
-          <w:szCs w:val="28"/>
-        </w:rPr>
-      </w:pPr>
-      <w:r>
-        <w:rPr>
-          <w:b/>
-          <w:color w:val="000000" w:themeColor="text1"/>
-          <w:sz w:val="28"/>
-          <w:szCs w:val="28"/>
+          <w:rFonts w:ascii="Arial" w:hAnsi="Arial" w:cs="Arial"/>
+          <w:b/>
+          <w:color w:val="000000" w:themeColor="text1"/>
+          <w:sz w:val="24"/>
+          <w:szCs w:val="24"/>
+        </w:rPr>
+      </w:pPr>
+      <w:r>
+        <w:rPr>
+          <w:rFonts w:ascii="Arial" w:hAnsi="Arial" w:cs="Arial"/>
+          <w:b/>
+          <w:color w:val="000000" w:themeColor="text1"/>
+          <w:sz w:val="24"/>
+          <w:szCs w:val="24"/>
         </w:rPr>
         <w:t xml:space="preserve">Descripción </w:t>
       </w:r>
       <w:r>
         <w:rPr>
-          <w:b/>
-          <w:color w:val="000000" w:themeColor="text1"/>
-          <w:sz w:val="28"/>
-          <w:szCs w:val="28"/>
+          <w:rFonts w:ascii="Arial" w:hAnsi="Arial" w:cs="Arial"/>
+          <w:b/>
+          <w:color w:val="000000" w:themeColor="text1"/>
+          <w:sz w:val="24"/>
+          <w:szCs w:val="24"/>
         </w:rPr>
         <w:t xml:space="preserve">del sprint </w:t>
       </w:r>
       <w:r>
         <w:rPr>
-          <w:b/>
-          <w:color w:val="000000" w:themeColor="text1"/>
-          <w:sz w:val="28"/>
-          <w:szCs w:val="28"/>
+          <w:rFonts w:ascii="Arial" w:hAnsi="Arial" w:cs="Arial"/>
+          <w:b/>
+          <w:color w:val="000000" w:themeColor="text1"/>
+          <w:sz w:val="24"/>
+          <w:szCs w:val="24"/>
         </w:rPr>
         <w:t>4</w:t>
       </w:r>
       <w:r>
         <w:rPr>
-          <w:b/>
-          <w:color w:val="000000" w:themeColor="text1"/>
-          <w:sz w:val="28"/>
-          <w:szCs w:val="28"/>
+          <w:rFonts w:ascii="Arial" w:hAnsi="Arial" w:cs="Arial"/>
+          <w:b/>
+          <w:color w:val="000000" w:themeColor="text1"/>
+          <w:sz w:val="24"/>
+          <w:szCs w:val="24"/>
         </w:rPr>
         <w:t xml:space="preserve"> y Evidencias</w:t>
       </w:r>
       <w:r>
         <w:rPr>
-          <w:b/>
-          <w:color w:val="000000" w:themeColor="text1"/>
-          <w:sz w:val="28"/>
-          <w:szCs w:val="28"/>
+          <w:rFonts w:ascii="Arial" w:hAnsi="Arial" w:cs="Arial"/>
+          <w:b/>
+          <w:color w:val="000000" w:themeColor="text1"/>
+          <w:sz w:val="24"/>
+          <w:szCs w:val="24"/>
         </w:rPr>
         <w:t>.</w:t>
       </w:r>
+    </w:p>
+    <w:p>
+      <w:pPr>
+        <w:rPr>
+          <w:rFonts w:ascii="Arial" w:hAnsi="Arial" w:cs="Arial"/>
+          <w:bCs/>
+          <w:color w:val="000000" w:themeColor="text1"/>
+          <w:sz w:val="24"/>
+          <w:szCs w:val="24"/>
+        </w:rPr>
+      </w:pPr>
+    </w:p>
+    <w:p>
+      <w:pPr>
+        <w:jc w:val="both"/>
+        <w:rPr>
+          <w:rFonts w:ascii="Arial" w:hAnsi="Arial" w:cs="Arial"/>
+          <w:bCs/>
+          <w:color w:val="000000" w:themeColor="text1"/>
+          <w:sz w:val="24"/>
+          <w:szCs w:val="24"/>
+        </w:rPr>
+      </w:pPr>
+      <w:r>
+        <w:rPr>
+          <w:rFonts w:ascii="Arial" w:hAnsi="Arial" w:cs="Arial"/>
+          <w:bCs/>
+          <w:color w:val="000000" w:themeColor="text1"/>
+          <w:sz w:val="24"/>
+          <w:szCs w:val="24"/>
+        </w:rPr>
+        <w:t xml:space="preserve">Para este Sprint </w:t>
+      </w:r>
+      <w:r>
+        <w:rPr>
+          <w:rFonts w:ascii="Arial" w:hAnsi="Arial" w:cs="Arial"/>
+          <w:bCs/>
+          <w:color w:val="000000" w:themeColor="text1"/>
+          <w:sz w:val="24"/>
+          <w:szCs w:val="24"/>
+        </w:rPr>
+        <w:t xml:space="preserve">se </w:t>
+      </w:r>
+      <w:r>
+        <w:rPr>
+          <w:rFonts w:ascii="Arial" w:hAnsi="Arial" w:cs="Arial"/>
+          <w:bCs/>
+          <w:color w:val="000000" w:themeColor="text1"/>
+          <w:sz w:val="24"/>
+          <w:szCs w:val="24"/>
+        </w:rPr>
+        <w:t>implementó</w:t>
+      </w:r>
+      <w:r>
+        <w:rPr>
+          <w:rFonts w:ascii="Arial" w:hAnsi="Arial" w:cs="Arial"/>
+          <w:bCs/>
+          <w:color w:val="000000" w:themeColor="text1"/>
+          <w:sz w:val="24"/>
+          <w:szCs w:val="24"/>
+        </w:rPr>
+        <w:t xml:space="preserve"> la autenticación </w:t>
+      </w:r>
+      <w:r>
+        <w:rPr>
+          <w:rFonts w:ascii="Arial" w:hAnsi="Arial" w:cs="Arial"/>
+          <w:bCs/>
+          <w:color w:val="000000" w:themeColor="text1"/>
+          <w:sz w:val="24"/>
+          <w:szCs w:val="24"/>
+        </w:rPr>
+        <w:t>y autorización con OAuth2</w:t>
+      </w:r>
+      <w:r>
+        <w:rPr>
+          <w:rFonts w:ascii="Arial" w:hAnsi="Arial" w:cs="Arial"/>
+          <w:bCs/>
+          <w:color w:val="000000" w:themeColor="text1"/>
+          <w:sz w:val="24"/>
+          <w:szCs w:val="24"/>
+        </w:rPr>
+        <w:t xml:space="preserve">, permitiendo </w:t>
+      </w:r>
+      <w:r>
+        <w:rPr>
+          <w:rFonts w:ascii="Arial" w:hAnsi="Arial" w:cs="Arial"/>
+          <w:bCs/>
+          <w:color w:val="000000" w:themeColor="text1"/>
+          <w:sz w:val="24"/>
+          <w:szCs w:val="24"/>
+        </w:rPr>
+        <w:t xml:space="preserve">como opción de ingreso las credenciales de Gmail. Adicionalmente se trabajó en la integración entre el </w:t>
+      </w:r>
+      <w:proofErr w:type="spellStart"/>
+      <w:r>
+        <w:rPr>
+          <w:rFonts w:ascii="Arial" w:hAnsi="Arial" w:cs="Arial"/>
+          <w:bCs/>
+          <w:color w:val="000000" w:themeColor="text1"/>
+          <w:sz w:val="24"/>
+          <w:szCs w:val="24"/>
+        </w:rPr>
+        <w:t>front-end</w:t>
+      </w:r>
+      <w:proofErr w:type="spellEnd"/>
+      <w:r>
+        <w:rPr>
+          <w:rFonts w:ascii="Arial" w:hAnsi="Arial" w:cs="Arial"/>
+          <w:bCs/>
+          <w:color w:val="000000" w:themeColor="text1"/>
+          <w:sz w:val="24"/>
+          <w:szCs w:val="24"/>
+        </w:rPr>
+        <w:t xml:space="preserve"> y back-</w:t>
+      </w:r>
+      <w:proofErr w:type="spellStart"/>
+      <w:r>
+        <w:rPr>
+          <w:rFonts w:ascii="Arial" w:hAnsi="Arial" w:cs="Arial"/>
+          <w:bCs/>
+          <w:color w:val="000000" w:themeColor="text1"/>
+          <w:sz w:val="24"/>
+          <w:szCs w:val="24"/>
+        </w:rPr>
+        <w:t>end</w:t>
+      </w:r>
+      <w:proofErr w:type="spellEnd"/>
+      <w:r>
+        <w:rPr>
+          <w:rFonts w:ascii="Arial" w:hAnsi="Arial" w:cs="Arial"/>
+          <w:bCs/>
+          <w:color w:val="000000" w:themeColor="text1"/>
+          <w:sz w:val="24"/>
+          <w:szCs w:val="24"/>
+        </w:rPr>
+        <w:t xml:space="preserve"> de la aplicación en desarrollo. A continuación se presentan las evidencias de cada una de las historias de usuario propuestas para este Sprint, y se anexan los links del Trello y GitHub. </w:t>
+      </w:r>
+    </w:p>
+    <w:p>
+      <w:pPr>
+        <w:jc w:val="both"/>
+        <w:rPr>
+          <w:rFonts w:ascii="Arial" w:hAnsi="Arial" w:cs="Arial"/>
+          <w:bCs/>
+          <w:color w:val="000000" w:themeColor="text1"/>
+          <w:sz w:val="24"/>
+          <w:szCs w:val="24"/>
+        </w:rPr>
+      </w:pPr>
     </w:p>
     <w:p>
       <w:pPr>
@@ -672,6 +827,127 @@
     </w:p>
     <w:p>
       <w:pPr>
+        <w:rPr>
+          <w:rFonts w:ascii="Arial" w:hAnsi="Arial" w:cs="Arial"/>
+          <w:bCs/>
+          <w:color w:val="000000" w:themeColor="text1"/>
+          <w:sz w:val="24"/>
+          <w:szCs w:val="24"/>
+        </w:rPr>
+      </w:pPr>
+    </w:p>
+    <w:p>
+      <w:pPr>
+        <w:rPr>
+          <w:rFonts w:ascii="Arial" w:hAnsi="Arial" w:cs="Arial"/>
+          <w:bCs/>
+          <w:color w:val="000000" w:themeColor="text1"/>
+          <w:sz w:val="24"/>
+          <w:szCs w:val="24"/>
+        </w:rPr>
+      </w:pPr>
+    </w:p>
+    <w:p>
+      <w:pPr>
+        <w:rPr>
+          <w:rFonts w:ascii="Arial" w:hAnsi="Arial" w:cs="Arial"/>
+          <w:bCs/>
+          <w:color w:val="000000" w:themeColor="text1"/>
+          <w:sz w:val="24"/>
+          <w:szCs w:val="24"/>
+        </w:rPr>
+      </w:pPr>
+    </w:p>
+    <w:p>
+      <w:pPr>
+        <w:rPr>
+          <w:rFonts w:ascii="Arial" w:hAnsi="Arial" w:cs="Arial"/>
+          <w:bCs/>
+          <w:color w:val="000000" w:themeColor="text1"/>
+          <w:sz w:val="24"/>
+          <w:szCs w:val="24"/>
+        </w:rPr>
+      </w:pPr>
+    </w:p>
+    <w:p>
+      <w:pPr>
+        <w:rPr>
+          <w:rFonts w:ascii="Arial" w:hAnsi="Arial" w:cs="Arial"/>
+          <w:bCs/>
+          <w:color w:val="000000" w:themeColor="text1"/>
+          <w:sz w:val="24"/>
+          <w:szCs w:val="24"/>
+        </w:rPr>
+      </w:pPr>
+    </w:p>
+    <w:p>
+      <w:pPr>
+        <w:rPr>
+          <w:rFonts w:ascii="Arial" w:hAnsi="Arial" w:cs="Arial"/>
+          <w:bCs/>
+          <w:color w:val="000000" w:themeColor="text1"/>
+          <w:sz w:val="24"/>
+          <w:szCs w:val="24"/>
+        </w:rPr>
+      </w:pPr>
+    </w:p>
+    <w:p>
+      <w:pPr>
+        <w:rPr>
+          <w:rFonts w:ascii="Arial" w:hAnsi="Arial" w:cs="Arial"/>
+          <w:bCs/>
+          <w:color w:val="000000" w:themeColor="text1"/>
+          <w:sz w:val="24"/>
+          <w:szCs w:val="24"/>
+        </w:rPr>
+      </w:pPr>
+    </w:p>
+    <w:p>
+      <w:pPr>
+        <w:rPr>
+          <w:rFonts w:ascii="Arial" w:hAnsi="Arial" w:cs="Arial"/>
+          <w:bCs/>
+          <w:color w:val="000000" w:themeColor="text1"/>
+          <w:sz w:val="24"/>
+          <w:szCs w:val="24"/>
+        </w:rPr>
+      </w:pPr>
+    </w:p>
+    <w:p>
+      <w:pPr>
+        <w:rPr>
+          <w:rFonts w:ascii="Arial" w:hAnsi="Arial" w:cs="Arial"/>
+          <w:bCs/>
+          <w:color w:val="000000" w:themeColor="text1"/>
+          <w:sz w:val="24"/>
+          <w:szCs w:val="24"/>
+        </w:rPr>
+      </w:pPr>
+    </w:p>
+    <w:p>
+      <w:pPr>
+        <w:rPr>
+          <w:rFonts w:ascii="Arial" w:hAnsi="Arial" w:cs="Arial"/>
+          <w:bCs/>
+          <w:color w:val="000000" w:themeColor="text1"/>
+          <w:sz w:val="24"/>
+          <w:szCs w:val="24"/>
+        </w:rPr>
+      </w:pPr>
+    </w:p>
+    <w:p>
+      <w:pPr>
+        <w:rPr>
+          <w:rFonts w:ascii="Arial" w:hAnsi="Arial" w:cs="Arial"/>
+          <w:bCs/>
+          <w:color w:val="000000" w:themeColor="text1"/>
+          <w:sz w:val="24"/>
+          <w:szCs w:val="24"/>
+        </w:rPr>
+      </w:pPr>
+    </w:p>
+    <w:p>
+      <w:pPr>
         <w:spacing w:after="0" w:line="240" w:lineRule="auto"/>
         <w:jc w:val="both"/>
         <w:rPr>
@@ -832,6 +1108,18 @@
           <w:lang w:eastAsia="es-MX"/>
         </w:rPr>
       </w:pPr>
+    </w:p>
+    <w:p>
+      <w:pPr>
+        <w:spacing w:after="100" w:afterAutospacing="1" w:line="240" w:lineRule="auto"/>
+        <w:jc w:val="both"/>
+        <w:rPr>
+          <w:rFonts w:ascii="Arial" w:eastAsia="Times New Roman" w:hAnsi="Arial" w:cs="Arial"/>
+          <w:sz w:val="24"/>
+          <w:szCs w:val="24"/>
+          <w:lang w:eastAsia="es-MX"/>
+        </w:rPr>
+      </w:pPr>
       <w:r>
         <w:rPr>
           <w:rFonts w:ascii="Arial" w:eastAsia="Times New Roman" w:hAnsi="Arial" w:cs="Arial"/>
@@ -850,8 +1138,8 @@
           <w:lang w:eastAsia="es-MX"/>
         </w:rPr>
         <w:drawing>
-          <wp:inline distT="0" distB="0" distL="0" distR="0" wp14:anchorId="13F8BB86" wp14:editId="182CE841">
-            <wp:extent cx="6058535" cy="2819400"/>
+          <wp:inline distT="0" distB="0" distL="0" distR="0" wp14:anchorId="13F8BB86" wp14:editId="1AA9ABD7">
+            <wp:extent cx="6058535" cy="2641600"/>
             <wp:effectExtent l="0" t="0" r="0" b="0"/>
             <wp:docPr id="2" name="Imagen 2"/>
             <wp:cNvGraphicFramePr>
@@ -878,7 +1166,7 @@
                   <pic:spPr bwMode="auto">
                     <a:xfrm>
                       <a:off x="0" y="0"/>
-                      <a:ext cx="6083325" cy="2830936"/>
+                      <a:ext cx="6086186" cy="2653656"/>
                     </a:xfrm>
                     <a:prstGeom prst="rect">
                       <a:avLst/>
@@ -1145,6 +1433,18 @@
     </w:p>
     <w:p>
       <w:pPr>
+        <w:spacing w:after="0" w:line="240" w:lineRule="auto"/>
+        <w:jc w:val="both"/>
+        <w:rPr>
+          <w:rFonts w:ascii="Arial" w:eastAsia="Times New Roman" w:hAnsi="Arial" w:cs="Arial"/>
+          <w:sz w:val="24"/>
+          <w:szCs w:val="24"/>
+          <w:lang w:eastAsia="es-MX"/>
+        </w:rPr>
+      </w:pPr>
+    </w:p>
+    <w:p>
+      <w:pPr>
         <w:spacing w:after="100" w:afterAutospacing="1" w:line="240" w:lineRule="auto"/>
         <w:jc w:val="both"/>
         <w:rPr>
@@ -1235,42 +1535,6 @@
     </w:p>
     <w:p>
       <w:pPr>
-        <w:spacing w:after="100" w:afterAutospacing="1" w:line="240" w:lineRule="auto"/>
-        <w:jc w:val="both"/>
-        <w:rPr>
-          <w:rFonts w:ascii="Arial" w:eastAsia="Times New Roman" w:hAnsi="Arial" w:cs="Arial"/>
-          <w:sz w:val="24"/>
-          <w:szCs w:val="24"/>
-          <w:lang w:eastAsia="es-MX"/>
-        </w:rPr>
-      </w:pPr>
-    </w:p>
-    <w:p>
-      <w:pPr>
-        <w:spacing w:after="100" w:afterAutospacing="1" w:line="240" w:lineRule="auto"/>
-        <w:jc w:val="both"/>
-        <w:rPr>
-          <w:rFonts w:ascii="Arial" w:eastAsia="Times New Roman" w:hAnsi="Arial" w:cs="Arial"/>
-          <w:sz w:val="24"/>
-          <w:szCs w:val="24"/>
-          <w:lang w:eastAsia="es-MX"/>
-        </w:rPr>
-      </w:pPr>
-    </w:p>
-    <w:p>
-      <w:pPr>
-        <w:spacing w:after="100" w:afterAutospacing="1" w:line="240" w:lineRule="auto"/>
-        <w:jc w:val="both"/>
-        <w:rPr>
-          <w:rFonts w:ascii="Arial" w:eastAsia="Times New Roman" w:hAnsi="Arial" w:cs="Arial"/>
-          <w:sz w:val="24"/>
-          <w:szCs w:val="24"/>
-          <w:lang w:eastAsia="es-MX"/>
-        </w:rPr>
-      </w:pPr>
-    </w:p>
-    <w:p>
-      <w:pPr>
         <w:spacing w:after="0" w:line="240" w:lineRule="auto"/>
         <w:jc w:val="both"/>
         <w:rPr>
@@ -1419,6 +1683,18 @@
         </w:rPr>
         <w:t>podré ver la información de las ventas realizadas</w:t>
       </w:r>
+    </w:p>
+    <w:p>
+      <w:pPr>
+        <w:spacing w:after="0" w:line="240" w:lineRule="auto"/>
+        <w:jc w:val="both"/>
+        <w:rPr>
+          <w:rFonts w:ascii="Arial" w:eastAsia="Times New Roman" w:hAnsi="Arial" w:cs="Arial"/>
+          <w:sz w:val="24"/>
+          <w:szCs w:val="24"/>
+          <w:lang w:eastAsia="es-MX"/>
+        </w:rPr>
+      </w:pPr>
     </w:p>
     <w:p>
       <w:pPr>
@@ -1500,6 +1776,171 @@
     </w:p>
     <w:p>
       <w:pPr>
+        <w:spacing w:after="0" w:line="240" w:lineRule="auto"/>
+        <w:jc w:val="both"/>
+        <w:rPr>
+          <w:rFonts w:ascii="Arial" w:eastAsia="Times New Roman" w:hAnsi="Arial" w:cs="Arial"/>
+          <w:b/>
+          <w:bCs/>
+          <w:sz w:val="24"/>
+          <w:szCs w:val="24"/>
+          <w:lang w:eastAsia="es-MX"/>
+        </w:rPr>
+      </w:pPr>
+    </w:p>
+    <w:p>
+      <w:pPr>
+        <w:spacing w:after="0" w:line="240" w:lineRule="auto"/>
+        <w:jc w:val="both"/>
+        <w:rPr>
+          <w:rFonts w:ascii="Arial" w:eastAsia="Times New Roman" w:hAnsi="Arial" w:cs="Arial"/>
+          <w:sz w:val="24"/>
+          <w:szCs w:val="24"/>
+          <w:lang w:eastAsia="es-MX"/>
+        </w:rPr>
+      </w:pPr>
+      <w:r>
+        <w:rPr>
+          <w:rFonts w:ascii="Arial" w:eastAsia="Times New Roman" w:hAnsi="Arial" w:cs="Arial"/>
+          <w:b/>
+          <w:bCs/>
+          <w:sz w:val="24"/>
+          <w:szCs w:val="24"/>
+          <w:lang w:eastAsia="es-MX"/>
+        </w:rPr>
+        <w:t>Historia de usuario: HU_009</w:t>
+      </w:r>
+    </w:p>
+    <w:p>
+      <w:pPr>
+        <w:spacing w:after="0" w:line="240" w:lineRule="auto"/>
+        <w:jc w:val="both"/>
+        <w:rPr>
+          <w:rFonts w:ascii="Arial" w:eastAsia="Times New Roman" w:hAnsi="Arial" w:cs="Arial"/>
+          <w:sz w:val="24"/>
+          <w:szCs w:val="24"/>
+          <w:lang w:eastAsia="es-MX"/>
+        </w:rPr>
+      </w:pPr>
+      <w:r>
+        <w:rPr>
+          <w:rFonts w:ascii="Arial" w:eastAsia="Times New Roman" w:hAnsi="Arial" w:cs="Arial"/>
+          <w:b/>
+          <w:bCs/>
+          <w:sz w:val="24"/>
+          <w:szCs w:val="24"/>
+          <w:lang w:eastAsia="es-MX"/>
+        </w:rPr>
+        <w:t>Como </w:t>
+      </w:r>
+      <w:r>
+        <w:rPr>
+          <w:rFonts w:ascii="Arial" w:eastAsia="Times New Roman" w:hAnsi="Arial" w:cs="Arial"/>
+          <w:sz w:val="24"/>
+          <w:szCs w:val="24"/>
+          <w:lang w:eastAsia="es-MX"/>
+        </w:rPr>
+        <w:t>vendedor o administrador</w:t>
+      </w:r>
+    </w:p>
+    <w:p>
+      <w:pPr>
+        <w:spacing w:after="0" w:line="240" w:lineRule="auto"/>
+        <w:jc w:val="both"/>
+        <w:rPr>
+          <w:rFonts w:ascii="Arial" w:eastAsia="Times New Roman" w:hAnsi="Arial" w:cs="Arial"/>
+          <w:sz w:val="24"/>
+          <w:szCs w:val="24"/>
+          <w:lang w:eastAsia="es-MX"/>
+        </w:rPr>
+      </w:pPr>
+      <w:r>
+        <w:rPr>
+          <w:rFonts w:ascii="Arial" w:eastAsia="Times New Roman" w:hAnsi="Arial" w:cs="Arial"/>
+          <w:b/>
+          <w:bCs/>
+          <w:sz w:val="24"/>
+          <w:szCs w:val="24"/>
+          <w:lang w:eastAsia="es-MX"/>
+        </w:rPr>
+        <w:t>Dado </w:t>
+      </w:r>
+      <w:r>
+        <w:rPr>
+          <w:rFonts w:ascii="Arial" w:eastAsia="Times New Roman" w:hAnsi="Arial" w:cs="Arial"/>
+          <w:sz w:val="24"/>
+          <w:szCs w:val="24"/>
+          <w:lang w:eastAsia="es-MX"/>
+        </w:rPr>
+        <w:t>que ingreso al sistema de ventas</w:t>
+      </w:r>
+    </w:p>
+    <w:p>
+      <w:pPr>
+        <w:spacing w:after="0" w:line="240" w:lineRule="auto"/>
+        <w:jc w:val="both"/>
+        <w:rPr>
+          <w:rFonts w:ascii="Arial" w:eastAsia="Times New Roman" w:hAnsi="Arial" w:cs="Arial"/>
+          <w:sz w:val="24"/>
+          <w:szCs w:val="24"/>
+          <w:lang w:eastAsia="es-MX"/>
+        </w:rPr>
+      </w:pPr>
+      <w:r>
+        <w:rPr>
+          <w:rFonts w:ascii="Arial" w:eastAsia="Times New Roman" w:hAnsi="Arial" w:cs="Arial"/>
+          <w:b/>
+          <w:bCs/>
+          <w:sz w:val="24"/>
+          <w:szCs w:val="24"/>
+          <w:lang w:eastAsia="es-MX"/>
+        </w:rPr>
+        <w:t>Cuando </w:t>
+      </w:r>
+      <w:r>
+        <w:rPr>
+          <w:rFonts w:ascii="Arial" w:eastAsia="Times New Roman" w:hAnsi="Arial" w:cs="Arial"/>
+          <w:sz w:val="24"/>
+          <w:szCs w:val="24"/>
+          <w:lang w:eastAsia="es-MX"/>
+        </w:rPr>
+        <w:t>requiera verificar o actualizar la información de las ventas registradas en el sistema</w:t>
+      </w:r>
+    </w:p>
+    <w:p>
+      <w:pPr>
+        <w:spacing w:after="0" w:line="240" w:lineRule="auto"/>
+        <w:jc w:val="both"/>
+        <w:rPr>
+          <w:rFonts w:ascii="Arial" w:eastAsia="Times New Roman" w:hAnsi="Arial" w:cs="Arial"/>
+          <w:sz w:val="24"/>
+          <w:szCs w:val="24"/>
+          <w:lang w:eastAsia="es-MX"/>
+        </w:rPr>
+      </w:pPr>
+      <w:r>
+        <w:rPr>
+          <w:rFonts w:ascii="Arial" w:eastAsia="Times New Roman" w:hAnsi="Arial" w:cs="Arial"/>
+          <w:b/>
+          <w:bCs/>
+          <w:sz w:val="24"/>
+          <w:szCs w:val="24"/>
+          <w:lang w:eastAsia="es-MX"/>
+        </w:rPr>
+        <w:t>Entonces </w:t>
+      </w:r>
+      <w:r>
+        <w:rPr>
+          <w:rFonts w:ascii="Arial" w:eastAsia="Times New Roman" w:hAnsi="Arial" w:cs="Arial"/>
+          <w:sz w:val="24"/>
+          <w:szCs w:val="24"/>
+          <w:lang w:eastAsia="es-MX"/>
+        </w:rPr>
+        <w:t>podré realizar una búsqueda mediante el identificador de la venta, el documento de identidad del cliente o el nombre del cliente en la información de las ventas registradas en el sistema</w:t>
+      </w:r>
+    </w:p>
+    <w:p>
+      <w:pPr>
         <w:spacing w:after="100" w:afterAutospacing="1" w:line="240" w:lineRule="auto"/>
         <w:jc w:val="both"/>
         <w:rPr>
@@ -1512,6 +1953,75 @@
     </w:p>
     <w:p>
       <w:pPr>
+        <w:spacing w:after="100" w:afterAutospacing="1" w:line="240" w:lineRule="auto"/>
+        <w:jc w:val="both"/>
+        <w:rPr>
+          <w:rFonts w:ascii="Arial" w:eastAsia="Times New Roman" w:hAnsi="Arial" w:cs="Arial"/>
+          <w:sz w:val="24"/>
+          <w:szCs w:val="24"/>
+          <w:lang w:eastAsia="es-MX"/>
+        </w:rPr>
+      </w:pPr>
+      <w:r>
+        <w:rPr>
+          <w:rFonts w:ascii="Arial" w:eastAsia="Times New Roman" w:hAnsi="Arial" w:cs="Arial"/>
+          <w:noProof/>
+          <w:sz w:val="24"/>
+          <w:szCs w:val="24"/>
+          <w:lang w:eastAsia="es-MX"/>
+        </w:rPr>
+        <w:drawing>
+          <wp:inline distT="0" distB="0" distL="0" distR="0" wp14:anchorId="085AAD9E" wp14:editId="06D59513">
+            <wp:extent cx="5611237" cy="2192866"/>
+            <wp:effectExtent l="0" t="0" r="2540" b="4445"/>
+            <wp:docPr id="6" name="Imagen 6"/>
+            <wp:cNvGraphicFramePr>
+              <a:graphicFrameLocks xmlns:a="http://schemas.openxmlformats.org/drawingml/2006/main" noChangeAspect="1"/>
+            </wp:cNvGraphicFramePr>
+            <a:graphic xmlns:a="http://schemas.openxmlformats.org/drawingml/2006/main">
+              <a:graphicData uri="http://schemas.openxmlformats.org/drawingml/2006/picture">
+                <pic:pic xmlns:pic="http://schemas.openxmlformats.org/drawingml/2006/picture">
+                  <pic:nvPicPr>
+                    <pic:cNvPr id="6" name="Imagen 6"/>
+                    <pic:cNvPicPr/>
+                  </pic:nvPicPr>
+                  <pic:blipFill rotWithShape="1">
+                    <a:blip r:embed="rId11">
+                      <a:extLst>
+                        <a:ext uri="{28A0092B-C50C-407E-A947-70E740481C1C}">
+                          <a14:useLocalDpi xmlns:a14="http://schemas.microsoft.com/office/drawing/2010/main" val="0"/>
+                        </a:ext>
+                      </a:extLst>
+                    </a:blip>
+                    <a:srcRect t="15557" b="14962"/>
+                    <a:stretch/>
+                  </pic:blipFill>
+                  <pic:spPr bwMode="auto">
+                    <a:xfrm>
+                      <a:off x="0" y="0"/>
+                      <a:ext cx="5612130" cy="2193215"/>
+                    </a:xfrm>
+                    <a:prstGeom prst="rect">
+                      <a:avLst/>
+                    </a:prstGeom>
+                    <a:ln>
+                      <a:noFill/>
+                    </a:ln>
+                    <a:extLst>
+                      <a:ext uri="{53640926-AAD7-44D8-BBD7-CCE9431645EC}">
+                        <a14:shadowObscured xmlns:a14="http://schemas.microsoft.com/office/drawing/2010/main"/>
+                      </a:ext>
+                    </a:extLst>
+                  </pic:spPr>
+                </pic:pic>
+              </a:graphicData>
+            </a:graphic>
+          </wp:inline>
+        </w:drawing>
+      </w:r>
+    </w:p>
+    <w:p>
+      <w:pPr>
         <w:spacing w:after="0" w:line="240" w:lineRule="auto"/>
         <w:jc w:val="both"/>
         <w:rPr>
@@ -1530,7 +2040,7 @@
           <w:szCs w:val="24"/>
           <w:lang w:eastAsia="es-MX"/>
         </w:rPr>
-        <w:t>Historia de usuario: HU_009</w:t>
+        <w:t>Historia de usuario: HU_010</w:t>
       </w:r>
     </w:p>
     <w:p>
@@ -1626,7 +2136,7 @@
           <w:szCs w:val="24"/>
           <w:lang w:eastAsia="es-MX"/>
         </w:rPr>
-        <w:t>requiera verificar o actualizar la información de las ventas registradas en el sistema</w:t>
+        <w:t>requiera actualizar la información de las ventas</w:t>
       </w:r>
     </w:p>
     <w:p>
@@ -1658,7 +2168,7 @@
           <w:szCs w:val="24"/>
           <w:lang w:eastAsia="es-MX"/>
         </w:rPr>
-        <w:t>podré realizar una búsqueda mediante el identificador de la venta, el documento de identidad del cliente o el nombre del cliente en la información de las ventas registradas en el sistema</w:t>
+        <w:t>podré editar la información de la venta que deseo actualizar (menos el identificador de la venta)</w:t>
       </w:r>
     </w:p>
     <w:p>
@@ -1687,6 +2197,63 @@
       <w:r>
         <w:rPr>
           <w:rFonts w:ascii="Arial" w:eastAsia="Times New Roman" w:hAnsi="Arial" w:cs="Arial"/>
+          <w:noProof/>
+          <w:sz w:val="24"/>
+          <w:szCs w:val="24"/>
+          <w:lang w:eastAsia="es-MX"/>
+        </w:rPr>
+        <w:drawing>
+          <wp:inline distT="0" distB="0" distL="0" distR="0" wp14:anchorId="425A951A" wp14:editId="3F8E5FAC">
+            <wp:extent cx="5611239" cy="2260600"/>
+            <wp:effectExtent l="0" t="0" r="2540" b="0"/>
+            <wp:docPr id="7" name="Imagen 7"/>
+            <wp:cNvGraphicFramePr>
+              <a:graphicFrameLocks xmlns:a="http://schemas.openxmlformats.org/drawingml/2006/main" noChangeAspect="1"/>
+            </wp:cNvGraphicFramePr>
+            <a:graphic xmlns:a="http://schemas.openxmlformats.org/drawingml/2006/main">
+              <a:graphicData uri="http://schemas.openxmlformats.org/drawingml/2006/picture">
+                <pic:pic xmlns:pic="http://schemas.openxmlformats.org/drawingml/2006/picture">
+                  <pic:nvPicPr>
+                    <pic:cNvPr id="7" name="Imagen 7"/>
+                    <pic:cNvPicPr/>
+                  </pic:nvPicPr>
+                  <pic:blipFill rotWithShape="1">
+                    <a:blip r:embed="rId12">
+                      <a:extLst>
+                        <a:ext uri="{28A0092B-C50C-407E-A947-70E740481C1C}">
+                          <a14:useLocalDpi xmlns:a14="http://schemas.microsoft.com/office/drawing/2010/main" val="0"/>
+                        </a:ext>
+                      </a:extLst>
+                    </a:blip>
+                    <a:srcRect t="15558" b="12816"/>
+                    <a:stretch/>
+                  </pic:blipFill>
+                  <pic:spPr bwMode="auto">
+                    <a:xfrm>
+                      <a:off x="0" y="0"/>
+                      <a:ext cx="5612130" cy="2260959"/>
+                    </a:xfrm>
+                    <a:prstGeom prst="rect">
+                      <a:avLst/>
+                    </a:prstGeom>
+                    <a:ln>
+                      <a:noFill/>
+                    </a:ln>
+                    <a:extLst>
+                      <a:ext uri="{53640926-AAD7-44D8-BBD7-CCE9431645EC}">
+                        <a14:shadowObscured xmlns:a14="http://schemas.microsoft.com/office/drawing/2010/main"/>
+                      </a:ext>
+                    </a:extLst>
+                  </pic:spPr>
+                </pic:pic>
+              </a:graphicData>
+            </a:graphic>
+          </wp:inline>
+        </w:drawing>
+      </w:r>
+      <w:r>
+        <w:rPr>
+          <w:rFonts w:ascii="Arial" w:eastAsia="Times New Roman" w:hAnsi="Arial" w:cs="Arial"/>
           <w:sz w:val="24"/>
           <w:szCs w:val="24"/>
           <w:lang w:eastAsia="es-MX"/>
@@ -1700,22 +2267,13 @@
         <w:jc w:val="both"/>
         <w:rPr>
           <w:rFonts w:ascii="Arial" w:eastAsia="Times New Roman" w:hAnsi="Arial" w:cs="Arial"/>
-          <w:sz w:val="24"/>
-          <w:szCs w:val="24"/>
-          <w:lang w:eastAsia="es-MX"/>
-        </w:rPr>
-      </w:pPr>
-      <w:r>
-        <w:rPr>
-          <w:rFonts w:ascii="Arial" w:eastAsia="Times New Roman" w:hAnsi="Arial" w:cs="Arial"/>
-          <w:b/>
-          <w:bCs/>
-          <w:sz w:val="24"/>
-          <w:szCs w:val="24"/>
-          <w:lang w:eastAsia="es-MX"/>
-        </w:rPr>
-        <w:t>Historia de usuario: HU_010</w:t>
-      </w:r>
+          <w:b/>
+          <w:bCs/>
+          <w:sz w:val="24"/>
+          <w:szCs w:val="24"/>
+          <w:lang w:eastAsia="es-MX"/>
+        </w:rPr>
+      </w:pPr>
     </w:p>
     <w:p>
       <w:pPr>
@@ -1737,6 +2295,29 @@
           <w:szCs w:val="24"/>
           <w:lang w:eastAsia="es-MX"/>
         </w:rPr>
+        <w:t>Historia de usuario: HU_011</w:t>
+      </w:r>
+    </w:p>
+    <w:p>
+      <w:pPr>
+        <w:spacing w:after="0" w:line="240" w:lineRule="auto"/>
+        <w:jc w:val="both"/>
+        <w:rPr>
+          <w:rFonts w:ascii="Arial" w:eastAsia="Times New Roman" w:hAnsi="Arial" w:cs="Arial"/>
+          <w:sz w:val="24"/>
+          <w:szCs w:val="24"/>
+          <w:lang w:eastAsia="es-MX"/>
+        </w:rPr>
+      </w:pPr>
+      <w:r>
+        <w:rPr>
+          <w:rFonts w:ascii="Arial" w:eastAsia="Times New Roman" w:hAnsi="Arial" w:cs="Arial"/>
+          <w:b/>
+          <w:bCs/>
+          <w:sz w:val="24"/>
+          <w:szCs w:val="24"/>
+          <w:lang w:eastAsia="es-MX"/>
+        </w:rPr>
         <w:t>Como </w:t>
       </w:r>
       <w:r>
@@ -1810,7 +2391,7 @@
           <w:szCs w:val="24"/>
           <w:lang w:eastAsia="es-MX"/>
         </w:rPr>
-        <w:t>requiera actualizar la información de las ventas</w:t>
+        <w:t>actualice una venta</w:t>
       </w:r>
     </w:p>
     <w:p>
@@ -1842,28 +2423,7 @@
           <w:szCs w:val="24"/>
           <w:lang w:eastAsia="es-MX"/>
         </w:rPr>
-        <w:t>podré editar la información de la venta que deseo actualizar (menos el identificador de la venta)</w:t>
-      </w:r>
-    </w:p>
-    <w:p>
-      <w:pPr>
-        <w:spacing w:after="100" w:afterAutospacing="1" w:line="240" w:lineRule="auto"/>
-        <w:jc w:val="both"/>
-        <w:rPr>
-          <w:rFonts w:ascii="Arial" w:eastAsia="Times New Roman" w:hAnsi="Arial" w:cs="Arial"/>
-          <w:sz w:val="24"/>
-          <w:szCs w:val="24"/>
-          <w:lang w:eastAsia="es-MX"/>
-        </w:rPr>
-      </w:pPr>
-      <w:r>
-        <w:rPr>
-          <w:rFonts w:ascii="Arial" w:eastAsia="Times New Roman" w:hAnsi="Arial" w:cs="Arial"/>
-          <w:sz w:val="24"/>
-          <w:szCs w:val="24"/>
-          <w:lang w:eastAsia="es-MX"/>
-        </w:rPr>
-        <w:br/>
+        <w:t>podré ver que se almacenó correctamente</w:t>
       </w:r>
     </w:p>
     <w:p>
@@ -1877,156 +2437,95 @@
           <w:lang w:eastAsia="es-MX"/>
         </w:rPr>
       </w:pPr>
-      <w:r>
-        <w:rPr>
-          <w:rFonts w:ascii="Arial" w:eastAsia="Times New Roman" w:hAnsi="Arial" w:cs="Arial"/>
-          <w:b/>
-          <w:bCs/>
-          <w:sz w:val="24"/>
-          <w:szCs w:val="24"/>
-          <w:lang w:eastAsia="es-MX"/>
-        </w:rPr>
-        <w:lastRenderedPageBreak/>
-        <w:t>Historia de usuario: HU_011</w:t>
-      </w:r>
-    </w:p>
-    <w:p>
-      <w:pPr>
-        <w:spacing w:after="0" w:line="240" w:lineRule="auto"/>
-        <w:jc w:val="both"/>
-        <w:rPr>
-          <w:rFonts w:ascii="Arial" w:eastAsia="Times New Roman" w:hAnsi="Arial" w:cs="Arial"/>
-          <w:sz w:val="24"/>
-          <w:szCs w:val="24"/>
-          <w:lang w:eastAsia="es-MX"/>
-        </w:rPr>
-      </w:pPr>
-      <w:r>
-        <w:rPr>
-          <w:rFonts w:ascii="Arial" w:eastAsia="Times New Roman" w:hAnsi="Arial" w:cs="Arial"/>
-          <w:b/>
-          <w:bCs/>
-          <w:sz w:val="24"/>
-          <w:szCs w:val="24"/>
-          <w:lang w:eastAsia="es-MX"/>
-        </w:rPr>
-        <w:t>Como </w:t>
-      </w:r>
-      <w:r>
-        <w:rPr>
-          <w:rFonts w:ascii="Arial" w:eastAsia="Times New Roman" w:hAnsi="Arial" w:cs="Arial"/>
-          <w:sz w:val="24"/>
-          <w:szCs w:val="24"/>
-          <w:lang w:eastAsia="es-MX"/>
-        </w:rPr>
-        <w:t>vendedor o administrador</w:t>
-      </w:r>
-    </w:p>
-    <w:p>
-      <w:pPr>
-        <w:spacing w:after="0" w:line="240" w:lineRule="auto"/>
-        <w:jc w:val="both"/>
-        <w:rPr>
-          <w:rFonts w:ascii="Arial" w:eastAsia="Times New Roman" w:hAnsi="Arial" w:cs="Arial"/>
-          <w:sz w:val="24"/>
-          <w:szCs w:val="24"/>
-          <w:lang w:eastAsia="es-MX"/>
-        </w:rPr>
-      </w:pPr>
-      <w:r>
-        <w:rPr>
-          <w:rFonts w:ascii="Arial" w:eastAsia="Times New Roman" w:hAnsi="Arial" w:cs="Arial"/>
-          <w:b/>
-          <w:bCs/>
-          <w:sz w:val="24"/>
-          <w:szCs w:val="24"/>
-          <w:lang w:eastAsia="es-MX"/>
-        </w:rPr>
-        <w:t>Dado </w:t>
-      </w:r>
-      <w:r>
-        <w:rPr>
-          <w:rFonts w:ascii="Arial" w:eastAsia="Times New Roman" w:hAnsi="Arial" w:cs="Arial"/>
-          <w:sz w:val="24"/>
-          <w:szCs w:val="24"/>
-          <w:lang w:eastAsia="es-MX"/>
-        </w:rPr>
-        <w:t>que ingreso al sistema de ventas</w:t>
-      </w:r>
-    </w:p>
-    <w:p>
-      <w:pPr>
-        <w:spacing w:after="0" w:line="240" w:lineRule="auto"/>
-        <w:jc w:val="both"/>
-        <w:rPr>
-          <w:rFonts w:ascii="Arial" w:eastAsia="Times New Roman" w:hAnsi="Arial" w:cs="Arial"/>
-          <w:sz w:val="24"/>
-          <w:szCs w:val="24"/>
-          <w:lang w:eastAsia="es-MX"/>
-        </w:rPr>
-      </w:pPr>
-      <w:r>
-        <w:rPr>
-          <w:rFonts w:ascii="Arial" w:eastAsia="Times New Roman" w:hAnsi="Arial" w:cs="Arial"/>
-          <w:b/>
-          <w:bCs/>
-          <w:sz w:val="24"/>
-          <w:szCs w:val="24"/>
-          <w:lang w:eastAsia="es-MX"/>
-        </w:rPr>
-        <w:t>Cuando </w:t>
-      </w:r>
-      <w:r>
-        <w:rPr>
-          <w:rFonts w:ascii="Arial" w:eastAsia="Times New Roman" w:hAnsi="Arial" w:cs="Arial"/>
-          <w:sz w:val="24"/>
-          <w:szCs w:val="24"/>
-          <w:lang w:eastAsia="es-MX"/>
-        </w:rPr>
-        <w:t>actualice una venta</w:t>
-      </w:r>
-    </w:p>
-    <w:p>
-      <w:pPr>
-        <w:spacing w:after="0" w:line="240" w:lineRule="auto"/>
-        <w:jc w:val="both"/>
-        <w:rPr>
-          <w:rFonts w:ascii="Arial" w:eastAsia="Times New Roman" w:hAnsi="Arial" w:cs="Arial"/>
-          <w:sz w:val="24"/>
-          <w:szCs w:val="24"/>
-          <w:lang w:eastAsia="es-MX"/>
-        </w:rPr>
-      </w:pPr>
-      <w:r>
-        <w:rPr>
-          <w:rFonts w:ascii="Arial" w:eastAsia="Times New Roman" w:hAnsi="Arial" w:cs="Arial"/>
-          <w:b/>
-          <w:bCs/>
-          <w:sz w:val="24"/>
-          <w:szCs w:val="24"/>
-          <w:lang w:eastAsia="es-MX"/>
-        </w:rPr>
-        <w:t>Entonces </w:t>
-      </w:r>
-      <w:r>
-        <w:rPr>
-          <w:rFonts w:ascii="Arial" w:eastAsia="Times New Roman" w:hAnsi="Arial" w:cs="Arial"/>
-          <w:sz w:val="24"/>
-          <w:szCs w:val="24"/>
-          <w:lang w:eastAsia="es-MX"/>
-        </w:rPr>
-        <w:t>podré ver que se almacenó correctamente</w:t>
-      </w:r>
-    </w:p>
-    <w:p>
-      <w:pPr>
-        <w:spacing w:after="0" w:line="240" w:lineRule="auto"/>
-        <w:jc w:val="both"/>
-        <w:rPr>
-          <w:rFonts w:ascii="Arial" w:eastAsia="Times New Roman" w:hAnsi="Arial" w:cs="Arial"/>
-          <w:sz w:val="24"/>
-          <w:szCs w:val="24"/>
-          <w:lang w:eastAsia="es-MX"/>
+    </w:p>
+    <w:p>
+      <w:pPr>
+        <w:rPr>
+          <w:rFonts w:ascii="Arial" w:hAnsi="Arial" w:cs="Arial"/>
+          <w:bCs/>
+          <w:color w:val="000000" w:themeColor="text1"/>
+          <w:sz w:val="24"/>
+          <w:szCs w:val="24"/>
+        </w:rPr>
+      </w:pPr>
+    </w:p>
+    <w:p>
+      <w:pPr>
+        <w:rPr>
+          <w:rFonts w:ascii="Arial" w:hAnsi="Arial" w:cs="Arial"/>
+          <w:bCs/>
+          <w:color w:val="000000" w:themeColor="text1"/>
+          <w:sz w:val="24"/>
+          <w:szCs w:val="24"/>
+        </w:rPr>
+      </w:pPr>
+      <w:r>
+        <w:rPr>
+          <w:rFonts w:ascii="Arial" w:hAnsi="Arial" w:cs="Arial"/>
+          <w:bCs/>
+          <w:noProof/>
+          <w:color w:val="000000" w:themeColor="text1"/>
+          <w:sz w:val="24"/>
+          <w:szCs w:val="24"/>
+        </w:rPr>
+        <w:drawing>
+          <wp:inline distT="0" distB="0" distL="0" distR="0" wp14:anchorId="7A73B2E6" wp14:editId="4262FE13">
+            <wp:extent cx="5850467" cy="2383457"/>
+            <wp:effectExtent l="0" t="0" r="4445" b="4445"/>
+            <wp:docPr id="8" name="Imagen 8"/>
+            <wp:cNvGraphicFramePr>
+              <a:graphicFrameLocks xmlns:a="http://schemas.openxmlformats.org/drawingml/2006/main" noChangeAspect="1"/>
+            </wp:cNvGraphicFramePr>
+            <a:graphic xmlns:a="http://schemas.openxmlformats.org/drawingml/2006/main">
+              <a:graphicData uri="http://schemas.openxmlformats.org/drawingml/2006/picture">
+                <pic:pic xmlns:pic="http://schemas.openxmlformats.org/drawingml/2006/picture">
+                  <pic:nvPicPr>
+                    <pic:cNvPr id="8" name="Imagen 8"/>
+                    <pic:cNvPicPr/>
+                  </pic:nvPicPr>
+                  <pic:blipFill rotWithShape="1">
+                    <a:blip r:embed="rId13">
+                      <a:extLst>
+                        <a:ext uri="{28A0092B-C50C-407E-A947-70E740481C1C}">
+                          <a14:useLocalDpi xmlns:a14="http://schemas.microsoft.com/office/drawing/2010/main" val="0"/>
+                        </a:ext>
+                      </a:extLst>
+                    </a:blip>
+                    <a:srcRect t="14753" b="12816"/>
+                    <a:stretch/>
+                  </pic:blipFill>
+                  <pic:spPr bwMode="auto">
+                    <a:xfrm>
+                      <a:off x="0" y="0"/>
+                      <a:ext cx="5855475" cy="2385497"/>
+                    </a:xfrm>
+                    <a:prstGeom prst="rect">
+                      <a:avLst/>
+                    </a:prstGeom>
+                    <a:ln>
+                      <a:noFill/>
+                    </a:ln>
+                    <a:extLst>
+                      <a:ext uri="{53640926-AAD7-44D8-BBD7-CCE9431645EC}">
+                        <a14:shadowObscured xmlns:a14="http://schemas.microsoft.com/office/drawing/2010/main"/>
+                      </a:ext>
+                    </a:extLst>
+                  </pic:spPr>
+                </pic:pic>
+              </a:graphicData>
+            </a:graphic>
+          </wp:inline>
+        </w:drawing>
+      </w:r>
+    </w:p>
+    <w:p>
+      <w:pPr>
+        <w:rPr>
+          <w:rFonts w:ascii="Arial" w:hAnsi="Arial" w:cs="Arial"/>
+          <w:bCs/>
+          <w:color w:val="000000" w:themeColor="text1"/>
+          <w:sz w:val="24"/>
+          <w:szCs w:val="24"/>
         </w:rPr>
       </w:pPr>
     </w:p>
@@ -2108,7 +2607,7 @@
         </w:rPr>
         <w:t xml:space="preserve"> </w:t>
       </w:r>
-      <w:hyperlink r:id="rId11" w:history="1">
+      <w:hyperlink r:id="rId14" w:history="1">
         <w:r>
           <w:rPr>
             <w:rStyle w:val="Hipervnculo"/>
@@ -2207,7 +2706,7 @@
         </w:rPr>
         <w:t xml:space="preserve"> </w:t>
       </w:r>
-      <w:hyperlink r:id="rId12" w:history="1">
+      <w:hyperlink r:id="rId15" w:history="1">
         <w:r>
           <w:rPr>
             <w:rStyle w:val="Hipervnculo"/>
@@ -2232,7 +2731,7 @@
       </w:pPr>
     </w:p>
     <w:sectPr>
-      <w:headerReference w:type="default" r:id="rId13"/>
+      <w:headerReference w:type="default" r:id="rId16"/>
       <w:pgSz w:w="12240" w:h="15840"/>
       <w:pgMar w:top="1417" w:right="1701" w:bottom="1417" w:left="1701" w:header="680" w:footer="624" w:gutter="0"/>
       <w:pgBorders w:offsetFrom="page">

</xml_diff>

<commit_message>
Final pantallazos modulo ventas
</commit_message>
<xml_diff>
--- a/Trabajo Grupal/Sprint 4_Equipo WebMaster.docx
+++ b/Trabajo Grupal/Sprint 4_Equipo WebMaster.docx
@@ -1698,6 +1698,87 @@
     </w:p>
     <w:p>
       <w:pPr>
+        <w:spacing w:after="0" w:line="240" w:lineRule="auto"/>
+        <w:jc w:val="both"/>
+        <w:rPr>
+          <w:rFonts w:ascii="Arial" w:eastAsia="Times New Roman" w:hAnsi="Arial" w:cs="Arial"/>
+          <w:sz w:val="24"/>
+          <w:szCs w:val="24"/>
+          <w:lang w:eastAsia="es-MX"/>
+        </w:rPr>
+      </w:pPr>
+    </w:p>
+    <w:p>
+      <w:pPr>
+        <w:spacing w:after="0" w:line="240" w:lineRule="auto"/>
+        <w:jc w:val="both"/>
+        <w:rPr>
+          <w:rFonts w:ascii="Arial" w:eastAsia="Times New Roman" w:hAnsi="Arial" w:cs="Arial"/>
+          <w:sz w:val="24"/>
+          <w:szCs w:val="24"/>
+          <w:lang w:eastAsia="es-MX"/>
+        </w:rPr>
+      </w:pPr>
+      <w:r>
+        <w:rPr>
+          <w:rFonts w:ascii="Arial" w:eastAsia="Times New Roman" w:hAnsi="Arial" w:cs="Arial"/>
+          <w:noProof/>
+          <w:sz w:val="24"/>
+          <w:szCs w:val="24"/>
+          <w:lang w:eastAsia="es-MX"/>
+        </w:rPr>
+        <w:drawing>
+          <wp:inline distT="0" distB="0" distL="0" distR="0" wp14:anchorId="35ECB68B" wp14:editId="40D9B446">
+            <wp:extent cx="5611321" cy="2448232"/>
+            <wp:effectExtent l="0" t="0" r="2540" b="3175"/>
+            <wp:docPr id="1" name="Imagen 1"/>
+            <wp:cNvGraphicFramePr>
+              <a:graphicFrameLocks xmlns:a="http://schemas.openxmlformats.org/drawingml/2006/main" noChangeAspect="1"/>
+            </wp:cNvGraphicFramePr>
+            <a:graphic xmlns:a="http://schemas.openxmlformats.org/drawingml/2006/main">
+              <a:graphicData uri="http://schemas.openxmlformats.org/drawingml/2006/picture">
+                <pic:pic xmlns:pic="http://schemas.openxmlformats.org/drawingml/2006/picture">
+                  <pic:nvPicPr>
+                    <pic:cNvPr id="1" name="Imagen 1"/>
+                    <pic:cNvPicPr/>
+                  </pic:nvPicPr>
+                  <pic:blipFill rotWithShape="1">
+                    <a:blip r:embed="rId10">
+                      <a:extLst>
+                        <a:ext uri="{28A0092B-C50C-407E-A947-70E740481C1C}">
+                          <a14:useLocalDpi xmlns:a14="http://schemas.microsoft.com/office/drawing/2010/main" val="0"/>
+                        </a:ext>
+                      </a:extLst>
+                    </a:blip>
+                    <a:srcRect t="14250" b="8179"/>
+                    <a:stretch/>
+                  </pic:blipFill>
+                  <pic:spPr bwMode="auto">
+                    <a:xfrm>
+                      <a:off x="0" y="0"/>
+                      <a:ext cx="5612130" cy="2448585"/>
+                    </a:xfrm>
+                    <a:prstGeom prst="rect">
+                      <a:avLst/>
+                    </a:prstGeom>
+                    <a:ln>
+                      <a:noFill/>
+                    </a:ln>
+                    <a:extLst>
+                      <a:ext uri="{53640926-AAD7-44D8-BBD7-CCE9431645EC}">
+                        <a14:shadowObscured xmlns:a14="http://schemas.microsoft.com/office/drawing/2010/main"/>
+                      </a:ext>
+                    </a:extLst>
+                  </pic:spPr>
+                </pic:pic>
+              </a:graphicData>
+            </a:graphic>
+          </wp:inline>
+        </w:drawing>
+      </w:r>
+    </w:p>
+    <w:p>
+      <w:pPr>
         <w:spacing w:after="100" w:afterAutospacing="1" w:line="240" w:lineRule="auto"/>
         <w:jc w:val="both"/>
         <w:rPr>
@@ -1714,6 +1795,7 @@
           <w:szCs w:val="24"/>
           <w:lang w:eastAsia="es-MX"/>
         </w:rPr>
+        <w:lastRenderedPageBreak/>
         <w:br/>
       </w:r>
       <w:r>
@@ -1740,7 +1822,7 @@
                     <pic:cNvPicPr/>
                   </pic:nvPicPr>
                   <pic:blipFill rotWithShape="1">
-                    <a:blip r:embed="rId10">
+                    <a:blip r:embed="rId11">
                       <a:extLst>
                         <a:ext uri="{28A0092B-C50C-407E-A947-70E740481C1C}">
                           <a14:useLocalDpi xmlns:a14="http://schemas.microsoft.com/office/drawing/2010/main" val="0"/>
@@ -1986,7 +2068,7 @@
                     <pic:cNvPicPr/>
                   </pic:nvPicPr>
                   <pic:blipFill rotWithShape="1">
-                    <a:blip r:embed="rId11">
+                    <a:blip r:embed="rId12">
                       <a:extLst>
                         <a:ext uri="{28A0092B-C50C-407E-A947-70E740481C1C}">
                           <a14:useLocalDpi xmlns:a14="http://schemas.microsoft.com/office/drawing/2010/main" val="0"/>
@@ -2173,6 +2255,30 @@
     </w:p>
     <w:p>
       <w:pPr>
+        <w:spacing w:after="0" w:line="240" w:lineRule="auto"/>
+        <w:jc w:val="both"/>
+        <w:rPr>
+          <w:rFonts w:ascii="Arial" w:eastAsia="Times New Roman" w:hAnsi="Arial" w:cs="Arial"/>
+          <w:sz w:val="24"/>
+          <w:szCs w:val="24"/>
+          <w:lang w:eastAsia="es-MX"/>
+        </w:rPr>
+      </w:pPr>
+    </w:p>
+    <w:p>
+      <w:pPr>
+        <w:spacing w:after="0" w:line="240" w:lineRule="auto"/>
+        <w:jc w:val="both"/>
+        <w:rPr>
+          <w:rFonts w:ascii="Arial" w:eastAsia="Times New Roman" w:hAnsi="Arial" w:cs="Arial"/>
+          <w:sz w:val="24"/>
+          <w:szCs w:val="24"/>
+          <w:lang w:eastAsia="es-MX"/>
+        </w:rPr>
+      </w:pPr>
+    </w:p>
+    <w:p>
+      <w:pPr>
         <w:spacing w:after="100" w:afterAutospacing="1" w:line="240" w:lineRule="auto"/>
         <w:jc w:val="both"/>
         <w:rPr>
@@ -2218,7 +2324,7 @@
                     <pic:cNvPicPr/>
                   </pic:nvPicPr>
                   <pic:blipFill rotWithShape="1">
-                    <a:blip r:embed="rId12">
+                    <a:blip r:embed="rId13">
                       <a:extLst>
                         <a:ext uri="{28A0092B-C50C-407E-A947-70E740481C1C}">
                           <a14:useLocalDpi xmlns:a14="http://schemas.microsoft.com/office/drawing/2010/main" val="0"/>
@@ -2484,7 +2590,7 @@
                     <pic:cNvPicPr/>
                   </pic:nvPicPr>
                   <pic:blipFill rotWithShape="1">
-                    <a:blip r:embed="rId13">
+                    <a:blip r:embed="rId14">
                       <a:extLst>
                         <a:ext uri="{28A0092B-C50C-407E-A947-70E740481C1C}">
                           <a14:useLocalDpi xmlns:a14="http://schemas.microsoft.com/office/drawing/2010/main" val="0"/>
@@ -2558,6 +2664,34 @@
           <w:tab w:val="left" w:pos="4986"/>
         </w:tabs>
         <w:rPr>
+          <w:rFonts w:ascii="Arial" w:hAnsi="Arial" w:cs="Arial"/>
+          <w:b/>
+          <w:color w:val="000000" w:themeColor="text1"/>
+          <w:sz w:val="24"/>
+          <w:szCs w:val="24"/>
+        </w:rPr>
+      </w:pPr>
+    </w:p>
+    <w:p>
+      <w:pPr>
+        <w:tabs>
+          <w:tab w:val="left" w:pos="4986"/>
+        </w:tabs>
+        <w:rPr>
+          <w:rFonts w:ascii="Arial" w:hAnsi="Arial" w:cs="Arial"/>
+          <w:b/>
+          <w:color w:val="000000" w:themeColor="text1"/>
+          <w:sz w:val="24"/>
+          <w:szCs w:val="24"/>
+        </w:rPr>
+      </w:pPr>
+    </w:p>
+    <w:p>
+      <w:pPr>
+        <w:tabs>
+          <w:tab w:val="left" w:pos="4986"/>
+        </w:tabs>
+        <w:rPr>
           <w:rStyle w:val="Hipervnculo"/>
           <w:rFonts w:ascii="Arial" w:hAnsi="Arial" w:cs="Arial"/>
           <w:b/>
@@ -2607,7 +2741,7 @@
         </w:rPr>
         <w:t xml:space="preserve"> </w:t>
       </w:r>
-      <w:hyperlink r:id="rId14" w:history="1">
+      <w:hyperlink r:id="rId15" w:history="1">
         <w:r>
           <w:rPr>
             <w:rStyle w:val="Hipervnculo"/>
@@ -2706,7 +2840,7 @@
         </w:rPr>
         <w:t xml:space="preserve"> </w:t>
       </w:r>
-      <w:hyperlink r:id="rId15" w:history="1">
+      <w:hyperlink r:id="rId16" w:history="1">
         <w:r>
           <w:rPr>
             <w:rStyle w:val="Hipervnculo"/>
@@ -2731,7 +2865,7 @@
       </w:pPr>
     </w:p>
     <w:sectPr>
-      <w:headerReference w:type="default" r:id="rId16"/>
+      <w:headerReference w:type="default" r:id="rId17"/>
       <w:pgSz w:w="12240" w:h="15840"/>
       <w:pgMar w:top="1417" w:right="1701" w:bottom="1417" w:left="1701" w:header="680" w:footer="624" w:gutter="0"/>
       <w:pgBorders w:offsetFrom="page">

</xml_diff>

<commit_message>
Pantallazos de historia de usurio HU_05, ingreso con gmail
</commit_message>
<xml_diff>
--- a/Trabajo Grupal/Sprint 4_Equipo WebMaster.docx
+++ b/Trabajo Grupal/Sprint 4_Equipo WebMaster.docx
@@ -1,6 +1,6 @@
 
 <file path=word/document.xml><?xml version="1.0" encoding="utf-8"?>
-<w:document xmlns:wpc="http://schemas.microsoft.com/office/word/2010/wordprocessingCanvas" xmlns:cx="http://schemas.microsoft.com/office/drawing/2014/chartex" xmlns:cx1="http://schemas.microsoft.com/office/drawing/2015/9/8/chartex" xmlns:cx2="http://schemas.microsoft.com/office/drawing/2015/10/21/chartex" xmlns:cx3="http://schemas.microsoft.com/office/drawing/2016/5/9/chartex" xmlns:cx4="http://schemas.microsoft.com/office/drawing/2016/5/10/chartex" xmlns:cx5="http://schemas.microsoft.com/office/drawing/2016/5/11/chartex" xmlns:cx6="http://schemas.microsoft.com/office/drawing/2016/5/12/chartex" xmlns:cx7="http://schemas.microsoft.com/office/drawing/2016/5/13/chartex" xmlns:cx8="http://schemas.microsoft.com/office/drawing/2016/5/14/chartex" xmlns:mc="http://schemas.openxmlformats.org/markup-compatibility/2006" xmlns:aink="http://schemas.microsoft.com/office/drawing/2016/ink" xmlns:am3d="http://schemas.microsoft.com/office/drawing/2017/model3d" xmlns:o="urn:schemas-microsoft-com:office:office" xmlns:r="http://schemas.openxmlformats.org/officeDocument/2006/relationships" xmlns:m="http://schemas.openxmlformats.org/officeDocument/2006/math" xmlns:v="urn:schemas-microsoft-com:vml" xmlns:wp14="http://schemas.microsoft.com/office/word/2010/wordprocessingDrawing" xmlns:wp="http://schemas.openxmlformats.org/drawingml/2006/wordprocessingDrawing" xmlns:w10="urn:schemas-microsoft-com:office:word" xmlns:w="http://schemas.openxmlformats.org/wordprocessingml/2006/main" xmlns:w14="http://schemas.microsoft.com/office/word/2010/wordml" xmlns:w15="http://schemas.microsoft.com/office/word/2012/wordml" xmlns:w16cex="http://schemas.microsoft.com/office/word/2018/wordml/cex" xmlns:w16cid="http://schemas.microsoft.com/office/word/2016/wordml/cid" xmlns:w16="http://schemas.microsoft.com/office/word/2018/wordml" xmlns:w16sdtdh="http://schemas.microsoft.com/office/word/2020/wordml/sdtdatahash" xmlns:w16se="http://schemas.microsoft.com/office/word/2015/wordml/symex" xmlns:wpg="http://schemas.microsoft.com/office/word/2010/wordprocessingGroup" xmlns:wpi="http://schemas.microsoft.com/office/word/2010/wordprocessingInk" xmlns:wne="http://schemas.microsoft.com/office/word/2006/wordml" xmlns:wps="http://schemas.microsoft.com/office/word/2010/wordprocessingShape" mc:Ignorable="w14 w15 w16se w16cid w16 w16cex w16sdtdh wp14">
+<w:document xmlns:wpc="http://schemas.microsoft.com/office/word/2010/wordprocessingCanvas" xmlns:cx="http://schemas.microsoft.com/office/drawing/2014/chartex" xmlns:mc="http://schemas.openxmlformats.org/markup-compatibility/2006" xmlns:o="urn:schemas-microsoft-com:office:office" xmlns:r="http://schemas.openxmlformats.org/officeDocument/2006/relationships" xmlns:m="http://schemas.openxmlformats.org/officeDocument/2006/math" xmlns:v="urn:schemas-microsoft-com:vml" xmlns:wp14="http://schemas.microsoft.com/office/word/2010/wordprocessingDrawing" xmlns:wp="http://schemas.openxmlformats.org/drawingml/2006/wordprocessingDrawing" xmlns:w10="urn:schemas-microsoft-com:office:word" xmlns:w="http://schemas.openxmlformats.org/wordprocessingml/2006/main" xmlns:w14="http://schemas.microsoft.com/office/word/2010/wordml" xmlns:w15="http://schemas.microsoft.com/office/word/2012/wordml" xmlns:w16se="http://schemas.microsoft.com/office/word/2015/wordml/symex" xmlns:wpg="http://schemas.microsoft.com/office/word/2010/wordprocessingGroup" xmlns:wpi="http://schemas.microsoft.com/office/word/2010/wordprocessingInk" xmlns:wne="http://schemas.microsoft.com/office/word/2006/wordml" xmlns:wps="http://schemas.microsoft.com/office/word/2010/wordprocessingShape" mc:Ignorable="w14 w15 w16se wp14">
   <w:body>
     <w:p>
       <w:pPr>
@@ -256,15 +256,7 @@
         <w:t>María</w:t>
       </w:r>
       <w:r>
-        <w:t xml:space="preserve"> Fernanda </w:t>
-      </w:r>
-      <w:proofErr w:type="spellStart"/>
-      <w:r>
-        <w:t>Carantonio</w:t>
-      </w:r>
-      <w:proofErr w:type="spellEnd"/>
-      <w:r>
-        <w:t xml:space="preserve"> Talero</w:t>
+        <w:t xml:space="preserve"> Fernanda Carantonio Talero</w:t>
       </w:r>
     </w:p>
     <w:p>
@@ -385,6 +377,259 @@
     </w:p>
     <w:p>
       <w:pPr>
+        <w:jc w:val="center"/>
+        <w:rPr>
+          <w:b/>
+          <w:color w:val="000000" w:themeColor="text1"/>
+          <w:sz w:val="28"/>
+          <w:szCs w:val="28"/>
+        </w:rPr>
+      </w:pPr>
+    </w:p>
+    <w:p>
+      <w:pPr>
+        <w:jc w:val="center"/>
+        <w:rPr>
+          <w:b/>
+          <w:color w:val="000000" w:themeColor="text1"/>
+          <w:sz w:val="28"/>
+          <w:szCs w:val="28"/>
+        </w:rPr>
+      </w:pPr>
+    </w:p>
+    <w:p>
+      <w:pPr>
+        <w:jc w:val="center"/>
+        <w:rPr>
+          <w:b/>
+          <w:color w:val="000000" w:themeColor="text1"/>
+          <w:sz w:val="28"/>
+          <w:szCs w:val="28"/>
+        </w:rPr>
+      </w:pPr>
+    </w:p>
+    <w:p>
+      <w:pPr>
+        <w:jc w:val="center"/>
+        <w:rPr>
+          <w:b/>
+          <w:color w:val="000000" w:themeColor="text1"/>
+          <w:sz w:val="28"/>
+          <w:szCs w:val="28"/>
+        </w:rPr>
+      </w:pPr>
+    </w:p>
+    <w:p>
+      <w:pPr>
+        <w:jc w:val="center"/>
+        <w:rPr>
+          <w:b/>
+          <w:color w:val="000000" w:themeColor="text1"/>
+          <w:sz w:val="28"/>
+          <w:szCs w:val="28"/>
+        </w:rPr>
+      </w:pPr>
+    </w:p>
+    <w:p>
+      <w:pPr>
+        <w:jc w:val="center"/>
+        <w:rPr>
+          <w:b/>
+          <w:color w:val="000000" w:themeColor="text1"/>
+          <w:sz w:val="28"/>
+          <w:szCs w:val="28"/>
+        </w:rPr>
+      </w:pPr>
+    </w:p>
+    <w:p>
+      <w:pPr>
+        <w:jc w:val="center"/>
+        <w:rPr>
+          <w:b/>
+          <w:color w:val="000000" w:themeColor="text1"/>
+          <w:sz w:val="28"/>
+          <w:szCs w:val="28"/>
+        </w:rPr>
+      </w:pPr>
+    </w:p>
+    <w:p>
+      <w:pPr>
+        <w:jc w:val="center"/>
+        <w:rPr>
+          <w:b/>
+          <w:color w:val="000000" w:themeColor="text1"/>
+          <w:sz w:val="28"/>
+          <w:szCs w:val="28"/>
+        </w:rPr>
+      </w:pPr>
+    </w:p>
+    <w:p>
+      <w:pPr>
+        <w:jc w:val="center"/>
+        <w:rPr>
+          <w:b/>
+          <w:color w:val="000000" w:themeColor="text1"/>
+          <w:sz w:val="28"/>
+          <w:szCs w:val="28"/>
+        </w:rPr>
+      </w:pPr>
+    </w:p>
+    <w:p>
+      <w:pPr>
+        <w:jc w:val="center"/>
+        <w:rPr>
+          <w:b/>
+          <w:color w:val="000000" w:themeColor="text1"/>
+          <w:sz w:val="28"/>
+          <w:szCs w:val="28"/>
+        </w:rPr>
+      </w:pPr>
+    </w:p>
+    <w:p>
+      <w:pPr>
+        <w:jc w:val="center"/>
+        <w:rPr>
+          <w:b/>
+          <w:color w:val="000000" w:themeColor="text1"/>
+          <w:sz w:val="28"/>
+          <w:szCs w:val="28"/>
+        </w:rPr>
+      </w:pPr>
+    </w:p>
+    <w:p>
+      <w:pPr>
+        <w:jc w:val="center"/>
+        <w:rPr>
+          <w:b/>
+          <w:color w:val="000000" w:themeColor="text1"/>
+          <w:sz w:val="28"/>
+          <w:szCs w:val="28"/>
+        </w:rPr>
+      </w:pPr>
+    </w:p>
+    <w:p>
+      <w:pPr>
+        <w:jc w:val="center"/>
+        <w:rPr>
+          <w:b/>
+          <w:color w:val="000000" w:themeColor="text1"/>
+          <w:sz w:val="28"/>
+          <w:szCs w:val="28"/>
+        </w:rPr>
+      </w:pPr>
+    </w:p>
+    <w:p>
+      <w:pPr>
+        <w:jc w:val="center"/>
+        <w:rPr>
+          <w:b/>
+          <w:color w:val="000000" w:themeColor="text1"/>
+          <w:sz w:val="28"/>
+          <w:szCs w:val="28"/>
+        </w:rPr>
+      </w:pPr>
+    </w:p>
+    <w:p>
+      <w:pPr>
+        <w:jc w:val="center"/>
+        <w:rPr>
+          <w:b/>
+          <w:color w:val="000000" w:themeColor="text1"/>
+          <w:sz w:val="28"/>
+          <w:szCs w:val="28"/>
+        </w:rPr>
+      </w:pPr>
+    </w:p>
+    <w:p>
+      <w:pPr>
+        <w:jc w:val="center"/>
+        <w:rPr>
+          <w:b/>
+          <w:color w:val="000000" w:themeColor="text1"/>
+          <w:sz w:val="28"/>
+          <w:szCs w:val="28"/>
+        </w:rPr>
+      </w:pPr>
+    </w:p>
+    <w:p>
+      <w:pPr>
+        <w:jc w:val="center"/>
+        <w:rPr>
+          <w:b/>
+          <w:color w:val="000000" w:themeColor="text1"/>
+          <w:sz w:val="28"/>
+          <w:szCs w:val="28"/>
+        </w:rPr>
+      </w:pPr>
+    </w:p>
+    <w:p>
+      <w:pPr>
+        <w:jc w:val="center"/>
+        <w:rPr>
+          <w:b/>
+          <w:color w:val="000000" w:themeColor="text1"/>
+          <w:sz w:val="28"/>
+          <w:szCs w:val="28"/>
+        </w:rPr>
+      </w:pPr>
+    </w:p>
+    <w:p>
+      <w:pPr>
+        <w:jc w:val="center"/>
+        <w:rPr>
+          <w:b/>
+          <w:color w:val="000000" w:themeColor="text1"/>
+          <w:sz w:val="28"/>
+          <w:szCs w:val="28"/>
+        </w:rPr>
+      </w:pPr>
+    </w:p>
+    <w:p>
+      <w:pPr>
+        <w:jc w:val="center"/>
+        <w:rPr>
+          <w:b/>
+          <w:color w:val="000000" w:themeColor="text1"/>
+          <w:sz w:val="28"/>
+          <w:szCs w:val="28"/>
+        </w:rPr>
+      </w:pPr>
+    </w:p>
+    <w:p>
+      <w:pPr>
+        <w:jc w:val="center"/>
+        <w:rPr>
+          <w:b/>
+          <w:color w:val="000000" w:themeColor="text1"/>
+          <w:sz w:val="28"/>
+          <w:szCs w:val="28"/>
+        </w:rPr>
+      </w:pPr>
+    </w:p>
+    <w:p>
+      <w:pPr>
+        <w:jc w:val="center"/>
+        <w:rPr>
+          <w:b/>
+          <w:color w:val="000000" w:themeColor="text1"/>
+          <w:sz w:val="28"/>
+          <w:szCs w:val="28"/>
+        </w:rPr>
+      </w:pPr>
+    </w:p>
+    <w:p>
+      <w:pPr>
+        <w:jc w:val="center"/>
+        <w:rPr>
+          <w:b/>
+          <w:color w:val="000000" w:themeColor="text1"/>
+          <w:sz w:val="28"/>
+          <w:szCs w:val="28"/>
+        </w:rPr>
+      </w:pPr>
+    </w:p>
+    <w:p>
+      <w:pPr>
         <w:spacing w:after="0" w:line="240" w:lineRule="auto"/>
         <w:jc w:val="both"/>
         <w:rPr>
@@ -407,6 +652,7 @@
           <w:shd w:val="clear" w:color="auto" w:fill="FFFFFF"/>
           <w:lang w:eastAsia="es-MX"/>
         </w:rPr>
+        <w:lastRenderedPageBreak/>
         <w:t>Historia de usuario: HU_005</w:t>
       </w:r>
     </w:p>
@@ -533,6 +779,75 @@
       </w:pPr>
       <w:r>
         <w:rPr>
+          <w:noProof/>
+          <w:lang w:eastAsia="es-CO"/>
+        </w:rPr>
+        <w:drawing>
+          <wp:anchor distT="0" distB="0" distL="114300" distR="114300" simplePos="0" relativeHeight="251658240" behindDoc="1" locked="0" layoutInCell="1" allowOverlap="1" wp14:anchorId="7F74B259" wp14:editId="030C2438">
+            <wp:simplePos x="0" y="0"/>
+            <wp:positionH relativeFrom="margin">
+              <wp:posOffset>-779780</wp:posOffset>
+            </wp:positionH>
+            <wp:positionV relativeFrom="paragraph">
+              <wp:posOffset>266700</wp:posOffset>
+            </wp:positionV>
+            <wp:extent cx="7170420" cy="3487420"/>
+            <wp:effectExtent l="0" t="0" r="0" b="0"/>
+            <wp:wrapTight wrapText="bothSides">
+              <wp:wrapPolygon edited="0">
+                <wp:start x="0" y="0"/>
+                <wp:lineTo x="0" y="21474"/>
+                <wp:lineTo x="21520" y="21474"/>
+                <wp:lineTo x="21520" y="0"/>
+                <wp:lineTo x="0" y="0"/>
+              </wp:wrapPolygon>
+            </wp:wrapTight>
+            <wp:docPr id="1" name="Imagen 1"/>
+            <wp:cNvGraphicFramePr>
+              <a:graphicFrameLocks xmlns:a="http://schemas.openxmlformats.org/drawingml/2006/main" noChangeAspect="1"/>
+            </wp:cNvGraphicFramePr>
+            <a:graphic xmlns:a="http://schemas.openxmlformats.org/drawingml/2006/main">
+              <a:graphicData uri="http://schemas.openxmlformats.org/drawingml/2006/picture">
+                <pic:pic xmlns:pic="http://schemas.openxmlformats.org/drawingml/2006/picture">
+                  <pic:nvPicPr>
+                    <pic:cNvPr id="1" name=""/>
+                    <pic:cNvPicPr/>
+                  </pic:nvPicPr>
+                  <pic:blipFill>
+                    <a:blip r:embed="rId7" cstate="print">
+                      <a:extLst>
+                        <a:ext uri="{28A0092B-C50C-407E-A947-70E740481C1C}">
+                          <a14:useLocalDpi xmlns:a14="http://schemas.microsoft.com/office/drawing/2010/main" val="0"/>
+                        </a:ext>
+                      </a:extLst>
+                    </a:blip>
+                    <a:stretch>
+                      <a:fillRect/>
+                    </a:stretch>
+                  </pic:blipFill>
+                  <pic:spPr>
+                    <a:xfrm>
+                      <a:off x="0" y="0"/>
+                      <a:ext cx="7170420" cy="3487420"/>
+                    </a:xfrm>
+                    <a:prstGeom prst="rect">
+                      <a:avLst/>
+                    </a:prstGeom>
+                  </pic:spPr>
+                </pic:pic>
+              </a:graphicData>
+            </a:graphic>
+            <wp14:sizeRelH relativeFrom="margin">
+              <wp14:pctWidth>0</wp14:pctWidth>
+            </wp14:sizeRelH>
+            <wp14:sizeRelV relativeFrom="margin">
+              <wp14:pctHeight>0</wp14:pctHeight>
+            </wp14:sizeRelV>
+          </wp:anchor>
+        </w:drawing>
+      </w:r>
+      <w:r>
+        <w:rPr>
           <w:rFonts w:ascii="Arial" w:eastAsia="Times New Roman" w:hAnsi="Arial" w:cs="Arial"/>
           <w:b/>
           <w:bCs/>
@@ -592,6 +907,82 @@
           <w:szCs w:val="24"/>
         </w:rPr>
       </w:pPr>
+      <w:r>
+        <w:rPr>
+          <w:noProof/>
+          <w:lang w:eastAsia="es-CO"/>
+        </w:rPr>
+        <w:drawing>
+          <wp:anchor distT="0" distB="0" distL="114300" distR="114300" simplePos="0" relativeHeight="251659264" behindDoc="1" locked="0" layoutInCell="1" allowOverlap="1" wp14:anchorId="3E89896C" wp14:editId="767DF33A">
+            <wp:simplePos x="0" y="0"/>
+            <wp:positionH relativeFrom="column">
+              <wp:posOffset>2185580</wp:posOffset>
+            </wp:positionH>
+            <wp:positionV relativeFrom="paragraph">
+              <wp:posOffset>-372200</wp:posOffset>
+            </wp:positionV>
+            <wp:extent cx="2585720" cy="3721735"/>
+            <wp:effectExtent l="0" t="0" r="5080" b="0"/>
+            <wp:wrapTight wrapText="bothSides">
+              <wp:wrapPolygon edited="0">
+                <wp:start x="0" y="0"/>
+                <wp:lineTo x="0" y="21449"/>
+                <wp:lineTo x="21483" y="21449"/>
+                <wp:lineTo x="21483" y="0"/>
+                <wp:lineTo x="0" y="0"/>
+              </wp:wrapPolygon>
+            </wp:wrapTight>
+            <wp:docPr id="7" name="Imagen 7"/>
+            <wp:cNvGraphicFramePr>
+              <a:graphicFrameLocks xmlns:a="http://schemas.openxmlformats.org/drawingml/2006/main" noChangeAspect="1"/>
+            </wp:cNvGraphicFramePr>
+            <a:graphic xmlns:a="http://schemas.openxmlformats.org/drawingml/2006/main">
+              <a:graphicData uri="http://schemas.openxmlformats.org/drawingml/2006/picture">
+                <pic:pic xmlns:pic="http://schemas.openxmlformats.org/drawingml/2006/picture">
+                  <pic:nvPicPr>
+                    <pic:cNvPr id="1" name=""/>
+                    <pic:cNvPicPr/>
+                  </pic:nvPicPr>
+                  <pic:blipFill rotWithShape="1">
+                    <a:blip r:embed="rId8">
+                      <a:extLst>
+                        <a:ext uri="{28A0092B-C50C-407E-A947-70E740481C1C}">
+                          <a14:useLocalDpi xmlns:a14="http://schemas.microsoft.com/office/drawing/2010/main" val="0"/>
+                        </a:ext>
+                      </a:extLst>
+                    </a:blip>
+                    <a:srcRect l="4900" t="16484" r="7406" b="6857"/>
+                    <a:stretch/>
+                  </pic:blipFill>
+                  <pic:spPr bwMode="auto">
+                    <a:xfrm>
+                      <a:off x="0" y="0"/>
+                      <a:ext cx="2585720" cy="3721735"/>
+                    </a:xfrm>
+                    <a:prstGeom prst="rect">
+                      <a:avLst/>
+                    </a:prstGeom>
+                    <a:ln>
+                      <a:noFill/>
+                    </a:ln>
+                    <a:extLst>
+                      <a:ext uri="{53640926-AAD7-44D8-BBD7-CCE9431645EC}">
+                        <a14:shadowObscured xmlns:a14="http://schemas.microsoft.com/office/drawing/2010/main"/>
+                      </a:ext>
+                    </a:extLst>
+                  </pic:spPr>
+                </pic:pic>
+              </a:graphicData>
+            </a:graphic>
+            <wp14:sizeRelH relativeFrom="margin">
+              <wp14:pctWidth>0</wp14:pctWidth>
+            </wp14:sizeRelH>
+            <wp14:sizeRelV relativeFrom="margin">
+              <wp14:pctHeight>0</wp14:pctHeight>
+            </wp14:sizeRelV>
+          </wp:anchor>
+        </w:drawing>
+      </w:r>
     </w:p>
     <w:p>
       <w:pPr>
@@ -614,6 +1005,69 @@
           <w:szCs w:val="24"/>
         </w:rPr>
       </w:pPr>
+      <w:r>
+        <w:rPr>
+          <w:noProof/>
+          <w:lang w:eastAsia="es-CO"/>
+        </w:rPr>
+        <w:drawing>
+          <wp:anchor distT="0" distB="0" distL="114300" distR="114300" simplePos="0" relativeHeight="251660288" behindDoc="1" locked="0" layoutInCell="1" allowOverlap="1" wp14:anchorId="3B820576" wp14:editId="53810B9A">
+            <wp:simplePos x="0" y="0"/>
+            <wp:positionH relativeFrom="column">
+              <wp:posOffset>-296636</wp:posOffset>
+            </wp:positionH>
+            <wp:positionV relativeFrom="paragraph">
+              <wp:posOffset>235585</wp:posOffset>
+            </wp:positionV>
+            <wp:extent cx="1704975" cy="523875"/>
+            <wp:effectExtent l="0" t="0" r="9525" b="9525"/>
+            <wp:wrapTight wrapText="bothSides">
+              <wp:wrapPolygon edited="0">
+                <wp:start x="0" y="0"/>
+                <wp:lineTo x="0" y="21207"/>
+                <wp:lineTo x="21479" y="21207"/>
+                <wp:lineTo x="21479" y="0"/>
+                <wp:lineTo x="0" y="0"/>
+              </wp:wrapPolygon>
+            </wp:wrapTight>
+            <wp:docPr id="6" name="Imagen 6"/>
+            <wp:cNvGraphicFramePr>
+              <a:graphicFrameLocks xmlns:a="http://schemas.openxmlformats.org/drawingml/2006/main" noChangeAspect="1"/>
+            </wp:cNvGraphicFramePr>
+            <a:graphic xmlns:a="http://schemas.openxmlformats.org/drawingml/2006/main">
+              <a:graphicData uri="http://schemas.openxmlformats.org/drawingml/2006/picture">
+                <pic:pic xmlns:pic="http://schemas.openxmlformats.org/drawingml/2006/picture">
+                  <pic:nvPicPr>
+                    <pic:cNvPr id="1" name=""/>
+                    <pic:cNvPicPr/>
+                  </pic:nvPicPr>
+                  <pic:blipFill>
+                    <a:blip r:embed="rId9">
+                      <a:extLst>
+                        <a:ext uri="{28A0092B-C50C-407E-A947-70E740481C1C}">
+                          <a14:useLocalDpi xmlns:a14="http://schemas.microsoft.com/office/drawing/2010/main" val="0"/>
+                        </a:ext>
+                      </a:extLst>
+                    </a:blip>
+                    <a:stretch>
+                      <a:fillRect/>
+                    </a:stretch>
+                  </pic:blipFill>
+                  <pic:spPr>
+                    <a:xfrm>
+                      <a:off x="0" y="0"/>
+                      <a:ext cx="1704975" cy="523875"/>
+                    </a:xfrm>
+                    <a:prstGeom prst="rect">
+                      <a:avLst/>
+                    </a:prstGeom>
+                  </pic:spPr>
+                </pic:pic>
+              </a:graphicData>
+            </a:graphic>
+          </wp:anchor>
+        </w:drawing>
+      </w:r>
     </w:p>
     <w:p>
       <w:pPr>
@@ -672,6 +1126,144 @@
     </w:p>
     <w:p>
       <w:pPr>
+        <w:rPr>
+          <w:rFonts w:ascii="Arial" w:hAnsi="Arial" w:cs="Arial"/>
+          <w:bCs/>
+          <w:color w:val="000000" w:themeColor="text1"/>
+          <w:sz w:val="24"/>
+          <w:szCs w:val="24"/>
+        </w:rPr>
+      </w:pPr>
+    </w:p>
+    <w:p>
+      <w:pPr>
+        <w:rPr>
+          <w:rFonts w:ascii="Arial" w:hAnsi="Arial" w:cs="Arial"/>
+          <w:bCs/>
+          <w:color w:val="000000" w:themeColor="text1"/>
+          <w:sz w:val="24"/>
+          <w:szCs w:val="24"/>
+        </w:rPr>
+      </w:pPr>
+    </w:p>
+    <w:p>
+      <w:pPr>
+        <w:rPr>
+          <w:rFonts w:ascii="Arial" w:hAnsi="Arial" w:cs="Arial"/>
+          <w:bCs/>
+          <w:color w:val="000000" w:themeColor="text1"/>
+          <w:sz w:val="24"/>
+          <w:szCs w:val="24"/>
+        </w:rPr>
+      </w:pPr>
+    </w:p>
+    <w:p>
+      <w:pPr>
+        <w:rPr>
+          <w:rFonts w:ascii="Arial" w:hAnsi="Arial" w:cs="Arial"/>
+          <w:bCs/>
+          <w:color w:val="000000" w:themeColor="text1"/>
+          <w:sz w:val="24"/>
+          <w:szCs w:val="24"/>
+        </w:rPr>
+      </w:pPr>
+      <w:r>
+        <w:rPr>
+          <w:noProof/>
+          <w:lang w:eastAsia="es-CO"/>
+        </w:rPr>
+        <w:lastRenderedPageBreak/>
+        <w:drawing>
+          <wp:anchor distT="0" distB="0" distL="114300" distR="114300" simplePos="0" relativeHeight="251661312" behindDoc="1" locked="0" layoutInCell="1" allowOverlap="1" wp14:anchorId="19AEE950" wp14:editId="720827AD">
+            <wp:simplePos x="0" y="0"/>
+            <wp:positionH relativeFrom="page">
+              <wp:posOffset>443865</wp:posOffset>
+            </wp:positionH>
+            <wp:positionV relativeFrom="paragraph">
+              <wp:posOffset>288925</wp:posOffset>
+            </wp:positionV>
+            <wp:extent cx="7014210" cy="535305"/>
+            <wp:effectExtent l="0" t="0" r="0" b="0"/>
+            <wp:wrapTight wrapText="bothSides">
+              <wp:wrapPolygon edited="0">
+                <wp:start x="0" y="0"/>
+                <wp:lineTo x="0" y="20754"/>
+                <wp:lineTo x="21530" y="20754"/>
+                <wp:lineTo x="21530" y="0"/>
+                <wp:lineTo x="0" y="0"/>
+              </wp:wrapPolygon>
+            </wp:wrapTight>
+            <wp:docPr id="8" name="Imagen 8"/>
+            <wp:cNvGraphicFramePr>
+              <a:graphicFrameLocks xmlns:a="http://schemas.openxmlformats.org/drawingml/2006/main" noChangeAspect="1"/>
+            </wp:cNvGraphicFramePr>
+            <a:graphic xmlns:a="http://schemas.openxmlformats.org/drawingml/2006/main">
+              <a:graphicData uri="http://schemas.openxmlformats.org/drawingml/2006/picture">
+                <pic:pic xmlns:pic="http://schemas.openxmlformats.org/drawingml/2006/picture">
+                  <pic:nvPicPr>
+                    <pic:cNvPr id="1" name=""/>
+                    <pic:cNvPicPr/>
+                  </pic:nvPicPr>
+                  <pic:blipFill>
+                    <a:blip r:embed="rId10">
+                      <a:extLst>
+                        <a:ext uri="{28A0092B-C50C-407E-A947-70E740481C1C}">
+                          <a14:useLocalDpi xmlns:a14="http://schemas.microsoft.com/office/drawing/2010/main" val="0"/>
+                        </a:ext>
+                      </a:extLst>
+                    </a:blip>
+                    <a:stretch>
+                      <a:fillRect/>
+                    </a:stretch>
+                  </pic:blipFill>
+                  <pic:spPr>
+                    <a:xfrm>
+                      <a:off x="0" y="0"/>
+                      <a:ext cx="7014210" cy="535305"/>
+                    </a:xfrm>
+                    <a:prstGeom prst="rect">
+                      <a:avLst/>
+                    </a:prstGeom>
+                  </pic:spPr>
+                </pic:pic>
+              </a:graphicData>
+            </a:graphic>
+            <wp14:sizeRelH relativeFrom="margin">
+              <wp14:pctWidth>0</wp14:pctWidth>
+            </wp14:sizeRelH>
+            <wp14:sizeRelV relativeFrom="margin">
+              <wp14:pctHeight>0</wp14:pctHeight>
+            </wp14:sizeRelV>
+          </wp:anchor>
+        </w:drawing>
+      </w:r>
+    </w:p>
+    <w:p>
+      <w:pPr>
+        <w:rPr>
+          <w:rFonts w:ascii="Arial" w:hAnsi="Arial" w:cs="Arial"/>
+          <w:bCs/>
+          <w:color w:val="000000" w:themeColor="text1"/>
+          <w:sz w:val="24"/>
+          <w:szCs w:val="24"/>
+        </w:rPr>
+      </w:pPr>
+      <w:bookmarkStart w:id="0" w:name="_GoBack"/>
+      <w:bookmarkEnd w:id="0"/>
+    </w:p>
+    <w:p>
+      <w:pPr>
+        <w:rPr>
+          <w:rFonts w:ascii="Arial" w:hAnsi="Arial" w:cs="Arial"/>
+          <w:bCs/>
+          <w:color w:val="000000" w:themeColor="text1"/>
+          <w:sz w:val="24"/>
+          <w:szCs w:val="24"/>
+        </w:rPr>
+      </w:pPr>
+    </w:p>
+    <w:p>
+      <w:pPr>
         <w:spacing w:after="0" w:line="240" w:lineRule="auto"/>
         <w:jc w:val="both"/>
         <w:rPr>
@@ -847,7 +1439,7 @@
           <w:noProof/>
           <w:sz w:val="24"/>
           <w:szCs w:val="24"/>
-          <w:lang w:eastAsia="es-MX"/>
+          <w:lang w:eastAsia="es-CO"/>
         </w:rPr>
         <w:drawing>
           <wp:inline distT="0" distB="0" distL="0" distR="0" wp14:anchorId="13F8BB86" wp14:editId="182CE841">
@@ -865,7 +1457,7 @@
                     <pic:cNvPicPr/>
                   </pic:nvPicPr>
                   <pic:blipFill rotWithShape="1">
-                    <a:blip r:embed="rId7">
+                    <a:blip r:embed="rId11">
                       <a:extLst>
                         <a:ext uri="{28A0092B-C50C-407E-A947-70E740481C1C}">
                           <a14:useLocalDpi xmlns:a14="http://schemas.microsoft.com/office/drawing/2010/main" val="0"/>
@@ -928,8 +1520,9 @@
           <w:noProof/>
           <w:sz w:val="24"/>
           <w:szCs w:val="24"/>
-          <w:lang w:eastAsia="es-MX"/>
-        </w:rPr>
+          <w:lang w:eastAsia="es-CO"/>
+        </w:rPr>
+        <w:lastRenderedPageBreak/>
         <w:drawing>
           <wp:inline distT="0" distB="0" distL="0" distR="0" wp14:anchorId="4C7F29B8" wp14:editId="412612AB">
             <wp:extent cx="5611608" cy="2861733"/>
@@ -946,7 +1539,7 @@
                     <pic:cNvPicPr/>
                   </pic:nvPicPr>
                   <pic:blipFill rotWithShape="1">
-                    <a:blip r:embed="rId8">
+                    <a:blip r:embed="rId12">
                       <a:extLst>
                         <a:ext uri="{28A0092B-C50C-407E-A947-70E740481C1C}">
                           <a14:useLocalDpi xmlns:a14="http://schemas.microsoft.com/office/drawing/2010/main" val="0"/>
@@ -1169,7 +1762,7 @@
           <w:noProof/>
           <w:sz w:val="24"/>
           <w:szCs w:val="24"/>
-          <w:lang w:eastAsia="es-MX"/>
+          <w:lang w:eastAsia="es-CO"/>
         </w:rPr>
         <w:drawing>
           <wp:inline distT="0" distB="0" distL="0" distR="0" wp14:anchorId="79DF662A" wp14:editId="3B3BF414">
@@ -1187,7 +1780,7 @@
                     <pic:cNvPicPr/>
                   </pic:nvPicPr>
                   <pic:blipFill rotWithShape="1">
-                    <a:blip r:embed="rId9">
+                    <a:blip r:embed="rId13">
                       <a:extLst>
                         <a:ext uri="{28A0092B-C50C-407E-A947-70E740481C1C}">
                           <a14:useLocalDpi xmlns:a14="http://schemas.microsoft.com/office/drawing/2010/main" val="0"/>
@@ -1289,6 +1882,7 @@
           <w:szCs w:val="24"/>
           <w:lang w:eastAsia="es-MX"/>
         </w:rPr>
+        <w:lastRenderedPageBreak/>
         <w:t>Historia de usuario: HU_008</w:t>
       </w:r>
     </w:p>
@@ -1446,7 +2040,7 @@
           <w:noProof/>
           <w:sz w:val="24"/>
           <w:szCs w:val="24"/>
-          <w:lang w:eastAsia="es-MX"/>
+          <w:lang w:eastAsia="es-CO"/>
         </w:rPr>
         <w:drawing>
           <wp:inline distT="0" distB="0" distL="0" distR="0" wp14:anchorId="02B1F53B" wp14:editId="57F461A6">
@@ -1464,7 +2058,7 @@
                     <pic:cNvPicPr/>
                   </pic:nvPicPr>
                   <pic:blipFill rotWithShape="1">
-                    <a:blip r:embed="rId10">
+                    <a:blip r:embed="rId14">
                       <a:extLst>
                         <a:ext uri="{28A0092B-C50C-407E-A947-70E740481C1C}">
                           <a14:useLocalDpi xmlns:a14="http://schemas.microsoft.com/office/drawing/2010/main" val="0"/>
@@ -1886,7 +2480,6 @@
           <w:szCs w:val="24"/>
           <w:lang w:eastAsia="es-MX"/>
         </w:rPr>
-        <w:lastRenderedPageBreak/>
         <w:t>Historia de usuario: HU_011</w:t>
       </w:r>
     </w:p>
@@ -1942,6 +2535,7 @@
           <w:szCs w:val="24"/>
           <w:lang w:eastAsia="es-MX"/>
         </w:rPr>
+        <w:lastRenderedPageBreak/>
         <w:t>Dado </w:t>
       </w:r>
       <w:r>
@@ -2108,7 +2702,7 @@
         </w:rPr>
         <w:t xml:space="preserve"> </w:t>
       </w:r>
-      <w:hyperlink r:id="rId11" w:history="1">
+      <w:hyperlink r:id="rId15" w:history="1">
         <w:r>
           <w:rPr>
             <w:rStyle w:val="Hipervnculo"/>
@@ -2175,8 +2769,9 @@
           <w:sz w:val="24"/>
           <w:szCs w:val="24"/>
         </w:rPr>
-        <w:t xml:space="preserve"> de T</w:t>
-      </w:r>
+        <w:t xml:space="preserve"> de </w:t>
+      </w:r>
+      <w:proofErr w:type="spellStart"/>
       <w:r>
         <w:rPr>
           <w:rFonts w:ascii="Arial" w:hAnsi="Arial" w:cs="Arial"/>
@@ -2185,8 +2780,19 @@
           <w:sz w:val="24"/>
           <w:szCs w:val="24"/>
         </w:rPr>
+        <w:t>T</w:t>
+      </w:r>
+      <w:r>
+        <w:rPr>
+          <w:rFonts w:ascii="Arial" w:hAnsi="Arial" w:cs="Arial"/>
+          <w:b/>
+          <w:color w:val="000000" w:themeColor="text1"/>
+          <w:sz w:val="24"/>
+          <w:szCs w:val="24"/>
+        </w:rPr>
         <w:t>rello</w:t>
       </w:r>
+      <w:proofErr w:type="spellEnd"/>
     </w:p>
     <w:p>
       <w:pPr>
@@ -2207,7 +2813,7 @@
         </w:rPr>
         <w:t xml:space="preserve"> </w:t>
       </w:r>
-      <w:hyperlink r:id="rId12" w:history="1">
+      <w:hyperlink r:id="rId16" w:history="1">
         <w:r>
           <w:rPr>
             <w:rStyle w:val="Hipervnculo"/>
@@ -2232,7 +2838,7 @@
       </w:pPr>
     </w:p>
     <w:sectPr>
-      <w:headerReference w:type="default" r:id="rId13"/>
+      <w:headerReference w:type="default" r:id="rId17"/>
       <w:pgSz w:w="12240" w:h="15840"/>
       <w:pgMar w:top="1417" w:right="1701" w:bottom="1417" w:left="1701" w:header="680" w:footer="624" w:gutter="0"/>
       <w:pgBorders w:offsetFrom="page">
@@ -2249,7 +2855,7 @@
 </file>
 
 <file path=word/endnotes.xml><?xml version="1.0" encoding="utf-8"?>
-<w:endnotes xmlns:wpc="http://schemas.microsoft.com/office/word/2010/wordprocessingCanvas" xmlns:cx="http://schemas.microsoft.com/office/drawing/2014/chartex" xmlns:cx1="http://schemas.microsoft.com/office/drawing/2015/9/8/chartex" xmlns:cx2="http://schemas.microsoft.com/office/drawing/2015/10/21/chartex" xmlns:cx3="http://schemas.microsoft.com/office/drawing/2016/5/9/chartex" xmlns:cx4="http://schemas.microsoft.com/office/drawing/2016/5/10/chartex" xmlns:cx5="http://schemas.microsoft.com/office/drawing/2016/5/11/chartex" xmlns:cx6="http://schemas.microsoft.com/office/drawing/2016/5/12/chartex" xmlns:cx7="http://schemas.microsoft.com/office/drawing/2016/5/13/chartex" xmlns:cx8="http://schemas.microsoft.com/office/drawing/2016/5/14/chartex" xmlns:mc="http://schemas.openxmlformats.org/markup-compatibility/2006" xmlns:aink="http://schemas.microsoft.com/office/drawing/2016/ink" xmlns:am3d="http://schemas.microsoft.com/office/drawing/2017/model3d" xmlns:o="urn:schemas-microsoft-com:office:office" xmlns:r="http://schemas.openxmlformats.org/officeDocument/2006/relationships" xmlns:m="http://schemas.openxmlformats.org/officeDocument/2006/math" xmlns:v="urn:schemas-microsoft-com:vml" xmlns:wp14="http://schemas.microsoft.com/office/word/2010/wordprocessingDrawing" xmlns:wp="http://schemas.openxmlformats.org/drawingml/2006/wordprocessingDrawing" xmlns:w10="urn:schemas-microsoft-com:office:word" xmlns:w="http://schemas.openxmlformats.org/wordprocessingml/2006/main" xmlns:w14="http://schemas.microsoft.com/office/word/2010/wordml" xmlns:w15="http://schemas.microsoft.com/office/word/2012/wordml" xmlns:w16cex="http://schemas.microsoft.com/office/word/2018/wordml/cex" xmlns:w16cid="http://schemas.microsoft.com/office/word/2016/wordml/cid" xmlns:w16="http://schemas.microsoft.com/office/word/2018/wordml" xmlns:w16sdtdh="http://schemas.microsoft.com/office/word/2020/wordml/sdtdatahash" xmlns:w16se="http://schemas.microsoft.com/office/word/2015/wordml/symex" xmlns:wpg="http://schemas.microsoft.com/office/word/2010/wordprocessingGroup" xmlns:wpi="http://schemas.microsoft.com/office/word/2010/wordprocessingInk" xmlns:wne="http://schemas.microsoft.com/office/word/2006/wordml" xmlns:wps="http://schemas.microsoft.com/office/word/2010/wordprocessingShape" mc:Ignorable="w14 w15 w16se w16cid w16 w16cex w16sdtdh wp14">
+<w:endnotes xmlns:wpc="http://schemas.microsoft.com/office/word/2010/wordprocessingCanvas" xmlns:cx="http://schemas.microsoft.com/office/drawing/2014/chartex" xmlns:mc="http://schemas.openxmlformats.org/markup-compatibility/2006" xmlns:o="urn:schemas-microsoft-com:office:office" xmlns:r="http://schemas.openxmlformats.org/officeDocument/2006/relationships" xmlns:m="http://schemas.openxmlformats.org/officeDocument/2006/math" xmlns:v="urn:schemas-microsoft-com:vml" xmlns:wp14="http://schemas.microsoft.com/office/word/2010/wordprocessingDrawing" xmlns:wp="http://schemas.openxmlformats.org/drawingml/2006/wordprocessingDrawing" xmlns:w10="urn:schemas-microsoft-com:office:word" xmlns:w="http://schemas.openxmlformats.org/wordprocessingml/2006/main" xmlns:w14="http://schemas.microsoft.com/office/word/2010/wordml" xmlns:w15="http://schemas.microsoft.com/office/word/2012/wordml" xmlns:w16se="http://schemas.microsoft.com/office/word/2015/wordml/symex" xmlns:wpg="http://schemas.microsoft.com/office/word/2010/wordprocessingGroup" xmlns:wpi="http://schemas.microsoft.com/office/word/2010/wordprocessingInk" xmlns:wne="http://schemas.microsoft.com/office/word/2006/wordml" xmlns:wps="http://schemas.microsoft.com/office/word/2010/wordprocessingShape" mc:Ignorable="w14 w15 w16se wp14">
   <w:endnote w:type="separator" w:id="-1">
     <w:p>
       <w:pPr>
@@ -2274,7 +2880,7 @@
 </file>
 
 <file path=word/footnotes.xml><?xml version="1.0" encoding="utf-8"?>
-<w:footnotes xmlns:wpc="http://schemas.microsoft.com/office/word/2010/wordprocessingCanvas" xmlns:cx="http://schemas.microsoft.com/office/drawing/2014/chartex" xmlns:cx1="http://schemas.microsoft.com/office/drawing/2015/9/8/chartex" xmlns:cx2="http://schemas.microsoft.com/office/drawing/2015/10/21/chartex" xmlns:cx3="http://schemas.microsoft.com/office/drawing/2016/5/9/chartex" xmlns:cx4="http://schemas.microsoft.com/office/drawing/2016/5/10/chartex" xmlns:cx5="http://schemas.microsoft.com/office/drawing/2016/5/11/chartex" xmlns:cx6="http://schemas.microsoft.com/office/drawing/2016/5/12/chartex" xmlns:cx7="http://schemas.microsoft.com/office/drawing/2016/5/13/chartex" xmlns:cx8="http://schemas.microsoft.com/office/drawing/2016/5/14/chartex" xmlns:mc="http://schemas.openxmlformats.org/markup-compatibility/2006" xmlns:aink="http://schemas.microsoft.com/office/drawing/2016/ink" xmlns:am3d="http://schemas.microsoft.com/office/drawing/2017/model3d" xmlns:o="urn:schemas-microsoft-com:office:office" xmlns:r="http://schemas.openxmlformats.org/officeDocument/2006/relationships" xmlns:m="http://schemas.openxmlformats.org/officeDocument/2006/math" xmlns:v="urn:schemas-microsoft-com:vml" xmlns:wp14="http://schemas.microsoft.com/office/word/2010/wordprocessingDrawing" xmlns:wp="http://schemas.openxmlformats.org/drawingml/2006/wordprocessingDrawing" xmlns:w10="urn:schemas-microsoft-com:office:word" xmlns:w="http://schemas.openxmlformats.org/wordprocessingml/2006/main" xmlns:w14="http://schemas.microsoft.com/office/word/2010/wordml" xmlns:w15="http://schemas.microsoft.com/office/word/2012/wordml" xmlns:w16cex="http://schemas.microsoft.com/office/word/2018/wordml/cex" xmlns:w16cid="http://schemas.microsoft.com/office/word/2016/wordml/cid" xmlns:w16="http://schemas.microsoft.com/office/word/2018/wordml" xmlns:w16sdtdh="http://schemas.microsoft.com/office/word/2020/wordml/sdtdatahash" xmlns:w16se="http://schemas.microsoft.com/office/word/2015/wordml/symex" xmlns:wpg="http://schemas.microsoft.com/office/word/2010/wordprocessingGroup" xmlns:wpi="http://schemas.microsoft.com/office/word/2010/wordprocessingInk" xmlns:wne="http://schemas.microsoft.com/office/word/2006/wordml" xmlns:wps="http://schemas.microsoft.com/office/word/2010/wordprocessingShape" mc:Ignorable="w14 w15 w16se w16cid w16 w16cex w16sdtdh wp14">
+<w:footnotes xmlns:wpc="http://schemas.microsoft.com/office/word/2010/wordprocessingCanvas" xmlns:cx="http://schemas.microsoft.com/office/drawing/2014/chartex" xmlns:mc="http://schemas.openxmlformats.org/markup-compatibility/2006" xmlns:o="urn:schemas-microsoft-com:office:office" xmlns:r="http://schemas.openxmlformats.org/officeDocument/2006/relationships" xmlns:m="http://schemas.openxmlformats.org/officeDocument/2006/math" xmlns:v="urn:schemas-microsoft-com:vml" xmlns:wp14="http://schemas.microsoft.com/office/word/2010/wordprocessingDrawing" xmlns:wp="http://schemas.openxmlformats.org/drawingml/2006/wordprocessingDrawing" xmlns:w10="urn:schemas-microsoft-com:office:word" xmlns:w="http://schemas.openxmlformats.org/wordprocessingml/2006/main" xmlns:w14="http://schemas.microsoft.com/office/word/2010/wordml" xmlns:w15="http://schemas.microsoft.com/office/word/2012/wordml" xmlns:w16se="http://schemas.microsoft.com/office/word/2015/wordml/symex" xmlns:wpg="http://schemas.microsoft.com/office/word/2010/wordprocessingGroup" xmlns:wpi="http://schemas.microsoft.com/office/word/2010/wordprocessingInk" xmlns:wne="http://schemas.microsoft.com/office/word/2006/wordml" xmlns:wps="http://schemas.microsoft.com/office/word/2010/wordprocessingShape" mc:Ignorable="w14 w15 w16se wp14">
   <w:footnote w:type="separator" w:id="-1">
     <w:p>
       <w:pPr>
@@ -2299,7 +2905,7 @@
 </file>
 
 <file path=word/header1.xml><?xml version="1.0" encoding="utf-8"?>
-<w:hdr xmlns:wpc="http://schemas.microsoft.com/office/word/2010/wordprocessingCanvas" xmlns:cx="http://schemas.microsoft.com/office/drawing/2014/chartex" xmlns:cx1="http://schemas.microsoft.com/office/drawing/2015/9/8/chartex" xmlns:cx2="http://schemas.microsoft.com/office/drawing/2015/10/21/chartex" xmlns:cx3="http://schemas.microsoft.com/office/drawing/2016/5/9/chartex" xmlns:cx4="http://schemas.microsoft.com/office/drawing/2016/5/10/chartex" xmlns:cx5="http://schemas.microsoft.com/office/drawing/2016/5/11/chartex" xmlns:cx6="http://schemas.microsoft.com/office/drawing/2016/5/12/chartex" xmlns:cx7="http://schemas.microsoft.com/office/drawing/2016/5/13/chartex" xmlns:cx8="http://schemas.microsoft.com/office/drawing/2016/5/14/chartex" xmlns:mc="http://schemas.openxmlformats.org/markup-compatibility/2006" xmlns:aink="http://schemas.microsoft.com/office/drawing/2016/ink" xmlns:am3d="http://schemas.microsoft.com/office/drawing/2017/model3d" xmlns:o="urn:schemas-microsoft-com:office:office" xmlns:r="http://schemas.openxmlformats.org/officeDocument/2006/relationships" xmlns:m="http://schemas.openxmlformats.org/officeDocument/2006/math" xmlns:v="urn:schemas-microsoft-com:vml" xmlns:wp14="http://schemas.microsoft.com/office/word/2010/wordprocessingDrawing" xmlns:wp="http://schemas.openxmlformats.org/drawingml/2006/wordprocessingDrawing" xmlns:w10="urn:schemas-microsoft-com:office:word" xmlns:w="http://schemas.openxmlformats.org/wordprocessingml/2006/main" xmlns:w14="http://schemas.microsoft.com/office/word/2010/wordml" xmlns:w15="http://schemas.microsoft.com/office/word/2012/wordml" xmlns:w16cex="http://schemas.microsoft.com/office/word/2018/wordml/cex" xmlns:w16cid="http://schemas.microsoft.com/office/word/2016/wordml/cid" xmlns:w16="http://schemas.microsoft.com/office/word/2018/wordml" xmlns:w16sdtdh="http://schemas.microsoft.com/office/word/2020/wordml/sdtdatahash" xmlns:w16se="http://schemas.microsoft.com/office/word/2015/wordml/symex" xmlns:wpg="http://schemas.microsoft.com/office/word/2010/wordprocessingGroup" xmlns:wpi="http://schemas.microsoft.com/office/word/2010/wordprocessingInk" xmlns:wne="http://schemas.microsoft.com/office/word/2006/wordml" xmlns:wps="http://schemas.microsoft.com/office/word/2010/wordprocessingShape" mc:Ignorable="w14 w15 w16se w16cid w16 w16cex w16sdtdh wp14">
+<w:hdr xmlns:wpc="http://schemas.microsoft.com/office/word/2010/wordprocessingCanvas" xmlns:cx="http://schemas.microsoft.com/office/drawing/2014/chartex" xmlns:mc="http://schemas.openxmlformats.org/markup-compatibility/2006" xmlns:o="urn:schemas-microsoft-com:office:office" xmlns:r="http://schemas.openxmlformats.org/officeDocument/2006/relationships" xmlns:m="http://schemas.openxmlformats.org/officeDocument/2006/math" xmlns:v="urn:schemas-microsoft-com:vml" xmlns:wp14="http://schemas.microsoft.com/office/word/2010/wordprocessingDrawing" xmlns:wp="http://schemas.openxmlformats.org/drawingml/2006/wordprocessingDrawing" xmlns:w10="urn:schemas-microsoft-com:office:word" xmlns:w="http://schemas.openxmlformats.org/wordprocessingml/2006/main" xmlns:w14="http://schemas.microsoft.com/office/word/2010/wordml" xmlns:w15="http://schemas.microsoft.com/office/word/2012/wordml" xmlns:w16se="http://schemas.microsoft.com/office/word/2015/wordml/symex" xmlns:wpg="http://schemas.microsoft.com/office/word/2010/wordprocessingGroup" xmlns:wpi="http://schemas.microsoft.com/office/word/2010/wordprocessingInk" xmlns:wne="http://schemas.microsoft.com/office/word/2006/wordml" xmlns:wps="http://schemas.microsoft.com/office/word/2010/wordprocessingShape" mc:Ignorable="w14 w15 w16se wp14">
   <w:p>
     <w:pPr>
       <w:pStyle w:val="Encabezado"/>
@@ -2307,7 +2913,7 @@
     <w:r>
       <w:rPr>
         <w:noProof/>
-        <w:lang w:val="es-MX" w:eastAsia="es-MX"/>
+        <w:lang w:eastAsia="es-CO"/>
       </w:rPr>
       <w:drawing>
         <wp:anchor distT="0" distB="0" distL="114300" distR="114300" simplePos="0" relativeHeight="251658240" behindDoc="0" locked="0" layoutInCell="1" allowOverlap="1" wp14:anchorId="67B3B7B1" wp14:editId="6942380E">
@@ -2370,7 +2976,7 @@
 </file>
 
 <file path=word/numbering.xml><?xml version="1.0" encoding="utf-8"?>
-<w:numbering xmlns:wpc="http://schemas.microsoft.com/office/word/2010/wordprocessingCanvas" xmlns:cx="http://schemas.microsoft.com/office/drawing/2014/chartex" xmlns:cx1="http://schemas.microsoft.com/office/drawing/2015/9/8/chartex" xmlns:cx2="http://schemas.microsoft.com/office/drawing/2015/10/21/chartex" xmlns:cx3="http://schemas.microsoft.com/office/drawing/2016/5/9/chartex" xmlns:cx4="http://schemas.microsoft.com/office/drawing/2016/5/10/chartex" xmlns:cx5="http://schemas.microsoft.com/office/drawing/2016/5/11/chartex" xmlns:cx6="http://schemas.microsoft.com/office/drawing/2016/5/12/chartex" xmlns:cx7="http://schemas.microsoft.com/office/drawing/2016/5/13/chartex" xmlns:cx8="http://schemas.microsoft.com/office/drawing/2016/5/14/chartex" xmlns:mc="http://schemas.openxmlformats.org/markup-compatibility/2006" xmlns:aink="http://schemas.microsoft.com/office/drawing/2016/ink" xmlns:am3d="http://schemas.microsoft.com/office/drawing/2017/model3d" xmlns:o="urn:schemas-microsoft-com:office:office" xmlns:r="http://schemas.openxmlformats.org/officeDocument/2006/relationships" xmlns:m="http://schemas.openxmlformats.org/officeDocument/2006/math" xmlns:v="urn:schemas-microsoft-com:vml" xmlns:wp14="http://schemas.microsoft.com/office/word/2010/wordprocessingDrawing" xmlns:wp="http://schemas.openxmlformats.org/drawingml/2006/wordprocessingDrawing" xmlns:w10="urn:schemas-microsoft-com:office:word" xmlns:w="http://schemas.openxmlformats.org/wordprocessingml/2006/main" xmlns:w14="http://schemas.microsoft.com/office/word/2010/wordml" xmlns:w15="http://schemas.microsoft.com/office/word/2012/wordml" xmlns:w16cex="http://schemas.microsoft.com/office/word/2018/wordml/cex" xmlns:w16cid="http://schemas.microsoft.com/office/word/2016/wordml/cid" xmlns:w16="http://schemas.microsoft.com/office/word/2018/wordml" xmlns:w16sdtdh="http://schemas.microsoft.com/office/word/2020/wordml/sdtdatahash" xmlns:w16se="http://schemas.microsoft.com/office/word/2015/wordml/symex" xmlns:wpg="http://schemas.microsoft.com/office/word/2010/wordprocessingGroup" xmlns:wpi="http://schemas.microsoft.com/office/word/2010/wordprocessingInk" xmlns:wne="http://schemas.microsoft.com/office/word/2006/wordml" xmlns:wps="http://schemas.microsoft.com/office/word/2010/wordprocessingShape" mc:Ignorable="w14 w15 w16se w16cid w16 w16cex w16sdtdh wp14">
+<w:numbering xmlns:wpc="http://schemas.microsoft.com/office/word/2010/wordprocessingCanvas" xmlns:cx="http://schemas.microsoft.com/office/drawing/2014/chartex" xmlns:mc="http://schemas.openxmlformats.org/markup-compatibility/2006" xmlns:o="urn:schemas-microsoft-com:office:office" xmlns:r="http://schemas.openxmlformats.org/officeDocument/2006/relationships" xmlns:m="http://schemas.openxmlformats.org/officeDocument/2006/math" xmlns:v="urn:schemas-microsoft-com:vml" xmlns:wp14="http://schemas.microsoft.com/office/word/2010/wordprocessingDrawing" xmlns:wp="http://schemas.openxmlformats.org/drawingml/2006/wordprocessingDrawing" xmlns:w10="urn:schemas-microsoft-com:office:word" xmlns:w="http://schemas.openxmlformats.org/wordprocessingml/2006/main" xmlns:w14="http://schemas.microsoft.com/office/word/2010/wordml" xmlns:w15="http://schemas.microsoft.com/office/word/2012/wordml" xmlns:w16se="http://schemas.microsoft.com/office/word/2015/wordml/symex" xmlns:wpg="http://schemas.microsoft.com/office/word/2010/wordprocessingGroup" xmlns:wpi="http://schemas.microsoft.com/office/word/2010/wordprocessingInk" xmlns:wne="http://schemas.microsoft.com/office/word/2006/wordml" xmlns:wps="http://schemas.microsoft.com/office/word/2010/wordprocessingShape" mc:Ignorable="w14 w15 w16se wp14">
   <w:abstractNum w:abstractNumId="0" w15:restartNumberingAfterBreak="0">
     <w:nsid w:val="0C053F19"/>
     <w:multiLevelType w:val="hybridMultilevel"/>
@@ -3902,7 +4508,7 @@
 </file>
 
 <file path=word/styles.xml><?xml version="1.0" encoding="utf-8"?>
-<w:styles xmlns:mc="http://schemas.openxmlformats.org/markup-compatibility/2006" xmlns:r="http://schemas.openxmlformats.org/officeDocument/2006/relationships" xmlns:w="http://schemas.openxmlformats.org/wordprocessingml/2006/main" xmlns:w14="http://schemas.microsoft.com/office/word/2010/wordml" xmlns:w15="http://schemas.microsoft.com/office/word/2012/wordml" xmlns:w16cex="http://schemas.microsoft.com/office/word/2018/wordml/cex" xmlns:w16cid="http://schemas.microsoft.com/office/word/2016/wordml/cid" xmlns:w16="http://schemas.microsoft.com/office/word/2018/wordml" xmlns:w16sdtdh="http://schemas.microsoft.com/office/word/2020/wordml/sdtdatahash" xmlns:w16se="http://schemas.microsoft.com/office/word/2015/wordml/symex" mc:Ignorable="w14 w15 w16se w16cid w16 w16cex w16sdtdh">
+<w:styles xmlns:mc="http://schemas.openxmlformats.org/markup-compatibility/2006" xmlns:r="http://schemas.openxmlformats.org/officeDocument/2006/relationships" xmlns:w="http://schemas.openxmlformats.org/wordprocessingml/2006/main" xmlns:w14="http://schemas.microsoft.com/office/word/2010/wordml" xmlns:w15="http://schemas.microsoft.com/office/word/2012/wordml" xmlns:w16se="http://schemas.microsoft.com/office/word/2015/wordml/symex" mc:Ignorable="w14 w15 w16se">
   <w:docDefaults>
     <w:rPrDefault>
       <w:rPr>
@@ -3918,7 +4524,7 @@
       </w:pPr>
     </w:pPrDefault>
   </w:docDefaults>
-  <w:latentStyles w:defLockedState="0" w:defUIPriority="99" w:defSemiHidden="0" w:defUnhideWhenUsed="0" w:defQFormat="0" w:count="376">
+  <w:latentStyles w:defLockedState="0" w:defUIPriority="99" w:defSemiHidden="0" w:defUnhideWhenUsed="0" w:defQFormat="0" w:count="371">
     <w:lsdException w:name="Normal" w:uiPriority="0" w:qFormat="1"/>
     <w:lsdException w:name="heading 1" w:uiPriority="9" w:qFormat="1"/>
     <w:lsdException w:name="heading 2" w:semiHidden="1" w:uiPriority="9" w:unhideWhenUsed="1" w:qFormat="1"/>
@@ -4290,11 +4896,6 @@
     <w:lsdException w:name="List Table 5 Dark Accent 6" w:uiPriority="50"/>
     <w:lsdException w:name="List Table 6 Colorful Accent 6" w:uiPriority="51"/>
     <w:lsdException w:name="List Table 7 Colorful Accent 6" w:uiPriority="52"/>
-    <w:lsdException w:name="Mention" w:semiHidden="1" w:unhideWhenUsed="1"/>
-    <w:lsdException w:name="Smart Hyperlink" w:semiHidden="1" w:unhideWhenUsed="1"/>
-    <w:lsdException w:name="Hashtag" w:semiHidden="1" w:unhideWhenUsed="1"/>
-    <w:lsdException w:name="Unresolved Mention" w:semiHidden="1" w:unhideWhenUsed="1"/>
-    <w:lsdException w:name="Smart Link" w:semiHidden="1" w:unhideWhenUsed="1"/>
   </w:latentStyles>
   <w:style w:type="paragraph" w:default="1" w:styleId="Normal">
     <w:name w:val="Normal"/>

</xml_diff>

<commit_message>
Pantallazos, HU_05 ingreso con gmail
</commit_message>
<xml_diff>
--- a/Trabajo Grupal/Sprint 4_Equipo WebMaster.docx
+++ b/Trabajo Grupal/Sprint 4_Equipo WebMaster.docx
@@ -1248,8 +1248,6 @@
           <w:szCs w:val="24"/>
         </w:rPr>
       </w:pPr>
-      <w:bookmarkStart w:id="0" w:name="_GoBack"/>
-      <w:bookmarkEnd w:id="0"/>
     </w:p>
     <w:p>
       <w:pPr>
@@ -1395,56 +1393,31 @@
       <w:r>
         <w:rPr>
           <w:rFonts w:ascii="Arial" w:eastAsia="Times New Roman" w:hAnsi="Arial" w:cs="Arial"/>
-          <w:b/>
-          <w:bCs/>
-          <w:sz w:val="24"/>
-          <w:szCs w:val="24"/>
-          <w:lang w:eastAsia="es-MX"/>
-        </w:rPr>
-        <w:t>Entonces </w:t>
-      </w:r>
-      <w:r>
-        <w:rPr>
-          <w:rFonts w:ascii="Arial" w:eastAsia="Times New Roman" w:hAnsi="Arial" w:cs="Arial"/>
-          <w:sz w:val="24"/>
-          <w:szCs w:val="24"/>
-          <w:lang w:eastAsia="es-MX"/>
-        </w:rPr>
-        <w:t>podré ingresar los datos relacionados con una venta</w:t>
-      </w:r>
-    </w:p>
-    <w:p>
-      <w:pPr>
-        <w:spacing w:after="100" w:afterAutospacing="1" w:line="240" w:lineRule="auto"/>
-        <w:jc w:val="both"/>
-        <w:rPr>
-          <w:rFonts w:ascii="Arial" w:eastAsia="Times New Roman" w:hAnsi="Arial" w:cs="Arial"/>
-          <w:sz w:val="24"/>
-          <w:szCs w:val="24"/>
-          <w:lang w:eastAsia="es-MX"/>
-        </w:rPr>
-      </w:pPr>
-      <w:r>
-        <w:rPr>
-          <w:rFonts w:ascii="Arial" w:eastAsia="Times New Roman" w:hAnsi="Arial" w:cs="Arial"/>
-          <w:sz w:val="24"/>
-          <w:szCs w:val="24"/>
-          <w:lang w:eastAsia="es-MX"/>
-        </w:rPr>
-        <w:br/>
-      </w:r>
-      <w:r>
-        <w:rPr>
-          <w:rFonts w:ascii="Arial" w:eastAsia="Times New Roman" w:hAnsi="Arial" w:cs="Arial"/>
           <w:noProof/>
           <w:sz w:val="24"/>
           <w:szCs w:val="24"/>
           <w:lang w:eastAsia="es-CO"/>
         </w:rPr>
         <w:drawing>
-          <wp:inline distT="0" distB="0" distL="0" distR="0" wp14:anchorId="13F8BB86" wp14:editId="182CE841">
-            <wp:extent cx="6058535" cy="2819400"/>
-            <wp:effectExtent l="0" t="0" r="0" b="0"/>
+          <wp:anchor distT="0" distB="0" distL="114300" distR="114300" simplePos="0" relativeHeight="251662336" behindDoc="1" locked="0" layoutInCell="1" allowOverlap="1" wp14:anchorId="11A7C198" wp14:editId="71BBEA80">
+            <wp:simplePos x="0" y="0"/>
+            <wp:positionH relativeFrom="column">
+              <wp:posOffset>-786765</wp:posOffset>
+            </wp:positionH>
+            <wp:positionV relativeFrom="paragraph">
+              <wp:posOffset>345440</wp:posOffset>
+            </wp:positionV>
+            <wp:extent cx="6849110" cy="3187065"/>
+            <wp:effectExtent l="0" t="0" r="8890" b="0"/>
+            <wp:wrapTight wrapText="bothSides">
+              <wp:wrapPolygon edited="0">
+                <wp:start x="0" y="0"/>
+                <wp:lineTo x="0" y="21432"/>
+                <wp:lineTo x="21568" y="21432"/>
+                <wp:lineTo x="21568" y="0"/>
+                <wp:lineTo x="0" y="0"/>
+              </wp:wrapPolygon>
+            </wp:wrapTight>
             <wp:docPr id="2" name="Imagen 2"/>
             <wp:cNvGraphicFramePr>
               <a:graphicFrameLocks xmlns:a="http://schemas.openxmlformats.org/drawingml/2006/main" noChangeAspect="1"/>
@@ -1470,7 +1443,7 @@
                   <pic:spPr bwMode="auto">
                     <a:xfrm>
                       <a:off x="0" y="0"/>
-                      <a:ext cx="6083325" cy="2830936"/>
+                      <a:ext cx="6849110" cy="3187065"/>
                     </a:xfrm>
                     <a:prstGeom prst="rect">
                       <a:avLst/>
@@ -1487,8 +1460,34 @@
                 </pic:pic>
               </a:graphicData>
             </a:graphic>
-          </wp:inline>
+            <wp14:sizeRelH relativeFrom="margin">
+              <wp14:pctWidth>0</wp14:pctWidth>
+            </wp14:sizeRelH>
+            <wp14:sizeRelV relativeFrom="margin">
+              <wp14:pctHeight>0</wp14:pctHeight>
+            </wp14:sizeRelV>
+          </wp:anchor>
         </w:drawing>
+      </w:r>
+      <w:r>
+        <w:rPr>
+          <w:rFonts w:ascii="Arial" w:eastAsia="Times New Roman" w:hAnsi="Arial" w:cs="Arial"/>
+          <w:b/>
+          <w:bCs/>
+          <w:sz w:val="24"/>
+          <w:szCs w:val="24"/>
+          <w:lang w:eastAsia="es-MX"/>
+        </w:rPr>
+        <w:t>Entonces </w:t>
+      </w:r>
+      <w:r>
+        <w:rPr>
+          <w:rFonts w:ascii="Arial" w:eastAsia="Times New Roman" w:hAnsi="Arial" w:cs="Arial"/>
+          <w:sz w:val="24"/>
+          <w:szCs w:val="24"/>
+          <w:lang w:eastAsia="es-MX"/>
+        </w:rPr>
+        <w:t>podré ingresar los datos relacionados con una venta</w:t>
       </w:r>
     </w:p>
     <w:p>
@@ -1502,6 +1501,29 @@
           <w:lang w:eastAsia="es-MX"/>
         </w:rPr>
       </w:pPr>
+      <w:r>
+        <w:rPr>
+          <w:rFonts w:ascii="Arial" w:eastAsia="Times New Roman" w:hAnsi="Arial" w:cs="Arial"/>
+          <w:sz w:val="24"/>
+          <w:szCs w:val="24"/>
+          <w:lang w:eastAsia="es-MX"/>
+        </w:rPr>
+        <w:br/>
+      </w:r>
+    </w:p>
+    <w:p>
+      <w:pPr>
+        <w:spacing w:after="100" w:afterAutospacing="1" w:line="240" w:lineRule="auto"/>
+        <w:jc w:val="both"/>
+        <w:rPr>
+          <w:rFonts w:ascii="Arial" w:eastAsia="Times New Roman" w:hAnsi="Arial" w:cs="Arial"/>
+          <w:sz w:val="24"/>
+          <w:szCs w:val="24"/>
+          <w:lang w:eastAsia="es-MX"/>
+        </w:rPr>
+      </w:pPr>
+      <w:bookmarkStart w:id="0" w:name="_GoBack"/>
+      <w:bookmarkEnd w:id="0"/>
     </w:p>
     <w:p>
       <w:pPr>

</xml_diff>

<commit_message>
Documento sprint 4 final
</commit_message>
<xml_diff>
--- a/Trabajo Grupal/Sprint 4_Equipo WebMaster.docx
+++ b/Trabajo Grupal/Sprint 4_Equipo WebMaster.docx
@@ -1,6 +1,6 @@
 
 <file path=word/document.xml><?xml version="1.0" encoding="utf-8"?>
-<w:document xmlns:wpc="http://schemas.microsoft.com/office/word/2010/wordprocessingCanvas" xmlns:cx="http://schemas.microsoft.com/office/drawing/2014/chartex" xmlns:mc="http://schemas.openxmlformats.org/markup-compatibility/2006" xmlns:o="urn:schemas-microsoft-com:office:office" xmlns:r="http://schemas.openxmlformats.org/officeDocument/2006/relationships" xmlns:m="http://schemas.openxmlformats.org/officeDocument/2006/math" xmlns:v="urn:schemas-microsoft-com:vml" xmlns:wp14="http://schemas.microsoft.com/office/word/2010/wordprocessingDrawing" xmlns:wp="http://schemas.openxmlformats.org/drawingml/2006/wordprocessingDrawing" xmlns:w10="urn:schemas-microsoft-com:office:word" xmlns:w="http://schemas.openxmlformats.org/wordprocessingml/2006/main" xmlns:w14="http://schemas.microsoft.com/office/word/2010/wordml" xmlns:w15="http://schemas.microsoft.com/office/word/2012/wordml" xmlns:w16se="http://schemas.microsoft.com/office/word/2015/wordml/symex" xmlns:wpg="http://schemas.microsoft.com/office/word/2010/wordprocessingGroup" xmlns:wpi="http://schemas.microsoft.com/office/word/2010/wordprocessingInk" xmlns:wne="http://schemas.microsoft.com/office/word/2006/wordml" xmlns:wps="http://schemas.microsoft.com/office/word/2010/wordprocessingShape" mc:Ignorable="w14 w15 w16se wp14">
+<w:document xmlns:wpc="http://schemas.microsoft.com/office/word/2010/wordprocessingCanvas" xmlns:cx="http://schemas.microsoft.com/office/drawing/2014/chartex" xmlns:cx1="http://schemas.microsoft.com/office/drawing/2015/9/8/chartex" xmlns:cx2="http://schemas.microsoft.com/office/drawing/2015/10/21/chartex" xmlns:cx3="http://schemas.microsoft.com/office/drawing/2016/5/9/chartex" xmlns:cx4="http://schemas.microsoft.com/office/drawing/2016/5/10/chartex" xmlns:cx5="http://schemas.microsoft.com/office/drawing/2016/5/11/chartex" xmlns:cx6="http://schemas.microsoft.com/office/drawing/2016/5/12/chartex" xmlns:cx7="http://schemas.microsoft.com/office/drawing/2016/5/13/chartex" xmlns:cx8="http://schemas.microsoft.com/office/drawing/2016/5/14/chartex" xmlns:mc="http://schemas.openxmlformats.org/markup-compatibility/2006" xmlns:aink="http://schemas.microsoft.com/office/drawing/2016/ink" xmlns:am3d="http://schemas.microsoft.com/office/drawing/2017/model3d" xmlns:o="urn:schemas-microsoft-com:office:office" xmlns:r="http://schemas.openxmlformats.org/officeDocument/2006/relationships" xmlns:m="http://schemas.openxmlformats.org/officeDocument/2006/math" xmlns:v="urn:schemas-microsoft-com:vml" xmlns:wp14="http://schemas.microsoft.com/office/word/2010/wordprocessingDrawing" xmlns:wp="http://schemas.openxmlformats.org/drawingml/2006/wordprocessingDrawing" xmlns:w10="urn:schemas-microsoft-com:office:word" xmlns:w="http://schemas.openxmlformats.org/wordprocessingml/2006/main" xmlns:w14="http://schemas.microsoft.com/office/word/2010/wordml" xmlns:w15="http://schemas.microsoft.com/office/word/2012/wordml" xmlns:w16cex="http://schemas.microsoft.com/office/word/2018/wordml/cex" xmlns:w16cid="http://schemas.microsoft.com/office/word/2016/wordml/cid" xmlns:w16="http://schemas.microsoft.com/office/word/2018/wordml" xmlns:w16sdtdh="http://schemas.microsoft.com/office/word/2020/wordml/sdtdatahash" xmlns:w16se="http://schemas.microsoft.com/office/word/2015/wordml/symex" xmlns:wpg="http://schemas.microsoft.com/office/word/2010/wordprocessingGroup" xmlns:wpi="http://schemas.microsoft.com/office/word/2010/wordprocessingInk" xmlns:wne="http://schemas.microsoft.com/office/word/2006/wordml" xmlns:wps="http://schemas.microsoft.com/office/word/2010/wordprocessingShape" mc:Ignorable="w14 w15 w16se w16cid w16 w16cex w16sdtdh wp14">
   <w:body>
     <w:p>
       <w:pPr>
@@ -388,7 +388,102 @@
     </w:p>
     <w:p>
       <w:pPr>
-        <w:jc w:val="center"/>
+        <w:jc w:val="both"/>
+        <w:rPr>
+          <w:rFonts w:ascii="Arial" w:hAnsi="Arial" w:cs="Arial"/>
+          <w:bCs/>
+          <w:color w:val="000000" w:themeColor="text1"/>
+          <w:sz w:val="24"/>
+          <w:szCs w:val="24"/>
+        </w:rPr>
+      </w:pPr>
+      <w:r>
+        <w:rPr>
+          <w:rFonts w:ascii="Arial" w:hAnsi="Arial" w:cs="Arial"/>
+          <w:bCs/>
+          <w:color w:val="000000" w:themeColor="text1"/>
+          <w:sz w:val="24"/>
+          <w:szCs w:val="24"/>
+        </w:rPr>
+        <w:t xml:space="preserve">Para este Sprint </w:t>
+      </w:r>
+      <w:r>
+        <w:rPr>
+          <w:rFonts w:ascii="Arial" w:hAnsi="Arial" w:cs="Arial"/>
+          <w:bCs/>
+          <w:color w:val="000000" w:themeColor="text1"/>
+          <w:sz w:val="24"/>
+          <w:szCs w:val="24"/>
+        </w:rPr>
+        <w:t xml:space="preserve">se implementó la autenticación </w:t>
+      </w:r>
+      <w:r>
+        <w:rPr>
+          <w:rFonts w:ascii="Arial" w:hAnsi="Arial" w:cs="Arial"/>
+          <w:bCs/>
+          <w:color w:val="000000" w:themeColor="text1"/>
+          <w:sz w:val="24"/>
+          <w:szCs w:val="24"/>
+        </w:rPr>
+        <w:t>y autorización con OAuth2</w:t>
+      </w:r>
+      <w:r>
+        <w:rPr>
+          <w:rFonts w:ascii="Arial" w:hAnsi="Arial" w:cs="Arial"/>
+          <w:bCs/>
+          <w:color w:val="000000" w:themeColor="text1"/>
+          <w:sz w:val="24"/>
+          <w:szCs w:val="24"/>
+        </w:rPr>
+        <w:t xml:space="preserve">, permitiendo como opción de ingreso las credenciales de Gmail. Adicionalmente se trabajó en la integración entre el </w:t>
+      </w:r>
+      <w:proofErr w:type="spellStart"/>
+      <w:r>
+        <w:rPr>
+          <w:rFonts w:ascii="Arial" w:hAnsi="Arial" w:cs="Arial"/>
+          <w:bCs/>
+          <w:color w:val="000000" w:themeColor="text1"/>
+          <w:sz w:val="24"/>
+          <w:szCs w:val="24"/>
+        </w:rPr>
+        <w:t>front-end</w:t>
+      </w:r>
+      <w:proofErr w:type="spellEnd"/>
+      <w:r>
+        <w:rPr>
+          <w:rFonts w:ascii="Arial" w:hAnsi="Arial" w:cs="Arial"/>
+          <w:bCs/>
+          <w:color w:val="000000" w:themeColor="text1"/>
+          <w:sz w:val="24"/>
+          <w:szCs w:val="24"/>
+        </w:rPr>
+        <w:t xml:space="preserve"> y back-</w:t>
+      </w:r>
+      <w:proofErr w:type="spellStart"/>
+      <w:r>
+        <w:rPr>
+          <w:rFonts w:ascii="Arial" w:hAnsi="Arial" w:cs="Arial"/>
+          <w:bCs/>
+          <w:color w:val="000000" w:themeColor="text1"/>
+          <w:sz w:val="24"/>
+          <w:szCs w:val="24"/>
+        </w:rPr>
+        <w:t>end</w:t>
+      </w:r>
+      <w:proofErr w:type="spellEnd"/>
+      <w:r>
+        <w:rPr>
+          <w:rFonts w:ascii="Arial" w:hAnsi="Arial" w:cs="Arial"/>
+          <w:bCs/>
+          <w:color w:val="000000" w:themeColor="text1"/>
+          <w:sz w:val="24"/>
+          <w:szCs w:val="24"/>
+        </w:rPr>
+        <w:t xml:space="preserve"> de la aplicación en desarrollo. A continuación se presentan las evidencias de cada una de las historias de usuario propuestas para este Sprint, y se anexan los links del Trello y GitHub. </w:t>
+      </w:r>
+    </w:p>
+    <w:p>
+      <w:pPr>
         <w:rPr>
           <w:b/>
           <w:color w:val="000000" w:themeColor="text1"/>
@@ -399,48 +494,6 @@
     </w:p>
     <w:p>
       <w:pPr>
-        <w:jc w:val="center"/>
-        <w:rPr>
-          <w:b/>
-          <w:color w:val="000000" w:themeColor="text1"/>
-          <w:sz w:val="28"/>
-          <w:szCs w:val="28"/>
-        </w:rPr>
-      </w:pPr>
-    </w:p>
-    <w:p>
-      <w:pPr>
-        <w:jc w:val="center"/>
-        <w:rPr>
-          <w:b/>
-          <w:color w:val="000000" w:themeColor="text1"/>
-          <w:sz w:val="28"/>
-          <w:szCs w:val="28"/>
-        </w:rPr>
-      </w:pPr>
-    </w:p>
-    <w:p>
-      <w:pPr>
-        <w:rPr>
-          <w:b/>
-          <w:color w:val="000000" w:themeColor="text1"/>
-          <w:sz w:val="28"/>
-          <w:szCs w:val="28"/>
-        </w:rPr>
-      </w:pPr>
-    </w:p>
-    <w:p>
-      <w:pPr>
-        <w:rPr>
-          <w:b/>
-          <w:color w:val="000000" w:themeColor="text1"/>
-          <w:sz w:val="28"/>
-          <w:szCs w:val="28"/>
-        </w:rPr>
-      </w:pPr>
-    </w:p>
-    <w:p>
-      <w:pPr>
         <w:spacing w:after="0" w:line="240" w:lineRule="auto"/>
         <w:jc w:val="both"/>
         <w:rPr>
@@ -589,30 +642,94 @@
       </w:pPr>
       <w:r>
         <w:rPr>
+          <w:rFonts w:ascii="Arial" w:eastAsia="Times New Roman" w:hAnsi="Arial" w:cs="Arial"/>
+          <w:b/>
+          <w:bCs/>
+          <w:color w:val="212121"/>
+          <w:sz w:val="24"/>
+          <w:szCs w:val="24"/>
+          <w:lang w:eastAsia="es-MX"/>
+        </w:rPr>
+        <w:t>Entonces </w:t>
+      </w:r>
+      <w:r>
+        <w:rPr>
+          <w:rFonts w:ascii="Arial" w:eastAsia="Times New Roman" w:hAnsi="Arial" w:cs="Arial"/>
+          <w:color w:val="212121"/>
+          <w:sz w:val="24"/>
+          <w:szCs w:val="24"/>
+          <w:lang w:eastAsia="es-MX"/>
+        </w:rPr>
+        <w:t>podré ver las opciones para ingresar mediante Gmail</w:t>
+      </w:r>
+    </w:p>
+    <w:p>
+      <w:pPr>
+        <w:shd w:val="clear" w:color="auto" w:fill="FFFFFF"/>
+        <w:spacing w:after="0" w:line="240" w:lineRule="auto"/>
+        <w:jc w:val="both"/>
+        <w:rPr>
+          <w:rFonts w:ascii="Arial" w:eastAsia="Times New Roman" w:hAnsi="Arial" w:cs="Arial"/>
+          <w:color w:val="212121"/>
+          <w:sz w:val="24"/>
+          <w:szCs w:val="24"/>
+          <w:lang w:eastAsia="es-MX"/>
+        </w:rPr>
+      </w:pPr>
+    </w:p>
+    <w:p>
+      <w:pPr>
+        <w:shd w:val="clear" w:color="auto" w:fill="FFFFFF"/>
+        <w:spacing w:after="0" w:line="240" w:lineRule="auto"/>
+        <w:jc w:val="both"/>
+        <w:rPr>
+          <w:rFonts w:ascii="Arial" w:eastAsia="Times New Roman" w:hAnsi="Arial" w:cs="Arial"/>
+          <w:color w:val="212121"/>
+          <w:sz w:val="24"/>
+          <w:szCs w:val="24"/>
+          <w:lang w:eastAsia="es-MX"/>
+        </w:rPr>
+      </w:pPr>
+    </w:p>
+    <w:p>
+      <w:pPr>
+        <w:shd w:val="clear" w:color="auto" w:fill="FFFFFF"/>
+        <w:spacing w:after="0" w:line="240" w:lineRule="auto"/>
+        <w:jc w:val="both"/>
+        <w:rPr>
+          <w:rFonts w:ascii="Arial" w:eastAsia="Times New Roman" w:hAnsi="Arial" w:cs="Arial"/>
+          <w:color w:val="212121"/>
+          <w:sz w:val="24"/>
+          <w:szCs w:val="24"/>
+          <w:lang w:eastAsia="es-MX"/>
+        </w:rPr>
+      </w:pPr>
+      <w:r>
+        <w:rPr>
           <w:noProof/>
           <w:lang w:eastAsia="es-CO"/>
         </w:rPr>
         <w:drawing>
-          <wp:anchor distT="0" distB="0" distL="114300" distR="114300" simplePos="0" relativeHeight="251660288" behindDoc="1" locked="0" layoutInCell="1" allowOverlap="1" wp14:anchorId="3B820576" wp14:editId="46D269D5">
+          <wp:anchor distT="0" distB="0" distL="114300" distR="114300" simplePos="0" relativeHeight="251658240" behindDoc="1" locked="0" layoutInCell="1" allowOverlap="1" wp14:anchorId="7F74B259" wp14:editId="662164C4">
             <wp:simplePos x="0" y="0"/>
-            <wp:positionH relativeFrom="column">
-              <wp:posOffset>2250893</wp:posOffset>
+            <wp:positionH relativeFrom="margin">
+              <wp:posOffset>-534670</wp:posOffset>
             </wp:positionH>
             <wp:positionV relativeFrom="paragraph">
-              <wp:posOffset>3756479</wp:posOffset>
+              <wp:posOffset>230505</wp:posOffset>
             </wp:positionV>
-            <wp:extent cx="1704975" cy="523875"/>
-            <wp:effectExtent l="0" t="0" r="9525" b="9525"/>
+            <wp:extent cx="6666230" cy="3893185"/>
+            <wp:effectExtent l="0" t="0" r="1270" b="5715"/>
             <wp:wrapTight wrapText="bothSides">
               <wp:wrapPolygon edited="0">
                 <wp:start x="0" y="0"/>
-                <wp:lineTo x="0" y="21207"/>
-                <wp:lineTo x="21479" y="21207"/>
-                <wp:lineTo x="21479" y="0"/>
+                <wp:lineTo x="0" y="21561"/>
+                <wp:lineTo x="21563" y="21561"/>
+                <wp:lineTo x="21563" y="0"/>
                 <wp:lineTo x="0" y="0"/>
               </wp:wrapPolygon>
             </wp:wrapTight>
-            <wp:docPr id="6" name="Imagen 6"/>
+            <wp:docPr id="1" name="Imagen 1"/>
             <wp:cNvGraphicFramePr>
               <a:graphicFrameLocks xmlns:a="http://schemas.openxmlformats.org/drawingml/2006/main" noChangeAspect="1"/>
             </wp:cNvGraphicFramePr>
@@ -624,7 +741,7 @@
                     <pic:cNvPicPr/>
                   </pic:nvPicPr>
                   <pic:blipFill>
-                    <a:blip r:embed="rId7">
+                    <a:blip r:embed="rId7" cstate="print">
                       <a:extLst>
                         <a:ext uri="{28A0092B-C50C-407E-A947-70E740481C1C}">
                           <a14:useLocalDpi xmlns:a14="http://schemas.microsoft.com/office/drawing/2010/main" val="0"/>
@@ -638,7 +755,7 @@
                   <pic:spPr>
                     <a:xfrm>
                       <a:off x="0" y="0"/>
-                      <a:ext cx="1704975" cy="523875"/>
+                      <a:ext cx="6666230" cy="3893185"/>
                     </a:xfrm>
                     <a:prstGeom prst="rect">
                       <a:avLst/>
@@ -647,35 +764,96 @@
                 </pic:pic>
               </a:graphicData>
             </a:graphic>
+            <wp14:sizeRelH relativeFrom="margin">
+              <wp14:pctWidth>0</wp14:pctWidth>
+            </wp14:sizeRelH>
+            <wp14:sizeRelV relativeFrom="margin">
+              <wp14:pctHeight>0</wp14:pctHeight>
+            </wp14:sizeRelV>
           </wp:anchor>
         </w:drawing>
       </w:r>
-      <w:r>
-        <w:rPr>
+    </w:p>
+    <w:p>
+      <w:pPr>
+        <w:rPr>
+          <w:rFonts w:ascii="Arial" w:hAnsi="Arial" w:cs="Arial"/>
+          <w:bCs/>
+          <w:color w:val="000000" w:themeColor="text1"/>
+          <w:sz w:val="24"/>
+          <w:szCs w:val="24"/>
+        </w:rPr>
+      </w:pPr>
+    </w:p>
+    <w:p>
+      <w:pPr>
+        <w:rPr>
+          <w:rFonts w:ascii="Arial" w:hAnsi="Arial" w:cs="Arial"/>
+          <w:bCs/>
+          <w:color w:val="000000" w:themeColor="text1"/>
+          <w:sz w:val="24"/>
+          <w:szCs w:val="24"/>
+        </w:rPr>
+      </w:pPr>
+    </w:p>
+    <w:p>
+      <w:pPr>
+        <w:rPr>
+          <w:rFonts w:ascii="Arial" w:hAnsi="Arial" w:cs="Arial"/>
+          <w:bCs/>
+          <w:color w:val="000000" w:themeColor="text1"/>
+          <w:sz w:val="24"/>
+          <w:szCs w:val="24"/>
+        </w:rPr>
+      </w:pPr>
+    </w:p>
+    <w:p>
+      <w:pPr>
+        <w:rPr>
+          <w:rFonts w:ascii="Arial" w:hAnsi="Arial" w:cs="Arial"/>
+          <w:bCs/>
+          <w:color w:val="000000" w:themeColor="text1"/>
+          <w:sz w:val="24"/>
+          <w:szCs w:val="24"/>
+        </w:rPr>
+      </w:pPr>
+    </w:p>
+    <w:p>
+      <w:pPr>
+        <w:rPr>
+          <w:rFonts w:ascii="Arial" w:hAnsi="Arial" w:cs="Arial"/>
+          <w:bCs/>
+          <w:color w:val="000000" w:themeColor="text1"/>
+          <w:sz w:val="24"/>
+          <w:szCs w:val="24"/>
+        </w:rPr>
+      </w:pPr>
+    </w:p>
+    <w:p>
+      <w:pPr>
+        <w:jc w:val="center"/>
+        <w:rPr>
+          <w:rFonts w:ascii="Arial" w:hAnsi="Arial" w:cs="Arial"/>
+          <w:bCs/>
+          <w:color w:val="000000" w:themeColor="text1"/>
+          <w:sz w:val="24"/>
+          <w:szCs w:val="24"/>
+        </w:rPr>
+      </w:pPr>
+      <w:r>
+        <w:rPr>
+          <w:rFonts w:ascii="Arial" w:eastAsia="Times New Roman" w:hAnsi="Arial" w:cs="Arial"/>
           <w:noProof/>
-          <w:lang w:eastAsia="es-CO"/>
+          <w:color w:val="212121"/>
+          <w:sz w:val="24"/>
+          <w:szCs w:val="24"/>
+          <w:lang w:eastAsia="es-MX"/>
         </w:rPr>
         <w:drawing>
-          <wp:anchor distT="0" distB="0" distL="114300" distR="114300" simplePos="0" relativeHeight="251659264" behindDoc="1" locked="0" layoutInCell="1" allowOverlap="1" wp14:anchorId="3E89896C" wp14:editId="3A2C59B4">
-            <wp:simplePos x="0" y="0"/>
-            <wp:positionH relativeFrom="column">
-              <wp:posOffset>4136300</wp:posOffset>
-            </wp:positionH>
-            <wp:positionV relativeFrom="paragraph">
-              <wp:posOffset>1679665</wp:posOffset>
-            </wp:positionV>
-            <wp:extent cx="2249805" cy="3237865"/>
-            <wp:effectExtent l="0" t="0" r="0" b="635"/>
-            <wp:wrapTight wrapText="bothSides">
-              <wp:wrapPolygon edited="0">
-                <wp:start x="0" y="0"/>
-                <wp:lineTo x="0" y="21477"/>
-                <wp:lineTo x="21399" y="21477"/>
-                <wp:lineTo x="21399" y="0"/>
-                <wp:lineTo x="0" y="0"/>
-              </wp:wrapPolygon>
-            </wp:wrapTight>
-            <wp:docPr id="7" name="Imagen 7"/>
+          <wp:inline distT="0" distB="0" distL="0" distR="0" wp14:anchorId="4932BFDD" wp14:editId="51046B97">
+            <wp:extent cx="2701290" cy="3989439"/>
+            <wp:effectExtent l="0" t="0" r="3810" b="0"/>
+            <wp:docPr id="8" name="Imagen 8"/>
             <wp:cNvGraphicFramePr>
               <a:graphicFrameLocks xmlns:a="http://schemas.openxmlformats.org/drawingml/2006/main" noChangeAspect="1"/>
             </wp:cNvGraphicFramePr>
@@ -683,10 +861,10 @@
               <a:graphicData uri="http://schemas.openxmlformats.org/drawingml/2006/picture">
                 <pic:pic xmlns:pic="http://schemas.openxmlformats.org/drawingml/2006/picture">
                   <pic:nvPicPr>
-                    <pic:cNvPr id="1" name=""/>
+                    <pic:cNvPr id="8" name="Imagen 8"/>
                     <pic:cNvPicPr/>
                   </pic:nvPicPr>
-                  <pic:blipFill rotWithShape="1">
+                  <pic:blipFill>
                     <a:blip r:embed="rId8">
                       <a:extLst>
                         <a:ext uri="{28A0092B-C50C-407E-A947-70E740481C1C}">
@@ -694,13 +872,445 @@
                         </a:ext>
                       </a:extLst>
                     </a:blip>
-                    <a:srcRect l="4900" t="16484" r="7406" b="6857"/>
+                    <a:stretch>
+                      <a:fillRect/>
+                    </a:stretch>
+                  </pic:blipFill>
+                  <pic:spPr>
+                    <a:xfrm>
+                      <a:off x="0" y="0"/>
+                      <a:ext cx="2731377" cy="4033873"/>
+                    </a:xfrm>
+                    <a:prstGeom prst="rect">
+                      <a:avLst/>
+                    </a:prstGeom>
+                  </pic:spPr>
+                </pic:pic>
+              </a:graphicData>
+            </a:graphic>
+          </wp:inline>
+        </w:drawing>
+      </w:r>
+    </w:p>
+    <w:p>
+      <w:pPr>
+        <w:rPr>
+          <w:rFonts w:ascii="Arial" w:hAnsi="Arial" w:cs="Arial"/>
+          <w:bCs/>
+          <w:color w:val="000000" w:themeColor="text1"/>
+          <w:sz w:val="24"/>
+          <w:szCs w:val="24"/>
+        </w:rPr>
+      </w:pPr>
+    </w:p>
+    <w:p>
+      <w:pPr>
+        <w:jc w:val="center"/>
+        <w:rPr>
+          <w:rFonts w:ascii="Arial" w:hAnsi="Arial" w:cs="Arial"/>
+          <w:bCs/>
+          <w:color w:val="000000" w:themeColor="text1"/>
+          <w:sz w:val="24"/>
+          <w:szCs w:val="24"/>
+        </w:rPr>
+      </w:pPr>
+      <w:r>
+        <w:rPr>
+          <w:rFonts w:ascii="Arial" w:hAnsi="Arial" w:cs="Arial"/>
+          <w:bCs/>
+          <w:noProof/>
+          <w:color w:val="000000" w:themeColor="text1"/>
+          <w:sz w:val="24"/>
+          <w:szCs w:val="24"/>
+        </w:rPr>
+        <w:drawing>
+          <wp:inline distT="0" distB="0" distL="0" distR="0" wp14:anchorId="2881B2D5" wp14:editId="094817C4">
+            <wp:extent cx="1154122" cy="398206"/>
+            <wp:effectExtent l="0" t="0" r="1905" b="0"/>
+            <wp:docPr id="9" name="Imagen 9"/>
+            <wp:cNvGraphicFramePr>
+              <a:graphicFrameLocks xmlns:a="http://schemas.openxmlformats.org/drawingml/2006/main" noChangeAspect="1"/>
+            </wp:cNvGraphicFramePr>
+            <a:graphic xmlns:a="http://schemas.openxmlformats.org/drawingml/2006/main">
+              <a:graphicData uri="http://schemas.openxmlformats.org/drawingml/2006/picture">
+                <pic:pic xmlns:pic="http://schemas.openxmlformats.org/drawingml/2006/picture">
+                  <pic:nvPicPr>
+                    <pic:cNvPr id="9" name="Imagen 9"/>
+                    <pic:cNvPicPr/>
+                  </pic:nvPicPr>
+                  <pic:blipFill>
+                    <a:blip r:embed="rId9">
+                      <a:extLst>
+                        <a:ext uri="{28A0092B-C50C-407E-A947-70E740481C1C}">
+                          <a14:useLocalDpi xmlns:a14="http://schemas.microsoft.com/office/drawing/2010/main" val="0"/>
+                        </a:ext>
+                      </a:extLst>
+                    </a:blip>
+                    <a:stretch>
+                      <a:fillRect/>
+                    </a:stretch>
+                  </pic:blipFill>
+                  <pic:spPr>
+                    <a:xfrm>
+                      <a:off x="0" y="0"/>
+                      <a:ext cx="1187227" cy="409628"/>
+                    </a:xfrm>
+                    <a:prstGeom prst="rect">
+                      <a:avLst/>
+                    </a:prstGeom>
+                  </pic:spPr>
+                </pic:pic>
+              </a:graphicData>
+            </a:graphic>
+          </wp:inline>
+        </w:drawing>
+      </w:r>
+    </w:p>
+    <w:p>
+      <w:pPr>
+        <w:rPr>
+          <w:rFonts w:ascii="Arial" w:hAnsi="Arial" w:cs="Arial"/>
+          <w:bCs/>
+          <w:color w:val="000000" w:themeColor="text1"/>
+          <w:sz w:val="24"/>
+          <w:szCs w:val="24"/>
+        </w:rPr>
+      </w:pPr>
+    </w:p>
+    <w:p>
+      <w:pPr>
+        <w:rPr>
+          <w:rFonts w:ascii="Arial" w:hAnsi="Arial" w:cs="Arial"/>
+          <w:bCs/>
+          <w:color w:val="000000" w:themeColor="text1"/>
+          <w:sz w:val="24"/>
+          <w:szCs w:val="24"/>
+        </w:rPr>
+      </w:pPr>
+      <w:r>
+        <w:rPr>
+          <w:rFonts w:ascii="Arial" w:hAnsi="Arial" w:cs="Arial"/>
+          <w:bCs/>
+          <w:noProof/>
+          <w:color w:val="000000" w:themeColor="text1"/>
+          <w:sz w:val="24"/>
+          <w:szCs w:val="24"/>
+        </w:rPr>
+        <w:drawing>
+          <wp:anchor distT="0" distB="0" distL="114300" distR="114300" simplePos="0" relativeHeight="251663360" behindDoc="1" locked="0" layoutInCell="1" allowOverlap="1" wp14:anchorId="1D9E988D" wp14:editId="220AB094">
+            <wp:simplePos x="0" y="0"/>
+            <wp:positionH relativeFrom="column">
+              <wp:posOffset>-652780</wp:posOffset>
+            </wp:positionH>
+            <wp:positionV relativeFrom="paragraph">
+              <wp:posOffset>269875</wp:posOffset>
+            </wp:positionV>
+            <wp:extent cx="6828155" cy="254635"/>
+            <wp:effectExtent l="0" t="0" r="4445" b="0"/>
+            <wp:wrapTight wrapText="bothSides">
+              <wp:wrapPolygon edited="0">
+                <wp:start x="0" y="0"/>
+                <wp:lineTo x="0" y="20469"/>
+                <wp:lineTo x="21574" y="20469"/>
+                <wp:lineTo x="21574" y="0"/>
+                <wp:lineTo x="0" y="0"/>
+              </wp:wrapPolygon>
+            </wp:wrapTight>
+            <wp:docPr id="10" name="Imagen 10"/>
+            <wp:cNvGraphicFramePr>
+              <a:graphicFrameLocks xmlns:a="http://schemas.openxmlformats.org/drawingml/2006/main" noChangeAspect="1"/>
+            </wp:cNvGraphicFramePr>
+            <a:graphic xmlns:a="http://schemas.openxmlformats.org/drawingml/2006/main">
+              <a:graphicData uri="http://schemas.openxmlformats.org/drawingml/2006/picture">
+                <pic:pic xmlns:pic="http://schemas.openxmlformats.org/drawingml/2006/picture">
+                  <pic:nvPicPr>
+                    <pic:cNvPr id="10" name="Imagen 10"/>
+                    <pic:cNvPicPr/>
+                  </pic:nvPicPr>
+                  <pic:blipFill>
+                    <a:blip r:embed="rId10">
+                      <a:extLst>
+                        <a:ext uri="{28A0092B-C50C-407E-A947-70E740481C1C}">
+                          <a14:useLocalDpi xmlns:a14="http://schemas.microsoft.com/office/drawing/2010/main" val="0"/>
+                        </a:ext>
+                      </a:extLst>
+                    </a:blip>
+                    <a:stretch>
+                      <a:fillRect/>
+                    </a:stretch>
+                  </pic:blipFill>
+                  <pic:spPr>
+                    <a:xfrm>
+                      <a:off x="0" y="0"/>
+                      <a:ext cx="6828155" cy="254635"/>
+                    </a:xfrm>
+                    <a:prstGeom prst="rect">
+                      <a:avLst/>
+                    </a:prstGeom>
+                  </pic:spPr>
+                </pic:pic>
+              </a:graphicData>
+            </a:graphic>
+            <wp14:sizeRelH relativeFrom="page">
+              <wp14:pctWidth>0</wp14:pctWidth>
+            </wp14:sizeRelH>
+            <wp14:sizeRelV relativeFrom="page">
+              <wp14:pctHeight>0</wp14:pctHeight>
+            </wp14:sizeRelV>
+          </wp:anchor>
+        </w:drawing>
+      </w:r>
+    </w:p>
+    <w:p>
+      <w:pPr>
+        <w:rPr>
+          <w:rFonts w:ascii="Arial" w:hAnsi="Arial" w:cs="Arial"/>
+          <w:bCs/>
+          <w:color w:val="000000" w:themeColor="text1"/>
+          <w:sz w:val="24"/>
+          <w:szCs w:val="24"/>
+        </w:rPr>
+      </w:pPr>
+    </w:p>
+    <w:p>
+      <w:pPr>
+        <w:rPr>
+          <w:rFonts w:ascii="Arial" w:hAnsi="Arial" w:cs="Arial"/>
+          <w:bCs/>
+          <w:color w:val="000000" w:themeColor="text1"/>
+          <w:sz w:val="24"/>
+          <w:szCs w:val="24"/>
+        </w:rPr>
+      </w:pPr>
+    </w:p>
+    <w:p>
+      <w:pPr>
+        <w:rPr>
+          <w:rFonts w:ascii="Arial" w:hAnsi="Arial" w:cs="Arial"/>
+          <w:bCs/>
+          <w:color w:val="000000" w:themeColor="text1"/>
+          <w:sz w:val="24"/>
+          <w:szCs w:val="24"/>
+        </w:rPr>
+      </w:pPr>
+    </w:p>
+    <w:p>
+      <w:pPr>
+        <w:rPr>
+          <w:rFonts w:ascii="Arial" w:hAnsi="Arial" w:cs="Arial"/>
+          <w:bCs/>
+          <w:color w:val="000000" w:themeColor="text1"/>
+          <w:sz w:val="24"/>
+          <w:szCs w:val="24"/>
+        </w:rPr>
+      </w:pPr>
+    </w:p>
+    <w:p>
+      <w:pPr>
+        <w:rPr>
+          <w:rFonts w:ascii="Arial" w:hAnsi="Arial" w:cs="Arial"/>
+          <w:bCs/>
+          <w:color w:val="000000" w:themeColor="text1"/>
+          <w:sz w:val="24"/>
+          <w:szCs w:val="24"/>
+        </w:rPr>
+      </w:pPr>
+    </w:p>
+    <w:p>
+      <w:pPr>
+        <w:rPr>
+          <w:rFonts w:ascii="Arial" w:hAnsi="Arial" w:cs="Arial"/>
+          <w:bCs/>
+          <w:color w:val="000000" w:themeColor="text1"/>
+          <w:sz w:val="24"/>
+          <w:szCs w:val="24"/>
+        </w:rPr>
+      </w:pPr>
+    </w:p>
+    <w:p>
+      <w:pPr>
+        <w:spacing w:after="0" w:line="240" w:lineRule="auto"/>
+        <w:jc w:val="both"/>
+        <w:rPr>
+          <w:rFonts w:ascii="Arial" w:eastAsia="Times New Roman" w:hAnsi="Arial" w:cs="Arial"/>
+          <w:sz w:val="24"/>
+          <w:szCs w:val="24"/>
+          <w:lang w:eastAsia="es-MX"/>
+        </w:rPr>
+      </w:pPr>
+      <w:r>
+        <w:rPr>
+          <w:rFonts w:ascii="Arial" w:eastAsia="Times New Roman" w:hAnsi="Arial" w:cs="Arial"/>
+          <w:b/>
+          <w:bCs/>
+          <w:sz w:val="24"/>
+          <w:szCs w:val="24"/>
+          <w:lang w:eastAsia="es-MX"/>
+        </w:rPr>
+        <w:t>Historia de usuario: HU_006 </w:t>
+      </w:r>
+    </w:p>
+    <w:p>
+      <w:pPr>
+        <w:spacing w:after="0" w:line="240" w:lineRule="auto"/>
+        <w:jc w:val="both"/>
+        <w:rPr>
+          <w:rFonts w:ascii="Arial" w:eastAsia="Times New Roman" w:hAnsi="Arial" w:cs="Arial"/>
+          <w:sz w:val="24"/>
+          <w:szCs w:val="24"/>
+          <w:lang w:eastAsia="es-MX"/>
+        </w:rPr>
+      </w:pPr>
+      <w:r>
+        <w:rPr>
+          <w:rFonts w:ascii="Arial" w:eastAsia="Times New Roman" w:hAnsi="Arial" w:cs="Arial"/>
+          <w:b/>
+          <w:bCs/>
+          <w:sz w:val="24"/>
+          <w:szCs w:val="24"/>
+          <w:lang w:eastAsia="es-MX"/>
+        </w:rPr>
+        <w:t>Como </w:t>
+      </w:r>
+      <w:r>
+        <w:rPr>
+          <w:rFonts w:ascii="Arial" w:eastAsia="Times New Roman" w:hAnsi="Arial" w:cs="Arial"/>
+          <w:sz w:val="24"/>
+          <w:szCs w:val="24"/>
+          <w:lang w:eastAsia="es-MX"/>
+        </w:rPr>
+        <w:t>vendedor o administrador</w:t>
+      </w:r>
+    </w:p>
+    <w:p>
+      <w:pPr>
+        <w:spacing w:after="0" w:line="240" w:lineRule="auto"/>
+        <w:jc w:val="both"/>
+        <w:rPr>
+          <w:rFonts w:ascii="Arial" w:eastAsia="Times New Roman" w:hAnsi="Arial" w:cs="Arial"/>
+          <w:sz w:val="24"/>
+          <w:szCs w:val="24"/>
+          <w:lang w:eastAsia="es-MX"/>
+        </w:rPr>
+      </w:pPr>
+      <w:r>
+        <w:rPr>
+          <w:rFonts w:ascii="Arial" w:eastAsia="Times New Roman" w:hAnsi="Arial" w:cs="Arial"/>
+          <w:b/>
+          <w:bCs/>
+          <w:sz w:val="24"/>
+          <w:szCs w:val="24"/>
+          <w:lang w:eastAsia="es-MX"/>
+        </w:rPr>
+        <w:t>Dado </w:t>
+      </w:r>
+      <w:r>
+        <w:rPr>
+          <w:rFonts w:ascii="Arial" w:eastAsia="Times New Roman" w:hAnsi="Arial" w:cs="Arial"/>
+          <w:sz w:val="24"/>
+          <w:szCs w:val="24"/>
+          <w:lang w:eastAsia="es-MX"/>
+        </w:rPr>
+        <w:t>que ingreso al sistema de ventas</w:t>
+      </w:r>
+    </w:p>
+    <w:p>
+      <w:pPr>
+        <w:spacing w:after="0" w:line="240" w:lineRule="auto"/>
+        <w:jc w:val="both"/>
+        <w:rPr>
+          <w:rFonts w:ascii="Arial" w:eastAsia="Times New Roman" w:hAnsi="Arial" w:cs="Arial"/>
+          <w:sz w:val="24"/>
+          <w:szCs w:val="24"/>
+          <w:lang w:eastAsia="es-MX"/>
+        </w:rPr>
+      </w:pPr>
+      <w:r>
+        <w:rPr>
+          <w:rFonts w:ascii="Arial" w:eastAsia="Times New Roman" w:hAnsi="Arial" w:cs="Arial"/>
+          <w:b/>
+          <w:bCs/>
+          <w:sz w:val="24"/>
+          <w:szCs w:val="24"/>
+          <w:lang w:eastAsia="es-MX"/>
+        </w:rPr>
+        <w:t>Cuando </w:t>
+      </w:r>
+      <w:r>
+        <w:rPr>
+          <w:rFonts w:ascii="Arial" w:eastAsia="Times New Roman" w:hAnsi="Arial" w:cs="Arial"/>
+          <w:sz w:val="24"/>
+          <w:szCs w:val="24"/>
+          <w:lang w:eastAsia="es-MX"/>
+        </w:rPr>
+        <w:t>necesite registrar una venta</w:t>
+      </w:r>
+    </w:p>
+    <w:p>
+      <w:pPr>
+        <w:spacing w:after="0" w:line="240" w:lineRule="auto"/>
+        <w:jc w:val="both"/>
+        <w:rPr>
+          <w:rFonts w:ascii="Arial" w:eastAsia="Times New Roman" w:hAnsi="Arial" w:cs="Arial"/>
+          <w:sz w:val="24"/>
+          <w:szCs w:val="24"/>
+          <w:lang w:eastAsia="es-MX"/>
+        </w:rPr>
+      </w:pPr>
+      <w:r>
+        <w:rPr>
+          <w:rFonts w:ascii="Arial" w:eastAsia="Times New Roman" w:hAnsi="Arial" w:cs="Arial"/>
+          <w:noProof/>
+          <w:sz w:val="24"/>
+          <w:szCs w:val="24"/>
+          <w:lang w:eastAsia="es-CO"/>
+        </w:rPr>
+        <w:drawing>
+          <wp:anchor distT="0" distB="0" distL="114300" distR="114300" simplePos="0" relativeHeight="251662336" behindDoc="1" locked="0" layoutInCell="1" allowOverlap="1" wp14:anchorId="11A7C198" wp14:editId="483F1399">
+            <wp:simplePos x="0" y="0"/>
+            <wp:positionH relativeFrom="column">
+              <wp:posOffset>-497205</wp:posOffset>
+            </wp:positionH>
+            <wp:positionV relativeFrom="paragraph">
+              <wp:posOffset>342265</wp:posOffset>
+            </wp:positionV>
+            <wp:extent cx="6560185" cy="3052445"/>
+            <wp:effectExtent l="0" t="0" r="5715" b="0"/>
+            <wp:wrapTight wrapText="bothSides">
+              <wp:wrapPolygon edited="0">
+                <wp:start x="0" y="0"/>
+                <wp:lineTo x="0" y="21479"/>
+                <wp:lineTo x="21577" y="21479"/>
+                <wp:lineTo x="21577" y="0"/>
+                <wp:lineTo x="0" y="0"/>
+              </wp:wrapPolygon>
+            </wp:wrapTight>
+            <wp:docPr id="2" name="Imagen 2"/>
+            <wp:cNvGraphicFramePr>
+              <a:graphicFrameLocks xmlns:a="http://schemas.openxmlformats.org/drawingml/2006/main" noChangeAspect="1"/>
+            </wp:cNvGraphicFramePr>
+            <a:graphic xmlns:a="http://schemas.openxmlformats.org/drawingml/2006/main">
+              <a:graphicData uri="http://schemas.openxmlformats.org/drawingml/2006/picture">
+                <pic:pic xmlns:pic="http://schemas.openxmlformats.org/drawingml/2006/picture">
+                  <pic:nvPicPr>
+                    <pic:cNvPr id="2" name="Imagen 2"/>
+                    <pic:cNvPicPr/>
+                  </pic:nvPicPr>
+                  <pic:blipFill rotWithShape="1">
+                    <a:blip r:embed="rId11">
+                      <a:extLst>
+                        <a:ext uri="{28A0092B-C50C-407E-A947-70E740481C1C}">
+                          <a14:useLocalDpi xmlns:a14="http://schemas.microsoft.com/office/drawing/2010/main" val="0"/>
+                        </a:ext>
+                      </a:extLst>
+                    </a:blip>
+                    <a:srcRect t="14753" b="11475"/>
                     <a:stretch/>
                   </pic:blipFill>
                   <pic:spPr bwMode="auto">
                     <a:xfrm>
                       <a:off x="0" y="0"/>
-                      <a:ext cx="2249805" cy="3237865"/>
+                      <a:ext cx="6560185" cy="3052445"/>
                     </a:xfrm>
                     <a:prstGeom prst="rect">
                       <a:avLst/>
@@ -728,370 +1338,6 @@
       </w:r>
       <w:r>
         <w:rPr>
-          <w:noProof/>
-          <w:lang w:eastAsia="es-CO"/>
-        </w:rPr>
-        <w:drawing>
-          <wp:anchor distT="0" distB="0" distL="114300" distR="114300" simplePos="0" relativeHeight="251658240" behindDoc="1" locked="0" layoutInCell="1" allowOverlap="1" wp14:anchorId="7F74B259" wp14:editId="0B61F71F">
-            <wp:simplePos x="0" y="0"/>
-            <wp:positionH relativeFrom="margin">
-              <wp:posOffset>-779780</wp:posOffset>
-            </wp:positionH>
-            <wp:positionV relativeFrom="paragraph">
-              <wp:posOffset>266700</wp:posOffset>
-            </wp:positionV>
-            <wp:extent cx="7170420" cy="3487420"/>
-            <wp:effectExtent l="0" t="0" r="0" b="0"/>
-            <wp:wrapTight wrapText="bothSides">
-              <wp:wrapPolygon edited="0">
-                <wp:start x="0" y="0"/>
-                <wp:lineTo x="0" y="21474"/>
-                <wp:lineTo x="21520" y="21474"/>
-                <wp:lineTo x="21520" y="0"/>
-                <wp:lineTo x="0" y="0"/>
-              </wp:wrapPolygon>
-            </wp:wrapTight>
-            <wp:docPr id="1" name="Imagen 1"/>
-            <wp:cNvGraphicFramePr>
-              <a:graphicFrameLocks xmlns:a="http://schemas.openxmlformats.org/drawingml/2006/main" noChangeAspect="1"/>
-            </wp:cNvGraphicFramePr>
-            <a:graphic xmlns:a="http://schemas.openxmlformats.org/drawingml/2006/main">
-              <a:graphicData uri="http://schemas.openxmlformats.org/drawingml/2006/picture">
-                <pic:pic xmlns:pic="http://schemas.openxmlformats.org/drawingml/2006/picture">
-                  <pic:nvPicPr>
-                    <pic:cNvPr id="1" name=""/>
-                    <pic:cNvPicPr/>
-                  </pic:nvPicPr>
-                  <pic:blipFill>
-                    <a:blip r:embed="rId9" cstate="print">
-                      <a:extLst>
-                        <a:ext uri="{28A0092B-C50C-407E-A947-70E740481C1C}">
-                          <a14:useLocalDpi xmlns:a14="http://schemas.microsoft.com/office/drawing/2010/main" val="0"/>
-                        </a:ext>
-                      </a:extLst>
-                    </a:blip>
-                    <a:stretch>
-                      <a:fillRect/>
-                    </a:stretch>
-                  </pic:blipFill>
-                  <pic:spPr>
-                    <a:xfrm>
-                      <a:off x="0" y="0"/>
-                      <a:ext cx="7170420" cy="3487420"/>
-                    </a:xfrm>
-                    <a:prstGeom prst="rect">
-                      <a:avLst/>
-                    </a:prstGeom>
-                  </pic:spPr>
-                </pic:pic>
-              </a:graphicData>
-            </a:graphic>
-            <wp14:sizeRelH relativeFrom="margin">
-              <wp14:pctWidth>0</wp14:pctWidth>
-            </wp14:sizeRelH>
-            <wp14:sizeRelV relativeFrom="margin">
-              <wp14:pctHeight>0</wp14:pctHeight>
-            </wp14:sizeRelV>
-          </wp:anchor>
-        </w:drawing>
-      </w:r>
-      <w:r>
-        <w:rPr>
-          <w:rFonts w:ascii="Arial" w:eastAsia="Times New Roman" w:hAnsi="Arial" w:cs="Arial"/>
-          <w:b/>
-          <w:bCs/>
-          <w:color w:val="212121"/>
-          <w:sz w:val="24"/>
-          <w:szCs w:val="24"/>
-          <w:lang w:eastAsia="es-MX"/>
-        </w:rPr>
-        <w:t>Entonces </w:t>
-      </w:r>
-      <w:r>
-        <w:rPr>
-          <w:rFonts w:ascii="Arial" w:eastAsia="Times New Roman" w:hAnsi="Arial" w:cs="Arial"/>
-          <w:color w:val="212121"/>
-          <w:sz w:val="24"/>
-          <w:szCs w:val="24"/>
-          <w:lang w:eastAsia="es-MX"/>
-        </w:rPr>
-        <w:t>podré ver las opciones para ingresar mediante Gmail</w:t>
-      </w:r>
-    </w:p>
-    <w:p>
-      <w:pPr>
-        <w:shd w:val="clear" w:color="auto" w:fill="FFFFFF"/>
-        <w:spacing w:after="0" w:line="240" w:lineRule="auto"/>
-        <w:jc w:val="both"/>
-        <w:rPr>
-          <w:rFonts w:ascii="Arial" w:eastAsia="Times New Roman" w:hAnsi="Arial" w:cs="Arial"/>
-          <w:color w:val="212121"/>
-          <w:sz w:val="24"/>
-          <w:szCs w:val="24"/>
-          <w:lang w:eastAsia="es-MX"/>
-        </w:rPr>
-      </w:pPr>
-    </w:p>
-    <w:p>
-      <w:pPr>
-        <w:shd w:val="clear" w:color="auto" w:fill="FFFFFF"/>
-        <w:spacing w:after="0" w:line="240" w:lineRule="auto"/>
-        <w:jc w:val="both"/>
-        <w:rPr>
-          <w:rFonts w:ascii="Arial" w:eastAsia="Times New Roman" w:hAnsi="Arial" w:cs="Arial"/>
-          <w:color w:val="212121"/>
-          <w:sz w:val="24"/>
-          <w:szCs w:val="24"/>
-          <w:lang w:eastAsia="es-MX"/>
-        </w:rPr>
-      </w:pPr>
-    </w:p>
-    <w:p>
-      <w:pPr>
-        <w:rPr>
-          <w:rFonts w:ascii="Arial" w:hAnsi="Arial" w:cs="Arial"/>
-          <w:bCs/>
-          <w:color w:val="000000" w:themeColor="text1"/>
-          <w:sz w:val="24"/>
-          <w:szCs w:val="24"/>
-        </w:rPr>
-      </w:pPr>
-    </w:p>
-    <w:p>
-      <w:pPr>
-        <w:rPr>
-          <w:rFonts w:ascii="Arial" w:hAnsi="Arial" w:cs="Arial"/>
-          <w:bCs/>
-          <w:color w:val="000000" w:themeColor="text1"/>
-          <w:sz w:val="24"/>
-          <w:szCs w:val="24"/>
-        </w:rPr>
-      </w:pPr>
-    </w:p>
-    <w:p>
-      <w:pPr>
-        <w:rPr>
-          <w:rFonts w:ascii="Arial" w:hAnsi="Arial" w:cs="Arial"/>
-          <w:bCs/>
-          <w:color w:val="000000" w:themeColor="text1"/>
-          <w:sz w:val="24"/>
-          <w:szCs w:val="24"/>
-        </w:rPr>
-      </w:pPr>
-      <w:bookmarkStart w:id="0" w:name="_GoBack"/>
-      <w:bookmarkEnd w:id="0"/>
-    </w:p>
-    <w:p>
-      <w:pPr>
-        <w:spacing w:after="0" w:line="240" w:lineRule="auto"/>
-        <w:jc w:val="both"/>
-        <w:rPr>
-          <w:rFonts w:ascii="Arial" w:eastAsia="Times New Roman" w:hAnsi="Arial" w:cs="Arial"/>
-          <w:sz w:val="24"/>
-          <w:szCs w:val="24"/>
-          <w:lang w:eastAsia="es-MX"/>
-        </w:rPr>
-      </w:pPr>
-      <w:r>
-        <w:rPr>
-          <w:rFonts w:ascii="Arial" w:eastAsia="Times New Roman" w:hAnsi="Arial" w:cs="Arial"/>
-          <w:b/>
-          <w:bCs/>
-          <w:sz w:val="24"/>
-          <w:szCs w:val="24"/>
-          <w:lang w:eastAsia="es-MX"/>
-        </w:rPr>
-        <w:t>Historia de usuario: HU_006 </w:t>
-      </w:r>
-    </w:p>
-    <w:p>
-      <w:pPr>
-        <w:spacing w:after="0" w:line="240" w:lineRule="auto"/>
-        <w:jc w:val="both"/>
-        <w:rPr>
-          <w:rFonts w:ascii="Arial" w:eastAsia="Times New Roman" w:hAnsi="Arial" w:cs="Arial"/>
-          <w:sz w:val="24"/>
-          <w:szCs w:val="24"/>
-          <w:lang w:eastAsia="es-MX"/>
-        </w:rPr>
-      </w:pPr>
-      <w:r>
-        <w:rPr>
-          <w:rFonts w:ascii="Arial" w:eastAsia="Times New Roman" w:hAnsi="Arial" w:cs="Arial"/>
-          <w:b/>
-          <w:bCs/>
-          <w:sz w:val="24"/>
-          <w:szCs w:val="24"/>
-          <w:lang w:eastAsia="es-MX"/>
-        </w:rPr>
-        <w:t>Como </w:t>
-      </w:r>
-      <w:r>
-        <w:rPr>
-          <w:rFonts w:ascii="Arial" w:eastAsia="Times New Roman" w:hAnsi="Arial" w:cs="Arial"/>
-          <w:sz w:val="24"/>
-          <w:szCs w:val="24"/>
-          <w:lang w:eastAsia="es-MX"/>
-        </w:rPr>
-        <w:t>vendedor o administrador</w:t>
-      </w:r>
-    </w:p>
-    <w:p>
-      <w:pPr>
-        <w:spacing w:after="0" w:line="240" w:lineRule="auto"/>
-        <w:jc w:val="both"/>
-        <w:rPr>
-          <w:rFonts w:ascii="Arial" w:eastAsia="Times New Roman" w:hAnsi="Arial" w:cs="Arial"/>
-          <w:sz w:val="24"/>
-          <w:szCs w:val="24"/>
-          <w:lang w:eastAsia="es-MX"/>
-        </w:rPr>
-      </w:pPr>
-      <w:r>
-        <w:rPr>
-          <w:rFonts w:ascii="Arial" w:eastAsia="Times New Roman" w:hAnsi="Arial" w:cs="Arial"/>
-          <w:b/>
-          <w:bCs/>
-          <w:sz w:val="24"/>
-          <w:szCs w:val="24"/>
-          <w:lang w:eastAsia="es-MX"/>
-        </w:rPr>
-        <w:t>Dado </w:t>
-      </w:r>
-      <w:r>
-        <w:rPr>
-          <w:rFonts w:ascii="Arial" w:eastAsia="Times New Roman" w:hAnsi="Arial" w:cs="Arial"/>
-          <w:sz w:val="24"/>
-          <w:szCs w:val="24"/>
-          <w:lang w:eastAsia="es-MX"/>
-        </w:rPr>
-        <w:t>que ingreso al sistema de ventas</w:t>
-      </w:r>
-    </w:p>
-    <w:p>
-      <w:pPr>
-        <w:spacing w:after="0" w:line="240" w:lineRule="auto"/>
-        <w:jc w:val="both"/>
-        <w:rPr>
-          <w:rFonts w:ascii="Arial" w:eastAsia="Times New Roman" w:hAnsi="Arial" w:cs="Arial"/>
-          <w:sz w:val="24"/>
-          <w:szCs w:val="24"/>
-          <w:lang w:eastAsia="es-MX"/>
-        </w:rPr>
-      </w:pPr>
-      <w:r>
-        <w:rPr>
-          <w:rFonts w:ascii="Arial" w:eastAsia="Times New Roman" w:hAnsi="Arial" w:cs="Arial"/>
-          <w:b/>
-          <w:bCs/>
-          <w:sz w:val="24"/>
-          <w:szCs w:val="24"/>
-          <w:lang w:eastAsia="es-MX"/>
-        </w:rPr>
-        <w:t>Cuando </w:t>
-      </w:r>
-      <w:r>
-        <w:rPr>
-          <w:rFonts w:ascii="Arial" w:eastAsia="Times New Roman" w:hAnsi="Arial" w:cs="Arial"/>
-          <w:sz w:val="24"/>
-          <w:szCs w:val="24"/>
-          <w:lang w:eastAsia="es-MX"/>
-        </w:rPr>
-        <w:t>necesite registrar una venta</w:t>
-      </w:r>
-    </w:p>
-    <w:p>
-      <w:pPr>
-        <w:spacing w:after="0" w:line="240" w:lineRule="auto"/>
-        <w:jc w:val="both"/>
-        <w:rPr>
-          <w:rFonts w:ascii="Arial" w:eastAsia="Times New Roman" w:hAnsi="Arial" w:cs="Arial"/>
-          <w:sz w:val="24"/>
-          <w:szCs w:val="24"/>
-          <w:lang w:eastAsia="es-MX"/>
-        </w:rPr>
-      </w:pPr>
-      <w:r>
-        <w:rPr>
-          <w:rFonts w:ascii="Arial" w:eastAsia="Times New Roman" w:hAnsi="Arial" w:cs="Arial"/>
-          <w:noProof/>
-          <w:sz w:val="24"/>
-          <w:szCs w:val="24"/>
-          <w:lang w:eastAsia="es-CO"/>
-        </w:rPr>
-        <w:drawing>
-          <wp:anchor distT="0" distB="0" distL="114300" distR="114300" simplePos="0" relativeHeight="251662336" behindDoc="1" locked="0" layoutInCell="1" allowOverlap="1" wp14:anchorId="11A7C198" wp14:editId="71BBEA80">
-            <wp:simplePos x="0" y="0"/>
-            <wp:positionH relativeFrom="column">
-              <wp:posOffset>-786765</wp:posOffset>
-            </wp:positionH>
-            <wp:positionV relativeFrom="paragraph">
-              <wp:posOffset>345440</wp:posOffset>
-            </wp:positionV>
-            <wp:extent cx="6849110" cy="3187065"/>
-            <wp:effectExtent l="0" t="0" r="8890" b="0"/>
-            <wp:wrapTight wrapText="bothSides">
-              <wp:wrapPolygon edited="0">
-                <wp:start x="0" y="0"/>
-                <wp:lineTo x="0" y="21432"/>
-                <wp:lineTo x="21568" y="21432"/>
-                <wp:lineTo x="21568" y="0"/>
-                <wp:lineTo x="0" y="0"/>
-              </wp:wrapPolygon>
-            </wp:wrapTight>
-            <wp:docPr id="2" name="Imagen 2"/>
-            <wp:cNvGraphicFramePr>
-              <a:graphicFrameLocks xmlns:a="http://schemas.openxmlformats.org/drawingml/2006/main" noChangeAspect="1"/>
-            </wp:cNvGraphicFramePr>
-            <a:graphic xmlns:a="http://schemas.openxmlformats.org/drawingml/2006/main">
-              <a:graphicData uri="http://schemas.openxmlformats.org/drawingml/2006/picture">
-                <pic:pic xmlns:pic="http://schemas.openxmlformats.org/drawingml/2006/picture">
-                  <pic:nvPicPr>
-                    <pic:cNvPr id="2" name="Imagen 2"/>
-                    <pic:cNvPicPr/>
-                  </pic:nvPicPr>
-                  <pic:blipFill rotWithShape="1">
-                    <a:blip r:embed="rId10">
-                      <a:extLst>
-                        <a:ext uri="{28A0092B-C50C-407E-A947-70E740481C1C}">
-                          <a14:useLocalDpi xmlns:a14="http://schemas.microsoft.com/office/drawing/2010/main" val="0"/>
-                        </a:ext>
-                      </a:extLst>
-                    </a:blip>
-                    <a:srcRect t="14753" b="11475"/>
-                    <a:stretch/>
-                  </pic:blipFill>
-                  <pic:spPr bwMode="auto">
-                    <a:xfrm>
-                      <a:off x="0" y="0"/>
-                      <a:ext cx="6849110" cy="3187065"/>
-                    </a:xfrm>
-                    <a:prstGeom prst="rect">
-                      <a:avLst/>
-                    </a:prstGeom>
-                    <a:ln>
-                      <a:noFill/>
-                    </a:ln>
-                    <a:extLst>
-                      <a:ext uri="{53640926-AAD7-44D8-BBD7-CCE9431645EC}">
-                        <a14:shadowObscured xmlns:a14="http://schemas.microsoft.com/office/drawing/2010/main"/>
-                      </a:ext>
-                    </a:extLst>
-                  </pic:spPr>
-                </pic:pic>
-              </a:graphicData>
-            </a:graphic>
-            <wp14:sizeRelH relativeFrom="margin">
-              <wp14:pctWidth>0</wp14:pctWidth>
-            </wp14:sizeRelH>
-            <wp14:sizeRelV relativeFrom="margin">
-              <wp14:pctHeight>0</wp14:pctHeight>
-            </wp14:sizeRelV>
-          </wp:anchor>
-        </w:drawing>
-      </w:r>
-      <w:r>
-        <w:rPr>
           <w:rFonts w:ascii="Arial" w:eastAsia="Times New Roman" w:hAnsi="Arial" w:cs="Arial"/>
           <w:b/>
           <w:bCs/>
@@ -1122,15 +1368,6 @@
           <w:lang w:eastAsia="es-MX"/>
         </w:rPr>
       </w:pPr>
-      <w:r>
-        <w:rPr>
-          <w:rFonts w:ascii="Arial" w:eastAsia="Times New Roman" w:hAnsi="Arial" w:cs="Arial"/>
-          <w:sz w:val="24"/>
-          <w:szCs w:val="24"/>
-          <w:lang w:eastAsia="es-MX"/>
-        </w:rPr>
-        <w:br/>
-      </w:r>
     </w:p>
     <w:p>
       <w:pPr>
@@ -1143,18 +1380,6 @@
           <w:lang w:eastAsia="es-MX"/>
         </w:rPr>
       </w:pPr>
-    </w:p>
-    <w:p>
-      <w:pPr>
-        <w:spacing w:after="100" w:afterAutospacing="1" w:line="240" w:lineRule="auto"/>
-        <w:jc w:val="both"/>
-        <w:rPr>
-          <w:rFonts w:ascii="Arial" w:eastAsia="Times New Roman" w:hAnsi="Arial" w:cs="Arial"/>
-          <w:sz w:val="24"/>
-          <w:szCs w:val="24"/>
-          <w:lang w:eastAsia="es-MX"/>
-        </w:rPr>
-      </w:pPr>
       <w:r>
         <w:rPr>
           <w:rFonts w:ascii="Arial" w:eastAsia="Times New Roman" w:hAnsi="Arial" w:cs="Arial"/>
@@ -1163,7 +1388,6 @@
           <w:szCs w:val="24"/>
           <w:lang w:eastAsia="es-CO"/>
         </w:rPr>
-        <w:lastRenderedPageBreak/>
         <w:drawing>
           <wp:inline distT="0" distB="0" distL="0" distR="0" wp14:anchorId="4C7F29B8" wp14:editId="412612AB">
             <wp:extent cx="5611608" cy="2861733"/>
@@ -1180,7 +1404,7 @@
                     <pic:cNvPicPr/>
                   </pic:nvPicPr>
                   <pic:blipFill rotWithShape="1">
-                    <a:blip r:embed="rId11">
+                    <a:blip r:embed="rId12">
                       <a:extLst>
                         <a:ext uri="{28A0092B-C50C-407E-A947-70E740481C1C}">
                           <a14:useLocalDpi xmlns:a14="http://schemas.microsoft.com/office/drawing/2010/main" val="0"/>
@@ -1232,6 +1456,20 @@
         <w:jc w:val="both"/>
         <w:rPr>
           <w:rFonts w:ascii="Arial" w:eastAsia="Times New Roman" w:hAnsi="Arial" w:cs="Arial"/>
+          <w:b/>
+          <w:bCs/>
+          <w:sz w:val="24"/>
+          <w:szCs w:val="24"/>
+          <w:lang w:eastAsia="es-MX"/>
+        </w:rPr>
+      </w:pPr>
+    </w:p>
+    <w:p>
+      <w:pPr>
+        <w:spacing w:after="0" w:line="240" w:lineRule="auto"/>
+        <w:jc w:val="both"/>
+        <w:rPr>
+          <w:rFonts w:ascii="Arial" w:eastAsia="Times New Roman" w:hAnsi="Arial" w:cs="Arial"/>
           <w:sz w:val="24"/>
           <w:szCs w:val="24"/>
           <w:lang w:eastAsia="es-MX"/>
@@ -1421,7 +1659,7 @@
                     <pic:cNvPicPr/>
                   </pic:nvPicPr>
                   <pic:blipFill rotWithShape="1">
-                    <a:blip r:embed="rId12">
+                    <a:blip r:embed="rId13">
                       <a:extLst>
                         <a:ext uri="{28A0092B-C50C-407E-A947-70E740481C1C}">
                           <a14:useLocalDpi xmlns:a14="http://schemas.microsoft.com/office/drawing/2010/main" val="0"/>
@@ -1469,6 +1707,238 @@
     </w:p>
     <w:p>
       <w:pPr>
+        <w:spacing w:after="0" w:line="240" w:lineRule="auto"/>
+        <w:jc w:val="both"/>
+        <w:rPr>
+          <w:rFonts w:ascii="Arial" w:eastAsia="Times New Roman" w:hAnsi="Arial" w:cs="Arial"/>
+          <w:sz w:val="24"/>
+          <w:szCs w:val="24"/>
+          <w:lang w:eastAsia="es-MX"/>
+        </w:rPr>
+      </w:pPr>
+      <w:r>
+        <w:rPr>
+          <w:rFonts w:ascii="Arial" w:eastAsia="Times New Roman" w:hAnsi="Arial" w:cs="Arial"/>
+          <w:b/>
+          <w:bCs/>
+          <w:sz w:val="24"/>
+          <w:szCs w:val="24"/>
+          <w:lang w:eastAsia="es-MX"/>
+        </w:rPr>
+        <w:t>Historia de usuario: HU_008</w:t>
+      </w:r>
+    </w:p>
+    <w:p>
+      <w:pPr>
+        <w:spacing w:after="0" w:line="240" w:lineRule="auto"/>
+        <w:jc w:val="both"/>
+        <w:rPr>
+          <w:rFonts w:ascii="Arial" w:eastAsia="Times New Roman" w:hAnsi="Arial" w:cs="Arial"/>
+          <w:sz w:val="24"/>
+          <w:szCs w:val="24"/>
+          <w:lang w:eastAsia="es-MX"/>
+        </w:rPr>
+      </w:pPr>
+      <w:r>
+        <w:rPr>
+          <w:rFonts w:ascii="Arial" w:eastAsia="Times New Roman" w:hAnsi="Arial" w:cs="Arial"/>
+          <w:b/>
+          <w:bCs/>
+          <w:sz w:val="24"/>
+          <w:szCs w:val="24"/>
+          <w:lang w:eastAsia="es-MX"/>
+        </w:rPr>
+        <w:t>Como </w:t>
+      </w:r>
+      <w:r>
+        <w:rPr>
+          <w:rFonts w:ascii="Arial" w:eastAsia="Times New Roman" w:hAnsi="Arial" w:cs="Arial"/>
+          <w:sz w:val="24"/>
+          <w:szCs w:val="24"/>
+          <w:lang w:eastAsia="es-MX"/>
+        </w:rPr>
+        <w:t>vendedor o administrador</w:t>
+      </w:r>
+    </w:p>
+    <w:p>
+      <w:pPr>
+        <w:spacing w:after="0" w:line="240" w:lineRule="auto"/>
+        <w:jc w:val="both"/>
+        <w:rPr>
+          <w:rFonts w:ascii="Arial" w:eastAsia="Times New Roman" w:hAnsi="Arial" w:cs="Arial"/>
+          <w:sz w:val="24"/>
+          <w:szCs w:val="24"/>
+          <w:lang w:eastAsia="es-MX"/>
+        </w:rPr>
+      </w:pPr>
+      <w:r>
+        <w:rPr>
+          <w:rFonts w:ascii="Arial" w:eastAsia="Times New Roman" w:hAnsi="Arial" w:cs="Arial"/>
+          <w:b/>
+          <w:bCs/>
+          <w:sz w:val="24"/>
+          <w:szCs w:val="24"/>
+          <w:lang w:eastAsia="es-MX"/>
+        </w:rPr>
+        <w:t>Dado </w:t>
+      </w:r>
+      <w:r>
+        <w:rPr>
+          <w:rFonts w:ascii="Arial" w:eastAsia="Times New Roman" w:hAnsi="Arial" w:cs="Arial"/>
+          <w:sz w:val="24"/>
+          <w:szCs w:val="24"/>
+          <w:lang w:eastAsia="es-MX"/>
+        </w:rPr>
+        <w:t>que ingreso al sistema de ventas</w:t>
+      </w:r>
+    </w:p>
+    <w:p>
+      <w:pPr>
+        <w:spacing w:after="0" w:line="240" w:lineRule="auto"/>
+        <w:jc w:val="both"/>
+        <w:rPr>
+          <w:rFonts w:ascii="Arial" w:eastAsia="Times New Roman" w:hAnsi="Arial" w:cs="Arial"/>
+          <w:sz w:val="24"/>
+          <w:szCs w:val="24"/>
+          <w:lang w:eastAsia="es-MX"/>
+        </w:rPr>
+      </w:pPr>
+      <w:r>
+        <w:rPr>
+          <w:rFonts w:ascii="Arial" w:eastAsia="Times New Roman" w:hAnsi="Arial" w:cs="Arial"/>
+          <w:b/>
+          <w:bCs/>
+          <w:sz w:val="24"/>
+          <w:szCs w:val="24"/>
+          <w:lang w:eastAsia="es-MX"/>
+        </w:rPr>
+        <w:t>Cuando </w:t>
+      </w:r>
+      <w:r>
+        <w:rPr>
+          <w:rFonts w:ascii="Arial" w:eastAsia="Times New Roman" w:hAnsi="Arial" w:cs="Arial"/>
+          <w:sz w:val="24"/>
+          <w:szCs w:val="24"/>
+          <w:lang w:eastAsia="es-MX"/>
+        </w:rPr>
+        <w:t>requiera listar la información de las ventas</w:t>
+      </w:r>
+    </w:p>
+    <w:p>
+      <w:pPr>
+        <w:spacing w:after="0" w:line="240" w:lineRule="auto"/>
+        <w:jc w:val="both"/>
+        <w:rPr>
+          <w:rFonts w:ascii="Arial" w:eastAsia="Times New Roman" w:hAnsi="Arial" w:cs="Arial"/>
+          <w:sz w:val="24"/>
+          <w:szCs w:val="24"/>
+          <w:lang w:eastAsia="es-MX"/>
+        </w:rPr>
+      </w:pPr>
+      <w:r>
+        <w:rPr>
+          <w:rFonts w:ascii="Arial" w:eastAsia="Times New Roman" w:hAnsi="Arial" w:cs="Arial"/>
+          <w:b/>
+          <w:bCs/>
+          <w:sz w:val="24"/>
+          <w:szCs w:val="24"/>
+          <w:lang w:eastAsia="es-MX"/>
+        </w:rPr>
+        <w:t>Entonces </w:t>
+      </w:r>
+      <w:r>
+        <w:rPr>
+          <w:rFonts w:ascii="Arial" w:eastAsia="Times New Roman" w:hAnsi="Arial" w:cs="Arial"/>
+          <w:sz w:val="24"/>
+          <w:szCs w:val="24"/>
+          <w:lang w:eastAsia="es-MX"/>
+        </w:rPr>
+        <w:t>podré ver la información de las ventas realizadas</w:t>
+      </w:r>
+    </w:p>
+    <w:p>
+      <w:pPr>
+        <w:spacing w:after="0" w:line="240" w:lineRule="auto"/>
+        <w:jc w:val="both"/>
+        <w:rPr>
+          <w:rFonts w:ascii="Arial" w:eastAsia="Times New Roman" w:hAnsi="Arial" w:cs="Arial"/>
+          <w:sz w:val="24"/>
+          <w:szCs w:val="24"/>
+          <w:lang w:eastAsia="es-MX"/>
+        </w:rPr>
+      </w:pPr>
+    </w:p>
+    <w:p>
+      <w:pPr>
+        <w:spacing w:after="0" w:line="240" w:lineRule="auto"/>
+        <w:jc w:val="both"/>
+        <w:rPr>
+          <w:rFonts w:ascii="Arial" w:eastAsia="Times New Roman" w:hAnsi="Arial" w:cs="Arial"/>
+          <w:sz w:val="24"/>
+          <w:szCs w:val="24"/>
+          <w:lang w:eastAsia="es-MX"/>
+        </w:rPr>
+      </w:pPr>
+      <w:r>
+        <w:rPr>
+          <w:rFonts w:ascii="Arial" w:eastAsia="Times New Roman" w:hAnsi="Arial" w:cs="Arial"/>
+          <w:noProof/>
+          <w:sz w:val="24"/>
+          <w:szCs w:val="24"/>
+          <w:lang w:eastAsia="es-MX"/>
+        </w:rPr>
+        <w:drawing>
+          <wp:inline distT="0" distB="0" distL="0" distR="0" wp14:anchorId="72B67B57" wp14:editId="5DA6A76C">
+            <wp:extent cx="5611321" cy="2448232"/>
+            <wp:effectExtent l="0" t="0" r="2540" b="3175"/>
+            <wp:docPr id="12" name="Imagen 12"/>
+            <wp:cNvGraphicFramePr>
+              <a:graphicFrameLocks xmlns:a="http://schemas.openxmlformats.org/drawingml/2006/main" noChangeAspect="1"/>
+            </wp:cNvGraphicFramePr>
+            <a:graphic xmlns:a="http://schemas.openxmlformats.org/drawingml/2006/main">
+              <a:graphicData uri="http://schemas.openxmlformats.org/drawingml/2006/picture">
+                <pic:pic xmlns:pic="http://schemas.openxmlformats.org/drawingml/2006/picture">
+                  <pic:nvPicPr>
+                    <pic:cNvPr id="1" name="Imagen 1"/>
+                    <pic:cNvPicPr/>
+                  </pic:nvPicPr>
+                  <pic:blipFill rotWithShape="1">
+                    <a:blip r:embed="rId14">
+                      <a:extLst>
+                        <a:ext uri="{28A0092B-C50C-407E-A947-70E740481C1C}">
+                          <a14:useLocalDpi xmlns:a14="http://schemas.microsoft.com/office/drawing/2010/main" val="0"/>
+                        </a:ext>
+                      </a:extLst>
+                    </a:blip>
+                    <a:srcRect t="14250" b="8179"/>
+                    <a:stretch/>
+                  </pic:blipFill>
+                  <pic:spPr bwMode="auto">
+                    <a:xfrm>
+                      <a:off x="0" y="0"/>
+                      <a:ext cx="5612130" cy="2448585"/>
+                    </a:xfrm>
+                    <a:prstGeom prst="rect">
+                      <a:avLst/>
+                    </a:prstGeom>
+                    <a:ln>
+                      <a:noFill/>
+                    </a:ln>
+                    <a:extLst>
+                      <a:ext uri="{53640926-AAD7-44D8-BBD7-CCE9431645EC}">
+                        <a14:shadowObscured xmlns:a14="http://schemas.microsoft.com/office/drawing/2010/main"/>
+                      </a:ext>
+                    </a:extLst>
+                  </pic:spPr>
+                </pic:pic>
+              </a:graphicData>
+            </a:graphic>
+          </wp:inline>
+        </w:drawing>
+      </w:r>
+    </w:p>
+    <w:p>
+      <w:pPr>
         <w:spacing w:after="100" w:afterAutospacing="1" w:line="240" w:lineRule="auto"/>
         <w:jc w:val="both"/>
         <w:rPr>
@@ -1478,201 +1948,14 @@
           <w:lang w:eastAsia="es-MX"/>
         </w:rPr>
       </w:pPr>
-    </w:p>
-    <w:p>
-      <w:pPr>
-        <w:spacing w:after="100" w:afterAutospacing="1" w:line="240" w:lineRule="auto"/>
-        <w:jc w:val="both"/>
-        <w:rPr>
-          <w:rFonts w:ascii="Arial" w:eastAsia="Times New Roman" w:hAnsi="Arial" w:cs="Arial"/>
-          <w:sz w:val="24"/>
-          <w:szCs w:val="24"/>
-          <w:lang w:eastAsia="es-MX"/>
-        </w:rPr>
-      </w:pPr>
-    </w:p>
-    <w:p>
-      <w:pPr>
-        <w:spacing w:after="100" w:afterAutospacing="1" w:line="240" w:lineRule="auto"/>
-        <w:jc w:val="both"/>
-        <w:rPr>
-          <w:rFonts w:ascii="Arial" w:eastAsia="Times New Roman" w:hAnsi="Arial" w:cs="Arial"/>
-          <w:sz w:val="24"/>
-          <w:szCs w:val="24"/>
-          <w:lang w:eastAsia="es-MX"/>
-        </w:rPr>
-      </w:pPr>
-    </w:p>
-    <w:p>
-      <w:pPr>
-        <w:spacing w:after="0" w:line="240" w:lineRule="auto"/>
-        <w:jc w:val="both"/>
-        <w:rPr>
-          <w:rFonts w:ascii="Arial" w:eastAsia="Times New Roman" w:hAnsi="Arial" w:cs="Arial"/>
-          <w:sz w:val="24"/>
-          <w:szCs w:val="24"/>
-          <w:lang w:eastAsia="es-MX"/>
-        </w:rPr>
-      </w:pPr>
-      <w:r>
-        <w:rPr>
-          <w:rFonts w:ascii="Arial" w:eastAsia="Times New Roman" w:hAnsi="Arial" w:cs="Arial"/>
-          <w:b/>
-          <w:bCs/>
+      <w:r>
+        <w:rPr>
+          <w:rFonts w:ascii="Arial" w:eastAsia="Times New Roman" w:hAnsi="Arial" w:cs="Arial"/>
           <w:sz w:val="24"/>
           <w:szCs w:val="24"/>
           <w:lang w:eastAsia="es-MX"/>
         </w:rPr>
         <w:lastRenderedPageBreak/>
-        <w:t>Historia de usuario: HU_008</w:t>
-      </w:r>
-    </w:p>
-    <w:p>
-      <w:pPr>
-        <w:spacing w:after="0" w:line="240" w:lineRule="auto"/>
-        <w:jc w:val="both"/>
-        <w:rPr>
-          <w:rFonts w:ascii="Arial" w:eastAsia="Times New Roman" w:hAnsi="Arial" w:cs="Arial"/>
-          <w:sz w:val="24"/>
-          <w:szCs w:val="24"/>
-          <w:lang w:eastAsia="es-MX"/>
-        </w:rPr>
-      </w:pPr>
-      <w:r>
-        <w:rPr>
-          <w:rFonts w:ascii="Arial" w:eastAsia="Times New Roman" w:hAnsi="Arial" w:cs="Arial"/>
-          <w:b/>
-          <w:bCs/>
-          <w:sz w:val="24"/>
-          <w:szCs w:val="24"/>
-          <w:lang w:eastAsia="es-MX"/>
-        </w:rPr>
-        <w:t>Como </w:t>
-      </w:r>
-      <w:r>
-        <w:rPr>
-          <w:rFonts w:ascii="Arial" w:eastAsia="Times New Roman" w:hAnsi="Arial" w:cs="Arial"/>
-          <w:sz w:val="24"/>
-          <w:szCs w:val="24"/>
-          <w:lang w:eastAsia="es-MX"/>
-        </w:rPr>
-        <w:t>vendedor o administrador</w:t>
-      </w:r>
-    </w:p>
-    <w:p>
-      <w:pPr>
-        <w:spacing w:after="0" w:line="240" w:lineRule="auto"/>
-        <w:jc w:val="both"/>
-        <w:rPr>
-          <w:rFonts w:ascii="Arial" w:eastAsia="Times New Roman" w:hAnsi="Arial" w:cs="Arial"/>
-          <w:sz w:val="24"/>
-          <w:szCs w:val="24"/>
-          <w:lang w:eastAsia="es-MX"/>
-        </w:rPr>
-      </w:pPr>
-      <w:r>
-        <w:rPr>
-          <w:rFonts w:ascii="Arial" w:eastAsia="Times New Roman" w:hAnsi="Arial" w:cs="Arial"/>
-          <w:b/>
-          <w:bCs/>
-          <w:sz w:val="24"/>
-          <w:szCs w:val="24"/>
-          <w:lang w:eastAsia="es-MX"/>
-        </w:rPr>
-        <w:t>Dado </w:t>
-      </w:r>
-      <w:r>
-        <w:rPr>
-          <w:rFonts w:ascii="Arial" w:eastAsia="Times New Roman" w:hAnsi="Arial" w:cs="Arial"/>
-          <w:sz w:val="24"/>
-          <w:szCs w:val="24"/>
-          <w:lang w:eastAsia="es-MX"/>
-        </w:rPr>
-        <w:t>que ingreso al sistema de ventas</w:t>
-      </w:r>
-    </w:p>
-    <w:p>
-      <w:pPr>
-        <w:spacing w:after="0" w:line="240" w:lineRule="auto"/>
-        <w:jc w:val="both"/>
-        <w:rPr>
-          <w:rFonts w:ascii="Arial" w:eastAsia="Times New Roman" w:hAnsi="Arial" w:cs="Arial"/>
-          <w:sz w:val="24"/>
-          <w:szCs w:val="24"/>
-          <w:lang w:eastAsia="es-MX"/>
-        </w:rPr>
-      </w:pPr>
-      <w:r>
-        <w:rPr>
-          <w:rFonts w:ascii="Arial" w:eastAsia="Times New Roman" w:hAnsi="Arial" w:cs="Arial"/>
-          <w:b/>
-          <w:bCs/>
-          <w:sz w:val="24"/>
-          <w:szCs w:val="24"/>
-          <w:lang w:eastAsia="es-MX"/>
-        </w:rPr>
-        <w:t>Cuando </w:t>
-      </w:r>
-      <w:r>
-        <w:rPr>
-          <w:rFonts w:ascii="Arial" w:eastAsia="Times New Roman" w:hAnsi="Arial" w:cs="Arial"/>
-          <w:sz w:val="24"/>
-          <w:szCs w:val="24"/>
-          <w:lang w:eastAsia="es-MX"/>
-        </w:rPr>
-        <w:t>requiera listar la información de las ventas</w:t>
-      </w:r>
-    </w:p>
-    <w:p>
-      <w:pPr>
-        <w:spacing w:after="0" w:line="240" w:lineRule="auto"/>
-        <w:jc w:val="both"/>
-        <w:rPr>
-          <w:rFonts w:ascii="Arial" w:eastAsia="Times New Roman" w:hAnsi="Arial" w:cs="Arial"/>
-          <w:sz w:val="24"/>
-          <w:szCs w:val="24"/>
-          <w:lang w:eastAsia="es-MX"/>
-        </w:rPr>
-      </w:pPr>
-      <w:r>
-        <w:rPr>
-          <w:rFonts w:ascii="Arial" w:eastAsia="Times New Roman" w:hAnsi="Arial" w:cs="Arial"/>
-          <w:b/>
-          <w:bCs/>
-          <w:sz w:val="24"/>
-          <w:szCs w:val="24"/>
-          <w:lang w:eastAsia="es-MX"/>
-        </w:rPr>
-        <w:t>Entonces </w:t>
-      </w:r>
-      <w:r>
-        <w:rPr>
-          <w:rFonts w:ascii="Arial" w:eastAsia="Times New Roman" w:hAnsi="Arial" w:cs="Arial"/>
-          <w:sz w:val="24"/>
-          <w:szCs w:val="24"/>
-          <w:lang w:eastAsia="es-MX"/>
-        </w:rPr>
-        <w:t>podré ver la información de las ventas realizadas</w:t>
-      </w:r>
-    </w:p>
-    <w:p>
-      <w:pPr>
-        <w:spacing w:after="100" w:afterAutospacing="1" w:line="240" w:lineRule="auto"/>
-        <w:jc w:val="both"/>
-        <w:rPr>
-          <w:rFonts w:ascii="Arial" w:eastAsia="Times New Roman" w:hAnsi="Arial" w:cs="Arial"/>
-          <w:sz w:val="24"/>
-          <w:szCs w:val="24"/>
-          <w:lang w:eastAsia="es-MX"/>
-        </w:rPr>
-      </w:pPr>
-      <w:r>
-        <w:rPr>
-          <w:rFonts w:ascii="Arial" w:eastAsia="Times New Roman" w:hAnsi="Arial" w:cs="Arial"/>
-          <w:sz w:val="24"/>
-          <w:szCs w:val="24"/>
-          <w:lang w:eastAsia="es-MX"/>
-        </w:rPr>
         <w:br/>
       </w:r>
       <w:r>
@@ -1699,7 +1982,7 @@
                     <pic:cNvPicPr/>
                   </pic:nvPicPr>
                   <pic:blipFill rotWithShape="1">
-                    <a:blip r:embed="rId13">
+                    <a:blip r:embed="rId15">
                       <a:extLst>
                         <a:ext uri="{28A0092B-C50C-407E-A947-70E740481C1C}">
                           <a14:useLocalDpi xmlns:a14="http://schemas.microsoft.com/office/drawing/2010/main" val="0"/>
@@ -1922,11 +2205,59 @@
       <w:r>
         <w:rPr>
           <w:rFonts w:ascii="Arial" w:eastAsia="Times New Roman" w:hAnsi="Arial" w:cs="Arial"/>
-          <w:sz w:val="24"/>
-          <w:szCs w:val="24"/>
-          <w:lang w:eastAsia="es-MX"/>
-        </w:rPr>
-        <w:br/>
+          <w:noProof/>
+          <w:sz w:val="24"/>
+          <w:szCs w:val="24"/>
+          <w:lang w:eastAsia="es-MX"/>
+        </w:rPr>
+        <w:drawing>
+          <wp:inline distT="0" distB="0" distL="0" distR="0" wp14:anchorId="6187B90A" wp14:editId="2ED2AB2C">
+            <wp:extent cx="5611237" cy="2192866"/>
+            <wp:effectExtent l="0" t="0" r="2540" b="4445"/>
+            <wp:docPr id="6" name="Imagen 6"/>
+            <wp:cNvGraphicFramePr>
+              <a:graphicFrameLocks xmlns:a="http://schemas.openxmlformats.org/drawingml/2006/main" noChangeAspect="1"/>
+            </wp:cNvGraphicFramePr>
+            <a:graphic xmlns:a="http://schemas.openxmlformats.org/drawingml/2006/main">
+              <a:graphicData uri="http://schemas.openxmlformats.org/drawingml/2006/picture">
+                <pic:pic xmlns:pic="http://schemas.openxmlformats.org/drawingml/2006/picture">
+                  <pic:nvPicPr>
+                    <pic:cNvPr id="6" name="Imagen 6"/>
+                    <pic:cNvPicPr/>
+                  </pic:nvPicPr>
+                  <pic:blipFill rotWithShape="1">
+                    <a:blip r:embed="rId16">
+                      <a:extLst>
+                        <a:ext uri="{28A0092B-C50C-407E-A947-70E740481C1C}">
+                          <a14:useLocalDpi xmlns:a14="http://schemas.microsoft.com/office/drawing/2010/main" val="0"/>
+                        </a:ext>
+                      </a:extLst>
+                    </a:blip>
+                    <a:srcRect t="15557" b="14962"/>
+                    <a:stretch/>
+                  </pic:blipFill>
+                  <pic:spPr bwMode="auto">
+                    <a:xfrm>
+                      <a:off x="0" y="0"/>
+                      <a:ext cx="5612130" cy="2193215"/>
+                    </a:xfrm>
+                    <a:prstGeom prst="rect">
+                      <a:avLst/>
+                    </a:prstGeom>
+                    <a:ln>
+                      <a:noFill/>
+                    </a:ln>
+                    <a:extLst>
+                      <a:ext uri="{53640926-AAD7-44D8-BBD7-CCE9431645EC}">
+                        <a14:shadowObscured xmlns:a14="http://schemas.microsoft.com/office/drawing/2010/main"/>
+                      </a:ext>
+                    </a:extLst>
+                  </pic:spPr>
+                </pic:pic>
+              </a:graphicData>
+            </a:graphic>
+          </wp:inline>
+        </w:drawing>
       </w:r>
     </w:p>
     <w:p>
@@ -2098,8 +2429,78 @@
           <w:szCs w:val="24"/>
           <w:lang w:eastAsia="es-MX"/>
         </w:rPr>
+        <w:lastRenderedPageBreak/>
         <w:br/>
       </w:r>
+      <w:r>
+        <w:rPr>
+          <w:rFonts w:ascii="Arial" w:eastAsia="Times New Roman" w:hAnsi="Arial" w:cs="Arial"/>
+          <w:noProof/>
+          <w:sz w:val="24"/>
+          <w:szCs w:val="24"/>
+          <w:lang w:eastAsia="es-MX"/>
+        </w:rPr>
+        <w:drawing>
+          <wp:inline distT="0" distB="0" distL="0" distR="0" wp14:anchorId="2AE6BED2" wp14:editId="71333E5A">
+            <wp:extent cx="5611239" cy="2260600"/>
+            <wp:effectExtent l="0" t="0" r="2540" b="0"/>
+            <wp:docPr id="7" name="Imagen 7"/>
+            <wp:cNvGraphicFramePr>
+              <a:graphicFrameLocks xmlns:a="http://schemas.openxmlformats.org/drawingml/2006/main" noChangeAspect="1"/>
+            </wp:cNvGraphicFramePr>
+            <a:graphic xmlns:a="http://schemas.openxmlformats.org/drawingml/2006/main">
+              <a:graphicData uri="http://schemas.openxmlformats.org/drawingml/2006/picture">
+                <pic:pic xmlns:pic="http://schemas.openxmlformats.org/drawingml/2006/picture">
+                  <pic:nvPicPr>
+                    <pic:cNvPr id="7" name="Imagen 7"/>
+                    <pic:cNvPicPr/>
+                  </pic:nvPicPr>
+                  <pic:blipFill rotWithShape="1">
+                    <a:blip r:embed="rId17">
+                      <a:extLst>
+                        <a:ext uri="{28A0092B-C50C-407E-A947-70E740481C1C}">
+                          <a14:useLocalDpi xmlns:a14="http://schemas.microsoft.com/office/drawing/2010/main" val="0"/>
+                        </a:ext>
+                      </a:extLst>
+                    </a:blip>
+                    <a:srcRect t="15558" b="12816"/>
+                    <a:stretch/>
+                  </pic:blipFill>
+                  <pic:spPr bwMode="auto">
+                    <a:xfrm>
+                      <a:off x="0" y="0"/>
+                      <a:ext cx="5612130" cy="2260959"/>
+                    </a:xfrm>
+                    <a:prstGeom prst="rect">
+                      <a:avLst/>
+                    </a:prstGeom>
+                    <a:ln>
+                      <a:noFill/>
+                    </a:ln>
+                    <a:extLst>
+                      <a:ext uri="{53640926-AAD7-44D8-BBD7-CCE9431645EC}">
+                        <a14:shadowObscured xmlns:a14="http://schemas.microsoft.com/office/drawing/2010/main"/>
+                      </a:ext>
+                    </a:extLst>
+                  </pic:spPr>
+                </pic:pic>
+              </a:graphicData>
+            </a:graphic>
+          </wp:inline>
+        </w:drawing>
+      </w:r>
+    </w:p>
+    <w:p>
+      <w:pPr>
+        <w:spacing w:after="100" w:afterAutospacing="1" w:line="240" w:lineRule="auto"/>
+        <w:jc w:val="both"/>
+        <w:rPr>
+          <w:rFonts w:ascii="Arial" w:eastAsia="Times New Roman" w:hAnsi="Arial" w:cs="Arial"/>
+          <w:sz w:val="24"/>
+          <w:szCs w:val="24"/>
+          <w:lang w:eastAsia="es-MX"/>
+        </w:rPr>
+      </w:pPr>
     </w:p>
     <w:p>
       <w:pPr>
@@ -2176,7 +2577,6 @@
           <w:szCs w:val="24"/>
           <w:lang w:eastAsia="es-MX"/>
         </w:rPr>
-        <w:lastRenderedPageBreak/>
         <w:t>Dado </w:t>
       </w:r>
       <w:r>
@@ -2275,6 +2675,64 @@
           <w:szCs w:val="24"/>
         </w:rPr>
       </w:pPr>
+      <w:r>
+        <w:rPr>
+          <w:rFonts w:ascii="Arial" w:hAnsi="Arial" w:cs="Arial"/>
+          <w:bCs/>
+          <w:noProof/>
+          <w:color w:val="000000" w:themeColor="text1"/>
+          <w:sz w:val="24"/>
+          <w:szCs w:val="24"/>
+        </w:rPr>
+        <w:drawing>
+          <wp:inline distT="0" distB="0" distL="0" distR="0" wp14:anchorId="75ABF4DA" wp14:editId="36945D91">
+            <wp:extent cx="5612130" cy="2286153"/>
+            <wp:effectExtent l="0" t="0" r="1270" b="0"/>
+            <wp:docPr id="11" name="Imagen 11"/>
+            <wp:cNvGraphicFramePr>
+              <a:graphicFrameLocks xmlns:a="http://schemas.openxmlformats.org/drawingml/2006/main" noChangeAspect="1"/>
+            </wp:cNvGraphicFramePr>
+            <a:graphic xmlns:a="http://schemas.openxmlformats.org/drawingml/2006/main">
+              <a:graphicData uri="http://schemas.openxmlformats.org/drawingml/2006/picture">
+                <pic:pic xmlns:pic="http://schemas.openxmlformats.org/drawingml/2006/picture">
+                  <pic:nvPicPr>
+                    <pic:cNvPr id="8" name="Imagen 8"/>
+                    <pic:cNvPicPr/>
+                  </pic:nvPicPr>
+                  <pic:blipFill rotWithShape="1">
+                    <a:blip r:embed="rId18">
+                      <a:extLst>
+                        <a:ext uri="{28A0092B-C50C-407E-A947-70E740481C1C}">
+                          <a14:useLocalDpi xmlns:a14="http://schemas.microsoft.com/office/drawing/2010/main" val="0"/>
+                        </a:ext>
+                      </a:extLst>
+                    </a:blip>
+                    <a:srcRect t="14753" b="12816"/>
+                    <a:stretch/>
+                  </pic:blipFill>
+                  <pic:spPr bwMode="auto">
+                    <a:xfrm>
+                      <a:off x="0" y="0"/>
+                      <a:ext cx="5612130" cy="2286153"/>
+                    </a:xfrm>
+                    <a:prstGeom prst="rect">
+                      <a:avLst/>
+                    </a:prstGeom>
+                    <a:ln>
+                      <a:noFill/>
+                    </a:ln>
+                    <a:extLst>
+                      <a:ext uri="{53640926-AAD7-44D8-BBD7-CCE9431645EC}">
+                        <a14:shadowObscured xmlns:a14="http://schemas.microsoft.com/office/drawing/2010/main"/>
+                      </a:ext>
+                    </a:extLst>
+                  </pic:spPr>
+                </pic:pic>
+              </a:graphicData>
+            </a:graphic>
+          </wp:inline>
+        </w:drawing>
+      </w:r>
     </w:p>
     <w:p>
       <w:pPr>
@@ -2343,7 +2801,7 @@
         </w:rPr>
         <w:t xml:space="preserve"> </w:t>
       </w:r>
-      <w:hyperlink r:id="rId14" w:history="1">
+      <w:hyperlink r:id="rId19" w:history="1">
         <w:r>
           <w:rPr>
             <w:rStyle w:val="Hipervnculo"/>
@@ -2410,9 +2868,8 @@
           <w:sz w:val="24"/>
           <w:szCs w:val="24"/>
         </w:rPr>
-        <w:t xml:space="preserve"> de </w:t>
-      </w:r>
-      <w:proofErr w:type="spellStart"/>
+        <w:t xml:space="preserve"> de T</w:t>
+      </w:r>
       <w:r>
         <w:rPr>
           <w:rFonts w:ascii="Arial" w:hAnsi="Arial" w:cs="Arial"/>
@@ -2421,19 +2878,8 @@
           <w:sz w:val="24"/>
           <w:szCs w:val="24"/>
         </w:rPr>
-        <w:t>T</w:t>
-      </w:r>
-      <w:r>
-        <w:rPr>
-          <w:rFonts w:ascii="Arial" w:hAnsi="Arial" w:cs="Arial"/>
-          <w:b/>
-          <w:color w:val="000000" w:themeColor="text1"/>
-          <w:sz w:val="24"/>
-          <w:szCs w:val="24"/>
-        </w:rPr>
         <w:t>rello</w:t>
       </w:r>
-      <w:proofErr w:type="spellEnd"/>
     </w:p>
     <w:p>
       <w:pPr>
@@ -2454,7 +2900,7 @@
         </w:rPr>
         <w:t xml:space="preserve"> </w:t>
       </w:r>
-      <w:hyperlink r:id="rId15" w:history="1">
+      <w:hyperlink r:id="rId20" w:history="1">
         <w:r>
           <w:rPr>
             <w:rStyle w:val="Hipervnculo"/>
@@ -2479,7 +2925,7 @@
       </w:pPr>
     </w:p>
     <w:sectPr>
-      <w:headerReference w:type="default" r:id="rId16"/>
+      <w:headerReference w:type="default" r:id="rId21"/>
       <w:pgSz w:w="12240" w:h="15840"/>
       <w:pgMar w:top="1417" w:right="1701" w:bottom="1417" w:left="1701" w:header="680" w:footer="624" w:gutter="0"/>
       <w:pgBorders w:offsetFrom="page">
@@ -2496,7 +2942,7 @@
 </file>
 
 <file path=word/endnotes.xml><?xml version="1.0" encoding="utf-8"?>
-<w:endnotes xmlns:wpc="http://schemas.microsoft.com/office/word/2010/wordprocessingCanvas" xmlns:cx="http://schemas.microsoft.com/office/drawing/2014/chartex" xmlns:mc="http://schemas.openxmlformats.org/markup-compatibility/2006" xmlns:o="urn:schemas-microsoft-com:office:office" xmlns:r="http://schemas.openxmlformats.org/officeDocument/2006/relationships" xmlns:m="http://schemas.openxmlformats.org/officeDocument/2006/math" xmlns:v="urn:schemas-microsoft-com:vml" xmlns:wp14="http://schemas.microsoft.com/office/word/2010/wordprocessingDrawing" xmlns:wp="http://schemas.openxmlformats.org/drawingml/2006/wordprocessingDrawing" xmlns:w10="urn:schemas-microsoft-com:office:word" xmlns:w="http://schemas.openxmlformats.org/wordprocessingml/2006/main" xmlns:w14="http://schemas.microsoft.com/office/word/2010/wordml" xmlns:w15="http://schemas.microsoft.com/office/word/2012/wordml" xmlns:w16se="http://schemas.microsoft.com/office/word/2015/wordml/symex" xmlns:wpg="http://schemas.microsoft.com/office/word/2010/wordprocessingGroup" xmlns:wpi="http://schemas.microsoft.com/office/word/2010/wordprocessingInk" xmlns:wne="http://schemas.microsoft.com/office/word/2006/wordml" xmlns:wps="http://schemas.microsoft.com/office/word/2010/wordprocessingShape" mc:Ignorable="w14 w15 w16se wp14">
+<w:endnotes xmlns:wpc="http://schemas.microsoft.com/office/word/2010/wordprocessingCanvas" xmlns:cx="http://schemas.microsoft.com/office/drawing/2014/chartex" xmlns:cx1="http://schemas.microsoft.com/office/drawing/2015/9/8/chartex" xmlns:cx2="http://schemas.microsoft.com/office/drawing/2015/10/21/chartex" xmlns:cx3="http://schemas.microsoft.com/office/drawing/2016/5/9/chartex" xmlns:cx4="http://schemas.microsoft.com/office/drawing/2016/5/10/chartex" xmlns:cx5="http://schemas.microsoft.com/office/drawing/2016/5/11/chartex" xmlns:cx6="http://schemas.microsoft.com/office/drawing/2016/5/12/chartex" xmlns:cx7="http://schemas.microsoft.com/office/drawing/2016/5/13/chartex" xmlns:cx8="http://schemas.microsoft.com/office/drawing/2016/5/14/chartex" xmlns:mc="http://schemas.openxmlformats.org/markup-compatibility/2006" xmlns:aink="http://schemas.microsoft.com/office/drawing/2016/ink" xmlns:am3d="http://schemas.microsoft.com/office/drawing/2017/model3d" xmlns:o="urn:schemas-microsoft-com:office:office" xmlns:r="http://schemas.openxmlformats.org/officeDocument/2006/relationships" xmlns:m="http://schemas.openxmlformats.org/officeDocument/2006/math" xmlns:v="urn:schemas-microsoft-com:vml" xmlns:wp14="http://schemas.microsoft.com/office/word/2010/wordprocessingDrawing" xmlns:wp="http://schemas.openxmlformats.org/drawingml/2006/wordprocessingDrawing" xmlns:w10="urn:schemas-microsoft-com:office:word" xmlns:w="http://schemas.openxmlformats.org/wordprocessingml/2006/main" xmlns:w14="http://schemas.microsoft.com/office/word/2010/wordml" xmlns:w15="http://schemas.microsoft.com/office/word/2012/wordml" xmlns:w16cex="http://schemas.microsoft.com/office/word/2018/wordml/cex" xmlns:w16cid="http://schemas.microsoft.com/office/word/2016/wordml/cid" xmlns:w16="http://schemas.microsoft.com/office/word/2018/wordml" xmlns:w16sdtdh="http://schemas.microsoft.com/office/word/2020/wordml/sdtdatahash" xmlns:w16se="http://schemas.microsoft.com/office/word/2015/wordml/symex" xmlns:wpg="http://schemas.microsoft.com/office/word/2010/wordprocessingGroup" xmlns:wpi="http://schemas.microsoft.com/office/word/2010/wordprocessingInk" xmlns:wne="http://schemas.microsoft.com/office/word/2006/wordml" xmlns:wps="http://schemas.microsoft.com/office/word/2010/wordprocessingShape" mc:Ignorable="w14 w15 w16se w16cid w16 w16cex w16sdtdh wp14">
   <w:endnote w:type="separator" w:id="-1">
     <w:p>
       <w:pPr>
@@ -2521,7 +2967,7 @@
 </file>
 
 <file path=word/footnotes.xml><?xml version="1.0" encoding="utf-8"?>
-<w:footnotes xmlns:wpc="http://schemas.microsoft.com/office/word/2010/wordprocessingCanvas" xmlns:cx="http://schemas.microsoft.com/office/drawing/2014/chartex" xmlns:mc="http://schemas.openxmlformats.org/markup-compatibility/2006" xmlns:o="urn:schemas-microsoft-com:office:office" xmlns:r="http://schemas.openxmlformats.org/officeDocument/2006/relationships" xmlns:m="http://schemas.openxmlformats.org/officeDocument/2006/math" xmlns:v="urn:schemas-microsoft-com:vml" xmlns:wp14="http://schemas.microsoft.com/office/word/2010/wordprocessingDrawing" xmlns:wp="http://schemas.openxmlformats.org/drawingml/2006/wordprocessingDrawing" xmlns:w10="urn:schemas-microsoft-com:office:word" xmlns:w="http://schemas.openxmlformats.org/wordprocessingml/2006/main" xmlns:w14="http://schemas.microsoft.com/office/word/2010/wordml" xmlns:w15="http://schemas.microsoft.com/office/word/2012/wordml" xmlns:w16se="http://schemas.microsoft.com/office/word/2015/wordml/symex" xmlns:wpg="http://schemas.microsoft.com/office/word/2010/wordprocessingGroup" xmlns:wpi="http://schemas.microsoft.com/office/word/2010/wordprocessingInk" xmlns:wne="http://schemas.microsoft.com/office/word/2006/wordml" xmlns:wps="http://schemas.microsoft.com/office/word/2010/wordprocessingShape" mc:Ignorable="w14 w15 w16se wp14">
+<w:footnotes xmlns:wpc="http://schemas.microsoft.com/office/word/2010/wordprocessingCanvas" xmlns:cx="http://schemas.microsoft.com/office/drawing/2014/chartex" xmlns:cx1="http://schemas.microsoft.com/office/drawing/2015/9/8/chartex" xmlns:cx2="http://schemas.microsoft.com/office/drawing/2015/10/21/chartex" xmlns:cx3="http://schemas.microsoft.com/office/drawing/2016/5/9/chartex" xmlns:cx4="http://schemas.microsoft.com/office/drawing/2016/5/10/chartex" xmlns:cx5="http://schemas.microsoft.com/office/drawing/2016/5/11/chartex" xmlns:cx6="http://schemas.microsoft.com/office/drawing/2016/5/12/chartex" xmlns:cx7="http://schemas.microsoft.com/office/drawing/2016/5/13/chartex" xmlns:cx8="http://schemas.microsoft.com/office/drawing/2016/5/14/chartex" xmlns:mc="http://schemas.openxmlformats.org/markup-compatibility/2006" xmlns:aink="http://schemas.microsoft.com/office/drawing/2016/ink" xmlns:am3d="http://schemas.microsoft.com/office/drawing/2017/model3d" xmlns:o="urn:schemas-microsoft-com:office:office" xmlns:r="http://schemas.openxmlformats.org/officeDocument/2006/relationships" xmlns:m="http://schemas.openxmlformats.org/officeDocument/2006/math" xmlns:v="urn:schemas-microsoft-com:vml" xmlns:wp14="http://schemas.microsoft.com/office/word/2010/wordprocessingDrawing" xmlns:wp="http://schemas.openxmlformats.org/drawingml/2006/wordprocessingDrawing" xmlns:w10="urn:schemas-microsoft-com:office:word" xmlns:w="http://schemas.openxmlformats.org/wordprocessingml/2006/main" xmlns:w14="http://schemas.microsoft.com/office/word/2010/wordml" xmlns:w15="http://schemas.microsoft.com/office/word/2012/wordml" xmlns:w16cex="http://schemas.microsoft.com/office/word/2018/wordml/cex" xmlns:w16cid="http://schemas.microsoft.com/office/word/2016/wordml/cid" xmlns:w16="http://schemas.microsoft.com/office/word/2018/wordml" xmlns:w16sdtdh="http://schemas.microsoft.com/office/word/2020/wordml/sdtdatahash" xmlns:w16se="http://schemas.microsoft.com/office/word/2015/wordml/symex" xmlns:wpg="http://schemas.microsoft.com/office/word/2010/wordprocessingGroup" xmlns:wpi="http://schemas.microsoft.com/office/word/2010/wordprocessingInk" xmlns:wne="http://schemas.microsoft.com/office/word/2006/wordml" xmlns:wps="http://schemas.microsoft.com/office/word/2010/wordprocessingShape" mc:Ignorable="w14 w15 w16se w16cid w16 w16cex w16sdtdh wp14">
   <w:footnote w:type="separator" w:id="-1">
     <w:p>
       <w:pPr>
@@ -2546,7 +2992,7 @@
 </file>
 
 <file path=word/header1.xml><?xml version="1.0" encoding="utf-8"?>
-<w:hdr xmlns:wpc="http://schemas.microsoft.com/office/word/2010/wordprocessingCanvas" xmlns:cx="http://schemas.microsoft.com/office/drawing/2014/chartex" xmlns:mc="http://schemas.openxmlformats.org/markup-compatibility/2006" xmlns:o="urn:schemas-microsoft-com:office:office" xmlns:r="http://schemas.openxmlformats.org/officeDocument/2006/relationships" xmlns:m="http://schemas.openxmlformats.org/officeDocument/2006/math" xmlns:v="urn:schemas-microsoft-com:vml" xmlns:wp14="http://schemas.microsoft.com/office/word/2010/wordprocessingDrawing" xmlns:wp="http://schemas.openxmlformats.org/drawingml/2006/wordprocessingDrawing" xmlns:w10="urn:schemas-microsoft-com:office:word" xmlns:w="http://schemas.openxmlformats.org/wordprocessingml/2006/main" xmlns:w14="http://schemas.microsoft.com/office/word/2010/wordml" xmlns:w15="http://schemas.microsoft.com/office/word/2012/wordml" xmlns:w16se="http://schemas.microsoft.com/office/word/2015/wordml/symex" xmlns:wpg="http://schemas.microsoft.com/office/word/2010/wordprocessingGroup" xmlns:wpi="http://schemas.microsoft.com/office/word/2010/wordprocessingInk" xmlns:wne="http://schemas.microsoft.com/office/word/2006/wordml" xmlns:wps="http://schemas.microsoft.com/office/word/2010/wordprocessingShape" mc:Ignorable="w14 w15 w16se wp14">
+<w:hdr xmlns:wpc="http://schemas.microsoft.com/office/word/2010/wordprocessingCanvas" xmlns:cx="http://schemas.microsoft.com/office/drawing/2014/chartex" xmlns:cx1="http://schemas.microsoft.com/office/drawing/2015/9/8/chartex" xmlns:cx2="http://schemas.microsoft.com/office/drawing/2015/10/21/chartex" xmlns:cx3="http://schemas.microsoft.com/office/drawing/2016/5/9/chartex" xmlns:cx4="http://schemas.microsoft.com/office/drawing/2016/5/10/chartex" xmlns:cx5="http://schemas.microsoft.com/office/drawing/2016/5/11/chartex" xmlns:cx6="http://schemas.microsoft.com/office/drawing/2016/5/12/chartex" xmlns:cx7="http://schemas.microsoft.com/office/drawing/2016/5/13/chartex" xmlns:cx8="http://schemas.microsoft.com/office/drawing/2016/5/14/chartex" xmlns:mc="http://schemas.openxmlformats.org/markup-compatibility/2006" xmlns:aink="http://schemas.microsoft.com/office/drawing/2016/ink" xmlns:am3d="http://schemas.microsoft.com/office/drawing/2017/model3d" xmlns:o="urn:schemas-microsoft-com:office:office" xmlns:r="http://schemas.openxmlformats.org/officeDocument/2006/relationships" xmlns:m="http://schemas.openxmlformats.org/officeDocument/2006/math" xmlns:v="urn:schemas-microsoft-com:vml" xmlns:wp14="http://schemas.microsoft.com/office/word/2010/wordprocessingDrawing" xmlns:wp="http://schemas.openxmlformats.org/drawingml/2006/wordprocessingDrawing" xmlns:w10="urn:schemas-microsoft-com:office:word" xmlns:w="http://schemas.openxmlformats.org/wordprocessingml/2006/main" xmlns:w14="http://schemas.microsoft.com/office/word/2010/wordml" xmlns:w15="http://schemas.microsoft.com/office/word/2012/wordml" xmlns:w16cex="http://schemas.microsoft.com/office/word/2018/wordml/cex" xmlns:w16cid="http://schemas.microsoft.com/office/word/2016/wordml/cid" xmlns:w16="http://schemas.microsoft.com/office/word/2018/wordml" xmlns:w16sdtdh="http://schemas.microsoft.com/office/word/2020/wordml/sdtdatahash" xmlns:w16se="http://schemas.microsoft.com/office/word/2015/wordml/symex" xmlns:wpg="http://schemas.microsoft.com/office/word/2010/wordprocessingGroup" xmlns:wpi="http://schemas.microsoft.com/office/word/2010/wordprocessingInk" xmlns:wne="http://schemas.microsoft.com/office/word/2006/wordml" xmlns:wps="http://schemas.microsoft.com/office/word/2010/wordprocessingShape" mc:Ignorable="w14 w15 w16se w16cid w16 w16cex w16sdtdh wp14">
   <w:p>
     <w:pPr>
       <w:pStyle w:val="Encabezado"/>
@@ -2617,7 +3063,7 @@
 </file>
 
 <file path=word/numbering.xml><?xml version="1.0" encoding="utf-8"?>
-<w:numbering xmlns:wpc="http://schemas.microsoft.com/office/word/2010/wordprocessingCanvas" xmlns:cx="http://schemas.microsoft.com/office/drawing/2014/chartex" xmlns:mc="http://schemas.openxmlformats.org/markup-compatibility/2006" xmlns:o="urn:schemas-microsoft-com:office:office" xmlns:r="http://schemas.openxmlformats.org/officeDocument/2006/relationships" xmlns:m="http://schemas.openxmlformats.org/officeDocument/2006/math" xmlns:v="urn:schemas-microsoft-com:vml" xmlns:wp14="http://schemas.microsoft.com/office/word/2010/wordprocessingDrawing" xmlns:wp="http://schemas.openxmlformats.org/drawingml/2006/wordprocessingDrawing" xmlns:w10="urn:schemas-microsoft-com:office:word" xmlns:w="http://schemas.openxmlformats.org/wordprocessingml/2006/main" xmlns:w14="http://schemas.microsoft.com/office/word/2010/wordml" xmlns:w15="http://schemas.microsoft.com/office/word/2012/wordml" xmlns:w16se="http://schemas.microsoft.com/office/word/2015/wordml/symex" xmlns:wpg="http://schemas.microsoft.com/office/word/2010/wordprocessingGroup" xmlns:wpi="http://schemas.microsoft.com/office/word/2010/wordprocessingInk" xmlns:wne="http://schemas.microsoft.com/office/word/2006/wordml" xmlns:wps="http://schemas.microsoft.com/office/word/2010/wordprocessingShape" mc:Ignorable="w14 w15 w16se wp14">
+<w:numbering xmlns:wpc="http://schemas.microsoft.com/office/word/2010/wordprocessingCanvas" xmlns:cx="http://schemas.microsoft.com/office/drawing/2014/chartex" xmlns:cx1="http://schemas.microsoft.com/office/drawing/2015/9/8/chartex" xmlns:cx2="http://schemas.microsoft.com/office/drawing/2015/10/21/chartex" xmlns:cx3="http://schemas.microsoft.com/office/drawing/2016/5/9/chartex" xmlns:cx4="http://schemas.microsoft.com/office/drawing/2016/5/10/chartex" xmlns:cx5="http://schemas.microsoft.com/office/drawing/2016/5/11/chartex" xmlns:cx6="http://schemas.microsoft.com/office/drawing/2016/5/12/chartex" xmlns:cx7="http://schemas.microsoft.com/office/drawing/2016/5/13/chartex" xmlns:cx8="http://schemas.microsoft.com/office/drawing/2016/5/14/chartex" xmlns:mc="http://schemas.openxmlformats.org/markup-compatibility/2006" xmlns:aink="http://schemas.microsoft.com/office/drawing/2016/ink" xmlns:am3d="http://schemas.microsoft.com/office/drawing/2017/model3d" xmlns:o="urn:schemas-microsoft-com:office:office" xmlns:r="http://schemas.openxmlformats.org/officeDocument/2006/relationships" xmlns:m="http://schemas.openxmlformats.org/officeDocument/2006/math" xmlns:v="urn:schemas-microsoft-com:vml" xmlns:wp14="http://schemas.microsoft.com/office/word/2010/wordprocessingDrawing" xmlns:wp="http://schemas.openxmlformats.org/drawingml/2006/wordprocessingDrawing" xmlns:w10="urn:schemas-microsoft-com:office:word" xmlns:w="http://schemas.openxmlformats.org/wordprocessingml/2006/main" xmlns:w14="http://schemas.microsoft.com/office/word/2010/wordml" xmlns:w15="http://schemas.microsoft.com/office/word/2012/wordml" xmlns:w16cex="http://schemas.microsoft.com/office/word/2018/wordml/cex" xmlns:w16cid="http://schemas.microsoft.com/office/word/2016/wordml/cid" xmlns:w16="http://schemas.microsoft.com/office/word/2018/wordml" xmlns:w16sdtdh="http://schemas.microsoft.com/office/word/2020/wordml/sdtdatahash" xmlns:w16se="http://schemas.microsoft.com/office/word/2015/wordml/symex" xmlns:wpg="http://schemas.microsoft.com/office/word/2010/wordprocessingGroup" xmlns:wpi="http://schemas.microsoft.com/office/word/2010/wordprocessingInk" xmlns:wne="http://schemas.microsoft.com/office/word/2006/wordml" xmlns:wps="http://schemas.microsoft.com/office/word/2010/wordprocessingShape" mc:Ignorable="w14 w15 w16se w16cid w16 w16cex w16sdtdh wp14">
   <w:abstractNum w:abstractNumId="0" w15:restartNumberingAfterBreak="0">
     <w:nsid w:val="0C053F19"/>
     <w:multiLevelType w:val="hybridMultilevel"/>
@@ -4149,7 +4595,7 @@
 </file>
 
 <file path=word/styles.xml><?xml version="1.0" encoding="utf-8"?>
-<w:styles xmlns:mc="http://schemas.openxmlformats.org/markup-compatibility/2006" xmlns:r="http://schemas.openxmlformats.org/officeDocument/2006/relationships" xmlns:w="http://schemas.openxmlformats.org/wordprocessingml/2006/main" xmlns:w14="http://schemas.microsoft.com/office/word/2010/wordml" xmlns:w15="http://schemas.microsoft.com/office/word/2012/wordml" xmlns:w16se="http://schemas.microsoft.com/office/word/2015/wordml/symex" mc:Ignorable="w14 w15 w16se">
+<w:styles xmlns:mc="http://schemas.openxmlformats.org/markup-compatibility/2006" xmlns:r="http://schemas.openxmlformats.org/officeDocument/2006/relationships" xmlns:w="http://schemas.openxmlformats.org/wordprocessingml/2006/main" xmlns:w14="http://schemas.microsoft.com/office/word/2010/wordml" xmlns:w15="http://schemas.microsoft.com/office/word/2012/wordml" xmlns:w16cex="http://schemas.microsoft.com/office/word/2018/wordml/cex" xmlns:w16cid="http://schemas.microsoft.com/office/word/2016/wordml/cid" xmlns:w16="http://schemas.microsoft.com/office/word/2018/wordml" xmlns:w16sdtdh="http://schemas.microsoft.com/office/word/2020/wordml/sdtdatahash" xmlns:w16se="http://schemas.microsoft.com/office/word/2015/wordml/symex" mc:Ignorable="w14 w15 w16se w16cid w16 w16cex w16sdtdh">
   <w:docDefaults>
     <w:rPrDefault>
       <w:rPr>
@@ -4165,7 +4611,7 @@
       </w:pPr>
     </w:pPrDefault>
   </w:docDefaults>
-  <w:latentStyles w:defLockedState="0" w:defUIPriority="99" w:defSemiHidden="0" w:defUnhideWhenUsed="0" w:defQFormat="0" w:count="371">
+  <w:latentStyles w:defLockedState="0" w:defUIPriority="99" w:defSemiHidden="0" w:defUnhideWhenUsed="0" w:defQFormat="0" w:count="376">
     <w:lsdException w:name="Normal" w:uiPriority="0" w:qFormat="1"/>
     <w:lsdException w:name="heading 1" w:uiPriority="9" w:qFormat="1"/>
     <w:lsdException w:name="heading 2" w:semiHidden="1" w:uiPriority="9" w:unhideWhenUsed="1" w:qFormat="1"/>
@@ -4271,7 +4717,6 @@
     <w:lsdException w:name="HTML Sample" w:semiHidden="1" w:unhideWhenUsed="1"/>
     <w:lsdException w:name="HTML Typewriter" w:semiHidden="1" w:unhideWhenUsed="1"/>
     <w:lsdException w:name="HTML Variable" w:semiHidden="1" w:unhideWhenUsed="1"/>
-    <w:lsdException w:name="Normal Table" w:semiHidden="1" w:unhideWhenUsed="1"/>
     <w:lsdException w:name="annotation subject" w:semiHidden="1" w:unhideWhenUsed="1"/>
     <w:lsdException w:name="No List" w:semiHidden="1" w:unhideWhenUsed="1"/>
     <w:lsdException w:name="Outline List 1" w:semiHidden="1" w:unhideWhenUsed="1"/>
@@ -4314,11 +4759,8 @@
     <w:lsdException w:name="Table Contemporary" w:semiHidden="1" w:unhideWhenUsed="1"/>
     <w:lsdException w:name="Table Elegant" w:semiHidden="1" w:unhideWhenUsed="1"/>
     <w:lsdException w:name="Table Professional" w:semiHidden="1" w:unhideWhenUsed="1"/>
-    <w:lsdException w:name="Table Subtle 1" w:semiHidden="1" w:unhideWhenUsed="1"/>
     <w:lsdException w:name="Table Subtle 2" w:semiHidden="1" w:unhideWhenUsed="1"/>
     <w:lsdException w:name="Table Web 1" w:semiHidden="1" w:unhideWhenUsed="1"/>
-    <w:lsdException w:name="Table Web 2" w:semiHidden="1" w:unhideWhenUsed="1"/>
-    <w:lsdException w:name="Table Web 3" w:semiHidden="1" w:unhideWhenUsed="1"/>
     <w:lsdException w:name="Balloon Text" w:semiHidden="1" w:unhideWhenUsed="1"/>
     <w:lsdException w:name="Table Grid" w:uiPriority="39"/>
     <w:lsdException w:name="Table Theme" w:semiHidden="1" w:unhideWhenUsed="1"/>
@@ -4537,6 +4979,11 @@
     <w:lsdException w:name="List Table 5 Dark Accent 6" w:uiPriority="50"/>
     <w:lsdException w:name="List Table 6 Colorful Accent 6" w:uiPriority="51"/>
     <w:lsdException w:name="List Table 7 Colorful Accent 6" w:uiPriority="52"/>
+    <w:lsdException w:name="Mention" w:semiHidden="1" w:unhideWhenUsed="1"/>
+    <w:lsdException w:name="Smart Hyperlink" w:semiHidden="1" w:unhideWhenUsed="1"/>
+    <w:lsdException w:name="Hashtag" w:semiHidden="1" w:unhideWhenUsed="1"/>
+    <w:lsdException w:name="Unresolved Mention" w:semiHidden="1" w:unhideWhenUsed="1"/>
+    <w:lsdException w:name="Smart Link" w:semiHidden="1" w:unhideWhenUsed="1"/>
   </w:latentStyles>
   <w:style w:type="paragraph" w:default="1" w:styleId="Normal">
     <w:name w:val="Normal"/>

</xml_diff>